<commit_message>
Need to fix the first 4 parts
</commit_message>
<xml_diff>
--- a/Курсовая работа экономика.docx
+++ b/Курсовая работа экономика.docx
@@ -1,6 +1,6 @@
 
 <file path=word/document.xml><?xml version="1.0" encoding="utf-8"?>
-<w:document xmlns:wpc="http://schemas.microsoft.com/office/word/2010/wordprocessingCanvas" xmlns:mc="http://schemas.openxmlformats.org/markup-compatibility/2006" xmlns:o="urn:schemas-microsoft-com:office:office" xmlns:r="http://schemas.openxmlformats.org/officeDocument/2006/relationships" xmlns:m="http://schemas.openxmlformats.org/officeDocument/2006/math" xmlns:v="urn:schemas-microsoft-com:vml" xmlns:wp14="http://schemas.microsoft.com/office/word/2010/wordprocessingDrawing" xmlns:wp="http://schemas.openxmlformats.org/drawingml/2006/wordprocessingDrawing" xmlns:w10="urn:schemas-microsoft-com:office:word" xmlns:w="http://schemas.openxmlformats.org/wordprocessingml/2006/main" xmlns:w14="http://schemas.microsoft.com/office/word/2010/wordml" xmlns:wpg="http://schemas.microsoft.com/office/word/2010/wordprocessingGroup" xmlns:wpi="http://schemas.microsoft.com/office/word/2010/wordprocessingInk" xmlns:wne="http://schemas.microsoft.com/office/word/2006/wordml" xmlns:wps="http://schemas.microsoft.com/office/word/2010/wordprocessingShape" mc:Ignorable="w14 wp14">
+<w:document xmlns:wpc="http://schemas.microsoft.com/office/word/2010/wordprocessingCanvas" xmlns:cx="http://schemas.microsoft.com/office/drawing/2014/chartex" xmlns:cx1="http://schemas.microsoft.com/office/drawing/2015/9/8/chartex" xmlns:mc="http://schemas.openxmlformats.org/markup-compatibility/2006" xmlns:o="urn:schemas-microsoft-com:office:office" xmlns:r="http://schemas.openxmlformats.org/officeDocument/2006/relationships" xmlns:m="http://schemas.openxmlformats.org/officeDocument/2006/math" xmlns:v="urn:schemas-microsoft-com:vml" xmlns:wp14="http://schemas.microsoft.com/office/word/2010/wordprocessingDrawing" xmlns:wp="http://schemas.openxmlformats.org/drawingml/2006/wordprocessingDrawing" xmlns:w10="urn:schemas-microsoft-com:office:word" xmlns:w="http://schemas.openxmlformats.org/wordprocessingml/2006/main" xmlns:w14="http://schemas.microsoft.com/office/word/2010/wordml" xmlns:w15="http://schemas.microsoft.com/office/word/2012/wordml" xmlns:w16se="http://schemas.microsoft.com/office/word/2015/wordml/symex" xmlns:wpg="http://schemas.microsoft.com/office/word/2010/wordprocessingGroup" xmlns:wpi="http://schemas.microsoft.com/office/word/2010/wordprocessingInk" xmlns:wne="http://schemas.microsoft.com/office/word/2006/wordml" xmlns:wps="http://schemas.microsoft.com/office/word/2010/wordprocessingShape" mc:Ignorable="w14 w15 w16se wp14">
   <w:body>
     <w:p>
       <w:pPr>
@@ -437,27 +437,7 @@
           <w:szCs w:val="20"/>
         </w:rPr>
         <w:tab/>
-        <w:t xml:space="preserve">Литвинов </w:t>
-      </w:r>
-      <w:proofErr w:type="spellStart"/>
-      <w:r>
-        <w:rPr>
-          <w:rFonts w:eastAsia="Times New Roman"/>
-          <w:color w:val="000000"/>
-          <w:sz w:val="28"/>
-          <w:szCs w:val="20"/>
-        </w:rPr>
-        <w:t>О.В</w:t>
-      </w:r>
-      <w:proofErr w:type="spellEnd"/>
-      <w:r>
-        <w:rPr>
-          <w:rFonts w:eastAsia="Times New Roman"/>
-          <w:color w:val="000000"/>
-          <w:sz w:val="28"/>
-          <w:szCs w:val="20"/>
-        </w:rPr>
-        <w:t>.</w:t>
+        <w:t>Литвинов О.В.</w:t>
       </w:r>
     </w:p>
     <w:p>
@@ -522,27 +502,7 @@
           <w:szCs w:val="20"/>
         </w:rPr>
         <w:tab/>
-        <w:t xml:space="preserve">Рассказова </w:t>
-      </w:r>
-      <w:proofErr w:type="spellStart"/>
-      <w:r>
-        <w:rPr>
-          <w:rFonts w:eastAsia="Times New Roman"/>
-          <w:color w:val="000000"/>
-          <w:sz w:val="28"/>
-          <w:szCs w:val="20"/>
-        </w:rPr>
-        <w:t>О.А</w:t>
-      </w:r>
-      <w:proofErr w:type="spellEnd"/>
-      <w:r>
-        <w:rPr>
-          <w:rFonts w:eastAsia="Times New Roman"/>
-          <w:color w:val="000000"/>
-          <w:sz w:val="28"/>
-          <w:szCs w:val="20"/>
-        </w:rPr>
-        <w:t>.</w:t>
+        <w:t>Рассказова О.А.</w:t>
       </w:r>
     </w:p>
     <w:p>
@@ -854,23 +814,7 @@
           <w:szCs w:val="24"/>
         </w:rPr>
         <w:lastRenderedPageBreak/>
-        <w:t>9. Марксизм (</w:t>
-      </w:r>
-      <w:proofErr w:type="spellStart"/>
-      <w:r>
-        <w:rPr>
-          <w:color w:val="000000"/>
-          <w:szCs w:val="24"/>
-        </w:rPr>
-        <w:t>XIX</w:t>
-      </w:r>
-      <w:proofErr w:type="spellEnd"/>
-      <w:r>
-        <w:rPr>
-          <w:color w:val="000000"/>
-          <w:szCs w:val="24"/>
-        </w:rPr>
-        <w:t xml:space="preserve"> в.), представитель: </w:t>
+        <w:t xml:space="preserve">9. Марксизм (XIX в.), представитель: </w:t>
       </w:r>
       <w:proofErr w:type="spellStart"/>
       <w:r>
@@ -1048,7 +992,13 @@
         <w:rPr>
           <w:color w:val="000000"/>
         </w:rPr>
-        <w:t xml:space="preserve"> середины 19  и начала 20 веков</w:t>
+        <w:t xml:space="preserve"> середины 19</w:t>
+      </w:r>
+      <w:r>
+        <w:rPr>
+          <w:color w:val="000000"/>
+        </w:rPr>
+        <w:t xml:space="preserve"> и начала 20 веков</w:t>
       </w:r>
       <w:r>
         <w:rPr>
@@ -1123,7 +1073,19 @@
         <w:rPr>
           <w:color w:val="000000"/>
         </w:rPr>
-        <w:t xml:space="preserve">Завершить написание второго и третьего томов К. Марксу не удалось. Доработка и подготовка к печати второго и третьего томов была осуществлена Ф. Энгельсом. Четвертый том вышел в свет после смерти Ф. Энгельса в 1905 году под редакцией </w:t>
+        <w:t>Завершить написание второго и третьего томов К. Марксу не удалось. Доработка и подготовка к печати второго и третьего томов была осуществлена Ф. Энгельсом</w:t>
+      </w:r>
+      <w:r>
+        <w:rPr>
+          <w:color w:val="000000"/>
+        </w:rPr>
+        <w:t xml:space="preserve"> в 1885 и 1894гг</w:t>
+      </w:r>
+      <w:r>
+        <w:rPr>
+          <w:color w:val="000000"/>
+        </w:rPr>
+        <w:t xml:space="preserve">. Четвертый том вышел в свет после смерти Ф. Энгельса в 1905 году под редакцией </w:t>
       </w:r>
       <w:r>
         <w:rPr>
@@ -1157,27 +1119,25 @@
           <w:color w:val="000000"/>
         </w:rPr>
         <w:tab/>
-        <w:t xml:space="preserve">Помимо </w:t>
-      </w:r>
-      <w:proofErr w:type="gramStart"/>
-      <w:r>
-        <w:rPr>
-          <w:color w:val="000000"/>
-        </w:rPr>
-        <w:t>названных</w:t>
-      </w:r>
-      <w:proofErr w:type="gramEnd"/>
-      <w:r>
-        <w:rPr>
-          <w:color w:val="000000"/>
-        </w:rPr>
-        <w:t xml:space="preserve"> яркими представителями данного экономического направления были </w:t>
-      </w:r>
-      <w:r>
-        <w:rPr>
-          <w:color w:val="000000"/>
-        </w:rPr>
-        <w:t xml:space="preserve"> Роза Люксембург, Георгий Плеханов, Владимир Ленин, Иосиф Сталин</w:t>
+        <w:t xml:space="preserve">Помимо названных яркими представителями данного экономического направления </w:t>
+      </w:r>
+      <w:r>
+        <w:rPr>
+          <w:color w:val="000000"/>
+        </w:rPr>
+        <w:t xml:space="preserve">были </w:t>
+      </w:r>
+      <w:r>
+        <w:rPr>
+          <w:color w:val="000000"/>
+        </w:rPr>
+        <w:t>Роза</w:t>
+      </w:r>
+      <w:r>
+        <w:rPr>
+          <w:color w:val="000000"/>
+        </w:rPr>
+        <w:t xml:space="preserve"> Люксембург, Георгий Плеханов, Владимир Ленин, Иосиф Сталин</w:t>
       </w:r>
       <w:r>
         <w:rPr>
@@ -1198,18 +1158,14 @@
     <w:p>
       <w:pPr>
         <w:rPr>
-          <w:rFonts w:ascii="Arial" w:hAnsi="Arial" w:cs="Arial"/>
-          <w:color w:val="000000"/>
-          <w:sz w:val="23"/>
-          <w:szCs w:val="23"/>
-          <w:shd w:val="clear" w:color="auto" w:fill="FFFFFF"/>
-        </w:rPr>
-      </w:pPr>
-      <w:r>
-        <w:rPr>
-          <w:rFonts w:ascii="Arial" w:hAnsi="Arial" w:cs="Arial"/>
-          <w:color w:val="000000"/>
-          <w:sz w:val="23"/>
+          <w:color w:val="000000"/>
+          <w:szCs w:val="23"/>
+          <w:shd w:val="clear" w:color="auto" w:fill="FFFFFF"/>
+        </w:rPr>
+      </w:pPr>
+      <w:r>
+        <w:rPr>
+          <w:color w:val="000000"/>
           <w:szCs w:val="23"/>
           <w:shd w:val="clear" w:color="auto" w:fill="FFFFFF"/>
         </w:rPr>
@@ -1219,13 +1175,1397 @@
     <w:p>
       <w:pPr>
         <w:rPr>
-          <w:rFonts w:ascii="Arial" w:hAnsi="Arial" w:cs="Arial"/>
-          <w:color w:val="000000"/>
-          <w:sz w:val="23"/>
-          <w:szCs w:val="23"/>
-          <w:shd w:val="clear" w:color="auto" w:fill="FFFFFF"/>
-        </w:rPr>
-      </w:pPr>
+          <w:color w:val="000000"/>
+          <w:szCs w:val="23"/>
+          <w:shd w:val="clear" w:color="auto" w:fill="FFFFFF"/>
+        </w:rPr>
+      </w:pPr>
+      <w:r>
+        <w:rPr>
+          <w:color w:val="000000"/>
+          <w:szCs w:val="23"/>
+          <w:shd w:val="clear" w:color="auto" w:fill="FFFFFF"/>
+        </w:rPr>
+        <w:t xml:space="preserve">Формирование марксизма было подготовлено всем ходом исторического развития, которое создавало необходимые предпосылки столь важного события. Они были многообразны и назревали под влиянием разнородных факторов. Как подчеркивал Ленин, учение Маркса «есть законный преемник лучшего, что создало человечество в XIX веке в лице немецкой философии, английской политической экономии, французского социализма». Маркс развивал теории, высказанные классиками политической экономии, в частности трудовая теория стоимости, понятие общественного разделения труда, учение о доходах (прибыли, проценте, ренте, заработной плате) разрабатывалась А. Смитом и Д. </w:t>
+      </w:r>
+      <w:proofErr w:type="spellStart"/>
+      <w:r>
+        <w:rPr>
+          <w:color w:val="000000"/>
+          <w:szCs w:val="23"/>
+          <w:shd w:val="clear" w:color="auto" w:fill="FFFFFF"/>
+        </w:rPr>
+        <w:t>Рикардо</w:t>
+      </w:r>
+      <w:proofErr w:type="spellEnd"/>
+      <w:r>
+        <w:rPr>
+          <w:color w:val="000000"/>
+          <w:szCs w:val="23"/>
+          <w:shd w:val="clear" w:color="auto" w:fill="FFFFFF"/>
+        </w:rPr>
+        <w:t xml:space="preserve">. Положение о классах и классовой борьбе были заимствованы Марксом и Энгельсом у французских историков эпохи Реставрации Тьерри, </w:t>
+      </w:r>
+      <w:proofErr w:type="spellStart"/>
+      <w:r>
+        <w:rPr>
+          <w:color w:val="000000"/>
+          <w:szCs w:val="23"/>
+          <w:shd w:val="clear" w:color="auto" w:fill="FFFFFF"/>
+        </w:rPr>
+        <w:t>Минье</w:t>
+      </w:r>
+      <w:proofErr w:type="spellEnd"/>
+      <w:r>
+        <w:rPr>
+          <w:color w:val="000000"/>
+          <w:szCs w:val="23"/>
+          <w:shd w:val="clear" w:color="auto" w:fill="FFFFFF"/>
+        </w:rPr>
+        <w:t xml:space="preserve">, </w:t>
+      </w:r>
+      <w:proofErr w:type="spellStart"/>
+      <w:r>
+        <w:rPr>
+          <w:color w:val="000000"/>
+          <w:szCs w:val="23"/>
+          <w:shd w:val="clear" w:color="auto" w:fill="FFFFFF"/>
+        </w:rPr>
+        <w:t>Гизо</w:t>
+      </w:r>
+      <w:proofErr w:type="spellEnd"/>
+      <w:r>
+        <w:rPr>
+          <w:color w:val="000000"/>
+          <w:szCs w:val="23"/>
+          <w:shd w:val="clear" w:color="auto" w:fill="FFFFFF"/>
+        </w:rPr>
+        <w:t>. Большой вклад в формирование идей марксизма внесли социалисты-утописты, от Т. Мора до О. Бланки. Отсутствие экономической свободы, однообразность производимых благ и услуг, жесткий план производства, эгалитаризм – социалистическое учение не смогло оставить хороший след в экономической теории. Оно способствовало разве что революционности экономического учения Маркса.</w:t>
+      </w:r>
+      <w:r>
+        <w:rPr>
+          <w:color w:val="000000"/>
+          <w:szCs w:val="23"/>
+          <w:shd w:val="clear" w:color="auto" w:fill="FFFFFF"/>
+        </w:rPr>
+        <w:t xml:space="preserve"> Таким образом, до Маркса в политической экономии, философии существовали категории и законы, рассмотренные им более подробно и глубоко. Он постарался придать трудовой теории стоимости логическое завершение и окончательно ее доказать, связать воедино все виды дохода и доказать, что они имеют один источник – прибавочную стоимость, порождаемую человеком в процессе труда. Он доказал эволюционную теорию происхождения денег, опровергая рационалистическую, высказанную еще Аристотелем. Из всего вышесказанного очевидно, что теоретическая база для возникновения марксизма была достаточно обширной.</w:t>
+      </w:r>
+    </w:p>
+    <w:p>
+      <w:pPr>
+        <w:rPr>
+          <w:color w:val="000000"/>
+          <w:szCs w:val="23"/>
+          <w:shd w:val="clear" w:color="auto" w:fill="FFFFFF"/>
+        </w:rPr>
+      </w:pPr>
+      <w:r>
+        <w:rPr>
+          <w:color w:val="000000"/>
+          <w:szCs w:val="23"/>
+          <w:shd w:val="clear" w:color="auto" w:fill="FFFFFF"/>
+        </w:rPr>
+        <w:lastRenderedPageBreak/>
+        <w:t>Большое значение имели исторические условия, неразрывно связанные с крушением феодализма и утверждением капитализма. Основоположники марксизма были современниками того и другого. Тем самым создавались предпосылки для появления марксистского учения об общественно-экономических формациях</w:t>
+      </w:r>
+      <w:r>
+        <w:rPr>
+          <w:color w:val="000000"/>
+          <w:szCs w:val="23"/>
+          <w:shd w:val="clear" w:color="auto" w:fill="FFFFFF"/>
+        </w:rPr>
+        <w:t xml:space="preserve">. </w:t>
+      </w:r>
+      <w:r>
+        <w:rPr>
+          <w:color w:val="000000"/>
+          <w:szCs w:val="23"/>
+          <w:shd w:val="clear" w:color="auto" w:fill="FFFFFF"/>
+        </w:rPr>
+        <w:t>Социальной базой генезиса марксизма явилось появление профессиональных рабочих – пролетариата – в ходе промышленных переворотов. Крупное фабричное производство было немыслимо без использования наемных рабочих в больших масштабах, поэтому численность рабочих стремительно росла. Промышленный переворот в Англии вызвал быстрый рост городского населения. Очень большое значение для формирования марксизма имели возникновение и рост рабочего движения. С 1824 г. началось формирование профсоюзов (тред-юнионов). Они вели организованную борьбу за экономические интересы рабочих масс.</w:t>
+      </w:r>
+      <w:r>
+        <w:rPr>
+          <w:color w:val="000000"/>
+          <w:szCs w:val="23"/>
+          <w:shd w:val="clear" w:color="auto" w:fill="FFFFFF"/>
+        </w:rPr>
+        <w:t xml:space="preserve"> </w:t>
+      </w:r>
+    </w:p>
+    <w:p>
+      <w:pPr>
+        <w:rPr>
+          <w:color w:val="000000"/>
+          <w:szCs w:val="23"/>
+          <w:shd w:val="clear" w:color="auto" w:fill="FFFFFF"/>
+        </w:rPr>
+      </w:pPr>
+      <w:r>
+        <w:rPr>
+          <w:color w:val="000000"/>
+          <w:szCs w:val="23"/>
+          <w:shd w:val="clear" w:color="auto" w:fill="FFFFFF"/>
+        </w:rPr>
+        <w:t>Важно подчеркнуть, что банкротство буржуазного либерализма к середине XIX в. расчищало почву для марксизма. Во время антимонархических революций народные массы верили в способность либералов решить все проблемы. Но пришествие капитализма рассеяло эти иллюзии. Технический прогресс усиливал эксплуатацию пролетариата. Торговая экспансия Англии влекла за собой эксплуатацию аграрных стран в пользу буржуазии. Английский колониализм терзал даже столь великую страну, как Индия. В США насаждалось плантационное рабство и шло разграбление «западных земель». Поэтому для критики капитализма открывались широкие возможности. Ведь еще со времен меркантилистов среди обывателей существовало предположение о том, что обогащение одних стран невозможно без обнищания других. Этим объясняется живучесть доктрины об обогащении метрополий за счет колоний.</w:t>
+      </w:r>
+    </w:p>
+    <w:p>
+      <w:pPr>
+        <w:rPr>
+          <w:color w:val="000000"/>
+          <w:szCs w:val="23"/>
+          <w:shd w:val="clear" w:color="auto" w:fill="FFFFFF"/>
+        </w:rPr>
+      </w:pPr>
+      <w:r>
+        <w:rPr>
+          <w:color w:val="000000"/>
+          <w:szCs w:val="23"/>
+          <w:shd w:val="clear" w:color="auto" w:fill="FFFFFF"/>
+        </w:rPr>
+        <w:t>Не последнюю роль в возникновении новой радикальной теории сыграла личность ее автора</w:t>
+      </w:r>
+      <w:r>
+        <w:rPr>
+          <w:color w:val="000000"/>
+          <w:szCs w:val="23"/>
+          <w:shd w:val="clear" w:color="auto" w:fill="FFFFFF"/>
+        </w:rPr>
+        <w:t>.</w:t>
+      </w:r>
+      <w:r>
+        <w:rPr>
+          <w:color w:val="000000"/>
+          <w:szCs w:val="23"/>
+          <w:shd w:val="clear" w:color="auto" w:fill="FFFFFF"/>
+        </w:rPr>
+        <w:t xml:space="preserve"> Во время учебы в университете в Берлине </w:t>
+      </w:r>
+      <w:r>
+        <w:rPr>
+          <w:color w:val="000000"/>
+          <w:szCs w:val="23"/>
+          <w:shd w:val="clear" w:color="auto" w:fill="FFFFFF"/>
+        </w:rPr>
+        <w:t>Карл Маркс</w:t>
+      </w:r>
+      <w:r>
+        <w:rPr>
+          <w:color w:val="000000"/>
+          <w:szCs w:val="23"/>
+          <w:shd w:val="clear" w:color="auto" w:fill="FFFFFF"/>
+        </w:rPr>
+        <w:t xml:space="preserve"> примыкал к кружку “левых гегельянцев” (Бруно Бауэр и др.), которые стремились делать из философии Гегеля атеистические и революционные выводы. В 1842 году Маркс и Бруно Бауэр были приглашены в качестве главных сотрудников, в Кёльнскую оппозиционную газету: «Рейнскую Газету». Революционно-демократическое направление газеты при редакторстве</w:t>
+      </w:r>
+      <w:r>
+        <w:rPr>
+          <w:color w:val="000000"/>
+          <w:szCs w:val="23"/>
+          <w:shd w:val="clear" w:color="auto" w:fill="FFFFFF"/>
+        </w:rPr>
+        <w:t xml:space="preserve"> Маркса становилось все </w:t>
+      </w:r>
+      <w:proofErr w:type="spellStart"/>
+      <w:r>
+        <w:rPr>
+          <w:color w:val="000000"/>
+          <w:szCs w:val="23"/>
+          <w:shd w:val="clear" w:color="auto" w:fill="FFFFFF"/>
+        </w:rPr>
+        <w:t>определё</w:t>
+      </w:r>
+      <w:r>
+        <w:rPr>
+          <w:color w:val="000000"/>
+          <w:szCs w:val="23"/>
+          <w:shd w:val="clear" w:color="auto" w:fill="FFFFFF"/>
+        </w:rPr>
+        <w:t>ннее</w:t>
+      </w:r>
+      <w:proofErr w:type="spellEnd"/>
+      <w:r>
+        <w:rPr>
+          <w:color w:val="000000"/>
+          <w:szCs w:val="23"/>
+          <w:shd w:val="clear" w:color="auto" w:fill="FFFFFF"/>
+        </w:rPr>
+        <w:t>. Во время работы над одной из наиболее крупных статей в «Рейнской Газете» о положении крестьян-виноделов в долине Мозеля Маркс понял, что он недостаточно знаком с политической экономией, и он усердно принялся за ее изучение.</w:t>
+      </w:r>
+    </w:p>
+    <w:p>
+      <w:pPr>
+        <w:rPr>
+          <w:color w:val="000000"/>
+          <w:szCs w:val="23"/>
+          <w:shd w:val="clear" w:color="auto" w:fill="FFFFFF"/>
+        </w:rPr>
+      </w:pPr>
+      <w:r>
+        <w:rPr>
+          <w:color w:val="000000"/>
+          <w:szCs w:val="23"/>
+          <w:shd w:val="clear" w:color="auto" w:fill="FFFFFF"/>
+        </w:rPr>
+        <w:t>В сентябре 1844 г. в Париж приехал на несколько дней Фридрих Энгельс, ставший с тех пор ближайшим другом Маркса. Они вдвоем приняли самое горячее участие в кипучей жизни революционных групп Парижа. Весной 1847 году в Брюсселе Маркс и Энгельс примкнули к тайному пропагандистскому обществу: «Союзу коммунистов», приняли заметное участие на II съезде этого союза (ноябрь 1847 г. в Лондоне) и, по его поручению, составили вышедший в феврале 1848 г. знаменитый «Манифест Коммунистической Партии».</w:t>
+      </w:r>
+    </w:p>
+    <w:p>
+      <w:pPr>
+        <w:rPr>
+          <w:color w:val="000000"/>
+          <w:szCs w:val="23"/>
+          <w:shd w:val="clear" w:color="auto" w:fill="FFFFFF"/>
+        </w:rPr>
+      </w:pPr>
+      <w:r>
+        <w:rPr>
+          <w:color w:val="000000"/>
+          <w:szCs w:val="23"/>
+          <w:shd w:val="clear" w:color="auto" w:fill="FFFFFF"/>
+        </w:rPr>
+        <w:t xml:space="preserve">Победившая контрреволюция в Германии сначала отдала Маркса под суд (оправдан 9 февраля 1849 г.), а потом выслала из Германии (16 мая 1849 г.). Маркс отправился сначала в Париж, был выслан и оттуда после демонстрации 13 июня 1849 г. и уехал в Лондон, где </w:t>
+      </w:r>
+      <w:r>
+        <w:rPr>
+          <w:color w:val="000000"/>
+          <w:szCs w:val="23"/>
+          <w:shd w:val="clear" w:color="auto" w:fill="FFFFFF"/>
+        </w:rPr>
+        <w:lastRenderedPageBreak/>
+        <w:t>и жил до самой смерти. Именно в Англии закипела работа над материалистической теорией, посвященной главным образом изучению политической экономии. Эту науку Маркс революционизировал в своих сочинениях «К критике политической экономии» (1859) и «Капитал» (т. I. 1867).</w:t>
+      </w:r>
+    </w:p>
+    <w:p>
+      <w:pPr>
+        <w:rPr>
+          <w:color w:val="000000"/>
+          <w:szCs w:val="23"/>
+          <w:shd w:val="clear" w:color="auto" w:fill="FFFFFF"/>
+        </w:rPr>
+      </w:pPr>
+      <w:r>
+        <w:rPr>
+          <w:rFonts w:ascii="Arial" w:hAnsi="Arial" w:cs="Arial"/>
+          <w:color w:val="000000"/>
+          <w:sz w:val="23"/>
+          <w:szCs w:val="23"/>
+        </w:rPr>
+        <w:br/>
+      </w:r>
+      <w:r>
+        <w:rPr>
+          <w:color w:val="000000"/>
+          <w:szCs w:val="23"/>
+          <w:shd w:val="clear" w:color="auto" w:fill="FFFFFF"/>
+        </w:rPr>
+        <w:t>3. Основные идеи экономической школы.</w:t>
+      </w:r>
+      <w:r>
+        <w:rPr>
+          <w:color w:val="000000"/>
+          <w:szCs w:val="23"/>
+        </w:rPr>
+        <w:br/>
+      </w:r>
+      <w:r>
+        <w:rPr>
+          <w:color w:val="000000"/>
+          <w:szCs w:val="23"/>
+          <w:shd w:val="clear" w:color="auto" w:fill="FFFFFF"/>
+        </w:rPr>
+        <w:t>Марксистский подход основан на характеристике экономической системы как способа производства — единства двух составляющих: производительных сил и соответствующих им производственных отношений. Производительные силы — отражают отношение человека к природе и являются комплексом основных факторов произво</w:t>
+      </w:r>
+      <w:r>
+        <w:rPr>
+          <w:color w:val="000000"/>
+          <w:szCs w:val="23"/>
+          <w:shd w:val="clear" w:color="auto" w:fill="FFFFFF"/>
+        </w:rPr>
+        <w:t>дства: вещественного и личного.</w:t>
+      </w:r>
+    </w:p>
+    <w:p>
+      <w:pPr>
+        <w:rPr>
+          <w:color w:val="000000"/>
+          <w:szCs w:val="23"/>
+          <w:shd w:val="clear" w:color="auto" w:fill="FFFFFF"/>
+        </w:rPr>
+      </w:pPr>
+      <w:r>
+        <w:rPr>
+          <w:color w:val="000000"/>
+          <w:szCs w:val="23"/>
+          <w:shd w:val="clear" w:color="auto" w:fill="FFFFFF"/>
+        </w:rPr>
+        <w:t>Производительные силы включают в себя средства труда, предметы труда и рабочую силу. Производственные отношения — объективные отношения, возникающие между людьми по поводу материальных благ и услуг в процессе их производства, распределения, обмена и потребления. Основу этих отношений образуют отношения присвоения — отчуждения, т.е. отношения собственности, определяющие способ соединения рабочей силы и средств производства, как основных факторов производства.</w:t>
+      </w:r>
+    </w:p>
+    <w:p>
+      <w:pPr>
+        <w:rPr>
+          <w:color w:val="000000"/>
+          <w:szCs w:val="23"/>
+          <w:shd w:val="clear" w:color="auto" w:fill="FFFFFF"/>
+        </w:rPr>
+      </w:pPr>
+      <w:r>
+        <w:rPr>
+          <w:color w:val="000000"/>
+          <w:szCs w:val="23"/>
+          <w:shd w:val="clear" w:color="auto" w:fill="FFFFFF"/>
+        </w:rPr>
+        <w:t>Согласно марксистской трактовке совокупность производственных отношений образует базис общества. Он обслуживается соответствующей надстройкой в виде политических, религиозных, юридических и т.п. отношений. Способ производства и соответствующая ему надстройка, находящиеся в тесном взаимодействии, образуют общественно-экономическую формацию.</w:t>
+      </w:r>
+    </w:p>
+    <w:p>
+      <w:pPr>
+        <w:rPr>
+          <w:color w:val="000000"/>
+          <w:szCs w:val="23"/>
+          <w:shd w:val="clear" w:color="auto" w:fill="FFFFFF"/>
+        </w:rPr>
+      </w:pPr>
+    </w:p>
+    <w:p>
+      <w:pPr>
+        <w:rPr>
+          <w:color w:val="000000"/>
+          <w:szCs w:val="23"/>
+          <w:shd w:val="clear" w:color="auto" w:fill="FFFFFF"/>
+        </w:rPr>
+      </w:pPr>
+      <w:r>
+        <w:rPr>
+          <w:color w:val="000000"/>
+          <w:szCs w:val="23"/>
+          <w:shd w:val="clear" w:color="auto" w:fill="FFFFFF"/>
+        </w:rPr>
+        <w:t>С этих позиций выделяется 5 исторических общественно-экономических формаций: первобытнообщинная, рабовладельческая, феодальная, капиталистическая, коммунистическая (социалистическая).</w:t>
+      </w:r>
+    </w:p>
+    <w:p>
+      <w:pPr>
+        <w:rPr>
+          <w:color w:val="000000"/>
+          <w:szCs w:val="23"/>
+          <w:shd w:val="clear" w:color="auto" w:fill="FFFFFF"/>
+        </w:rPr>
+      </w:pPr>
+    </w:p>
+    <w:p>
+      <w:pPr>
+        <w:rPr>
+          <w:color w:val="000000"/>
+          <w:szCs w:val="23"/>
+          <w:shd w:val="clear" w:color="auto" w:fill="FFFFFF"/>
+        </w:rPr>
+      </w:pPr>
+      <w:r>
+        <w:rPr>
+          <w:color w:val="000000"/>
+          <w:szCs w:val="23"/>
+          <w:shd w:val="clear" w:color="auto" w:fill="FFFFFF"/>
+        </w:rPr>
+        <w:t>Позитивным моментом формационного подхода выступает признание решающей роли экономики или материального производства в обеспечении общественного развития, выделении господствующих форм собственности и ее реализации через присвоение части создаваемого продукта. Но к существенным недостаткам формационного подхода следует отнести доминирование идеологических моментов, недооценку нематериального производства, эволюционных форм развития общества и переоценку насильственных факторов в его динамике (военные перевороты, революции). Историческое развитие предстает как прерывистое, дискретное, игнорируются закономерности развития смешанных экономических систем. В итоге формационный подход значительно упрощал понимание эволюции общества.</w:t>
+      </w:r>
+    </w:p>
+    <w:p>
+      <w:pPr>
+        <w:rPr>
+          <w:color w:val="000000"/>
+          <w:szCs w:val="23"/>
+          <w:shd w:val="clear" w:color="auto" w:fill="FFFFFF"/>
+        </w:rPr>
+      </w:pPr>
+    </w:p>
+    <w:p>
+      <w:pPr>
+        <w:rPr>
+          <w:color w:val="000000"/>
+          <w:szCs w:val="23"/>
+          <w:shd w:val="clear" w:color="auto" w:fill="FFFFFF"/>
+        </w:rPr>
+      </w:pPr>
+      <w:r>
+        <w:rPr>
+          <w:color w:val="000000"/>
+          <w:szCs w:val="23"/>
+          <w:shd w:val="clear" w:color="auto" w:fill="FFFFFF"/>
+        </w:rPr>
+        <w:t xml:space="preserve">В научном наследии </w:t>
+      </w:r>
+      <w:proofErr w:type="spellStart"/>
+      <w:r>
+        <w:rPr>
+          <w:color w:val="000000"/>
+          <w:szCs w:val="23"/>
+          <w:shd w:val="clear" w:color="auto" w:fill="FFFFFF"/>
+        </w:rPr>
+        <w:t>К.Маркса</w:t>
+      </w:r>
+      <w:proofErr w:type="spellEnd"/>
+      <w:r>
+        <w:rPr>
+          <w:color w:val="000000"/>
+          <w:szCs w:val="23"/>
+          <w:shd w:val="clear" w:color="auto" w:fill="FFFFFF"/>
+        </w:rPr>
+        <w:t xml:space="preserve"> главным является его экономическое учение. Раскрытию основного экономического закона движения капиталистического общества </w:t>
+      </w:r>
+      <w:proofErr w:type="spellStart"/>
+      <w:r>
+        <w:rPr>
+          <w:color w:val="000000"/>
+          <w:szCs w:val="23"/>
+          <w:shd w:val="clear" w:color="auto" w:fill="FFFFFF"/>
+        </w:rPr>
+        <w:t>К.Маркс</w:t>
+      </w:r>
+      <w:proofErr w:type="spellEnd"/>
+      <w:r>
+        <w:rPr>
+          <w:color w:val="000000"/>
+          <w:szCs w:val="23"/>
+          <w:shd w:val="clear" w:color="auto" w:fill="FFFFFF"/>
+        </w:rPr>
+        <w:t xml:space="preserve"> </w:t>
+      </w:r>
+      <w:r>
+        <w:rPr>
+          <w:color w:val="000000"/>
+          <w:szCs w:val="23"/>
+          <w:shd w:val="clear" w:color="auto" w:fill="FFFFFF"/>
+        </w:rPr>
+        <w:lastRenderedPageBreak/>
+        <w:t xml:space="preserve">посвятил свое основное произведение «Капитал». В нем анализ системы экономических отношений начинается с товара как «элементарной клеточки» капитализма. В товаре, по мнению </w:t>
+      </w:r>
+      <w:proofErr w:type="spellStart"/>
+      <w:r>
+        <w:rPr>
+          <w:color w:val="000000"/>
+          <w:szCs w:val="23"/>
+          <w:shd w:val="clear" w:color="auto" w:fill="FFFFFF"/>
+        </w:rPr>
+        <w:t>К.Маркса</w:t>
+      </w:r>
+      <w:proofErr w:type="spellEnd"/>
+      <w:r>
+        <w:rPr>
+          <w:color w:val="000000"/>
+          <w:szCs w:val="23"/>
+          <w:shd w:val="clear" w:color="auto" w:fill="FFFFFF"/>
+        </w:rPr>
+        <w:t>, в зародыше заложены все противоречия исследуемой системы. То</w:t>
+      </w:r>
+      <w:r>
+        <w:rPr>
+          <w:color w:val="000000"/>
+          <w:szCs w:val="23"/>
+          <w:shd w:val="clear" w:color="auto" w:fill="FFFFFF"/>
+        </w:rPr>
+        <w:t>вар имеет двойственную природу:</w:t>
+      </w:r>
+    </w:p>
+    <w:p>
+      <w:pPr>
+        <w:rPr>
+          <w:color w:val="000000"/>
+          <w:szCs w:val="23"/>
+          <w:shd w:val="clear" w:color="auto" w:fill="FFFFFF"/>
+        </w:rPr>
+      </w:pPr>
+      <w:r>
+        <w:rPr>
+          <w:color w:val="000000"/>
+          <w:szCs w:val="23"/>
+          <w:shd w:val="clear" w:color="auto" w:fill="FFFFFF"/>
+        </w:rPr>
+        <w:t>во-первых, товар способен удовлетворять потребности людей, т.е. он обладает потребительной стоимостью</w:t>
+      </w:r>
+      <w:r>
+        <w:rPr>
+          <w:color w:val="000000"/>
+          <w:szCs w:val="23"/>
+          <w:shd w:val="clear" w:color="auto" w:fill="FFFFFF"/>
+        </w:rPr>
+        <w:t xml:space="preserve"> (полезностью)</w:t>
+      </w:r>
+      <w:r>
+        <w:rPr>
+          <w:color w:val="000000"/>
+          <w:szCs w:val="23"/>
+          <w:shd w:val="clear" w:color="auto" w:fill="FFFFFF"/>
+        </w:rPr>
+        <w:t>;</w:t>
+      </w:r>
+    </w:p>
+    <w:p>
+      <w:pPr>
+        <w:rPr>
+          <w:color w:val="000000"/>
+          <w:szCs w:val="23"/>
+          <w:shd w:val="clear" w:color="auto" w:fill="FFFFFF"/>
+        </w:rPr>
+      </w:pPr>
+      <w:r>
+        <w:rPr>
+          <w:color w:val="000000"/>
+          <w:szCs w:val="23"/>
+          <w:shd w:val="clear" w:color="auto" w:fill="FFFFFF"/>
+        </w:rPr>
+        <w:t xml:space="preserve">во-вторых, производится для обмена и способен обмениваться на другие товары, т.е. обладает </w:t>
+      </w:r>
+      <w:r>
+        <w:rPr>
+          <w:color w:val="000000"/>
+          <w:szCs w:val="23"/>
+          <w:shd w:val="clear" w:color="auto" w:fill="FFFFFF"/>
+        </w:rPr>
+        <w:t xml:space="preserve">меновой </w:t>
+      </w:r>
+      <w:r>
+        <w:rPr>
+          <w:color w:val="000000"/>
+          <w:szCs w:val="23"/>
+          <w:shd w:val="clear" w:color="auto" w:fill="FFFFFF"/>
+        </w:rPr>
+        <w:t>стоимостью.</w:t>
+      </w:r>
+    </w:p>
+    <w:p>
+      <w:pPr>
+        <w:rPr>
+          <w:rFonts w:ascii="Arial" w:hAnsi="Arial" w:cs="Arial"/>
+          <w:color w:val="000000"/>
+          <w:sz w:val="23"/>
+          <w:szCs w:val="23"/>
+          <w:shd w:val="clear" w:color="auto" w:fill="FFFFFF"/>
+        </w:rPr>
+      </w:pPr>
+      <w:r>
+        <w:rPr>
+          <w:rFonts w:ascii="Arial" w:hAnsi="Arial" w:cs="Arial"/>
+          <w:color w:val="000000"/>
+          <w:sz w:val="23"/>
+          <w:szCs w:val="23"/>
+          <w:shd w:val="clear" w:color="auto" w:fill="FFFFFF"/>
+        </w:rPr>
+        <w:t xml:space="preserve">Теория стоимости является фундаментом грандиозного здания марксистской политической экономии. Суть ее в том, что обмен товарами в обществе происходит в соответствии с тем количеством абстрактного труда, который затрачен на их производство. Продолжая </w:t>
+      </w:r>
+      <w:proofErr w:type="spellStart"/>
+      <w:r>
+        <w:rPr>
+          <w:rFonts w:ascii="Arial" w:hAnsi="Arial" w:cs="Arial"/>
+          <w:color w:val="000000"/>
+          <w:sz w:val="23"/>
+          <w:szCs w:val="23"/>
+          <w:shd w:val="clear" w:color="auto" w:fill="FFFFFF"/>
+        </w:rPr>
+        <w:t>рикардистскую</w:t>
+      </w:r>
+      <w:proofErr w:type="spellEnd"/>
+      <w:r>
+        <w:rPr>
+          <w:rFonts w:ascii="Arial" w:hAnsi="Arial" w:cs="Arial"/>
+          <w:color w:val="000000"/>
+          <w:sz w:val="23"/>
+          <w:szCs w:val="23"/>
+          <w:shd w:val="clear" w:color="auto" w:fill="FFFFFF"/>
+        </w:rPr>
+        <w:t xml:space="preserve"> традицию понимания стоимости, </w:t>
+      </w:r>
+      <w:proofErr w:type="spellStart"/>
+      <w:r>
+        <w:rPr>
+          <w:rFonts w:ascii="Arial" w:hAnsi="Arial" w:cs="Arial"/>
+          <w:color w:val="000000"/>
+          <w:sz w:val="23"/>
+          <w:szCs w:val="23"/>
+          <w:shd w:val="clear" w:color="auto" w:fill="FFFFFF"/>
+        </w:rPr>
+        <w:t>К.Маркс</w:t>
+      </w:r>
+      <w:proofErr w:type="spellEnd"/>
+      <w:r>
+        <w:rPr>
+          <w:rFonts w:ascii="Arial" w:hAnsi="Arial" w:cs="Arial"/>
+          <w:color w:val="000000"/>
+          <w:sz w:val="23"/>
+          <w:szCs w:val="23"/>
+          <w:shd w:val="clear" w:color="auto" w:fill="FFFFFF"/>
+        </w:rPr>
+        <w:t xml:space="preserve"> внес в ее анализ принципиально новый момент — учение о двойственн</w:t>
+      </w:r>
+      <w:r>
+        <w:rPr>
+          <w:rFonts w:ascii="Arial" w:hAnsi="Arial" w:cs="Arial"/>
+          <w:color w:val="000000"/>
+          <w:sz w:val="23"/>
+          <w:szCs w:val="23"/>
+          <w:shd w:val="clear" w:color="auto" w:fill="FFFFFF"/>
+        </w:rPr>
+        <w:t>ом характере труда.</w:t>
+      </w:r>
+    </w:p>
+    <w:p>
+      <w:pPr>
+        <w:rPr>
+          <w:rFonts w:ascii="Arial" w:hAnsi="Arial" w:cs="Arial"/>
+          <w:color w:val="000000"/>
+          <w:sz w:val="23"/>
+          <w:szCs w:val="23"/>
+          <w:shd w:val="clear" w:color="auto" w:fill="FFFFFF"/>
+        </w:rPr>
+      </w:pPr>
+      <w:r>
+        <w:rPr>
+          <w:rFonts w:ascii="Arial" w:hAnsi="Arial" w:cs="Arial"/>
+          <w:color w:val="000000"/>
+          <w:sz w:val="23"/>
+          <w:szCs w:val="23"/>
+          <w:shd w:val="clear" w:color="auto" w:fill="FFFFFF"/>
+        </w:rPr>
+        <w:t>Двойственный характер труда означает, что труд в товарном производстве является одновременно конкретным и абстрактным.</w:t>
+      </w:r>
+      <w:r>
+        <w:rPr>
+          <w:rFonts w:ascii="Arial" w:hAnsi="Arial" w:cs="Arial"/>
+          <w:color w:val="000000"/>
+          <w:sz w:val="23"/>
+          <w:szCs w:val="23"/>
+          <w:shd w:val="clear" w:color="auto" w:fill="FFFFFF"/>
+        </w:rPr>
+        <w:t xml:space="preserve"> </w:t>
+      </w:r>
+      <w:r>
+        <w:rPr>
+          <w:rFonts w:ascii="Arial" w:hAnsi="Arial" w:cs="Arial"/>
+          <w:color w:val="000000"/>
+          <w:sz w:val="23"/>
+          <w:szCs w:val="23"/>
+          <w:shd w:val="clear" w:color="auto" w:fill="FFFFFF"/>
+        </w:rPr>
+        <w:t xml:space="preserve">Конкретный труд — труд, отличающийся определенной целью, навыками, организацией, профессиональным умением, направленный на создание какого-то конкретного продукта. Результатом конкретного труда является потребительская стоимость. </w:t>
+      </w:r>
+      <w:r>
+        <w:rPr>
+          <w:rFonts w:ascii="Arial" w:hAnsi="Arial" w:cs="Arial"/>
+          <w:color w:val="000000"/>
+          <w:sz w:val="23"/>
+          <w:szCs w:val="23"/>
+          <w:shd w:val="clear" w:color="auto" w:fill="FFFFFF"/>
+        </w:rPr>
+        <w:t>Абстрактный труд — это</w:t>
+      </w:r>
+      <w:r>
+        <w:rPr>
+          <w:rFonts w:ascii="Arial" w:hAnsi="Arial" w:cs="Arial"/>
+          <w:color w:val="000000"/>
+          <w:sz w:val="23"/>
+          <w:szCs w:val="23"/>
+          <w:shd w:val="clear" w:color="auto" w:fill="FFFFFF"/>
+        </w:rPr>
+        <w:t xml:space="preserve"> общественный</w:t>
+      </w:r>
+      <w:r>
+        <w:rPr>
+          <w:rFonts w:ascii="Arial" w:hAnsi="Arial" w:cs="Arial"/>
+          <w:color w:val="000000"/>
+          <w:sz w:val="23"/>
+          <w:szCs w:val="23"/>
+          <w:shd w:val="clear" w:color="auto" w:fill="FFFFFF"/>
+        </w:rPr>
+        <w:t xml:space="preserve"> (обезличенный)</w:t>
+      </w:r>
+      <w:r>
+        <w:rPr>
+          <w:rFonts w:ascii="Arial" w:hAnsi="Arial" w:cs="Arial"/>
+          <w:color w:val="000000"/>
+          <w:sz w:val="23"/>
+          <w:szCs w:val="23"/>
+          <w:shd w:val="clear" w:color="auto" w:fill="FFFFFF"/>
+        </w:rPr>
+        <w:t xml:space="preserve"> труд (затраты мускулов, энергии, мозга), отвлеченный от его конкретной формы. Абстрактный труд является мерилом разных конкретных частных видов труда. Его результатом является стоимость товара, проявляющаяся в меновой стоимости, т.е. пропорции обмена одного товара на другой.</w:t>
+      </w:r>
+    </w:p>
+    <w:p>
+      <w:pPr>
+        <w:rPr>
+          <w:rFonts w:ascii="Arial" w:hAnsi="Arial" w:cs="Arial"/>
+          <w:color w:val="000000"/>
+          <w:sz w:val="23"/>
+          <w:szCs w:val="23"/>
+          <w:shd w:val="clear" w:color="auto" w:fill="FFFFFF"/>
+        </w:rPr>
+      </w:pPr>
+      <w:r>
+        <w:rPr>
+          <w:rFonts w:ascii="Arial" w:hAnsi="Arial" w:cs="Arial"/>
+          <w:color w:val="000000"/>
+          <w:sz w:val="23"/>
+          <w:szCs w:val="23"/>
+          <w:shd w:val="clear" w:color="auto" w:fill="FFFFFF"/>
+        </w:rPr>
+        <w:t>Величина стоимости товара определяется количеством общественно необходимого рабочего времени, затраченного для его изготовления. Общественно необходимое рабочее время — время, которое требуется для изготовления какой-либо стоимости при наличных общественно нормальных условиях производства и при среднем в данном обществе уровне умелости и интенсивности труда. С помощью этих понятий формулируется закон стоимости: в процессе обмена товары обмениваются по их стоимости как эквивалент на эквивалент. Это — закон равновесия на рынке, закон товарного обмена.</w:t>
+      </w:r>
+    </w:p>
+    <w:p>
+      <w:pPr>
+        <w:rPr>
+          <w:rFonts w:ascii="Arial" w:hAnsi="Arial" w:cs="Arial"/>
+          <w:color w:val="000000"/>
+          <w:sz w:val="23"/>
+          <w:szCs w:val="23"/>
+          <w:shd w:val="clear" w:color="auto" w:fill="FFFFFF"/>
+        </w:rPr>
+      </w:pPr>
+      <w:proofErr w:type="spellStart"/>
+      <w:r>
+        <w:rPr>
+          <w:rFonts w:ascii="Arial" w:hAnsi="Arial" w:cs="Arial"/>
+          <w:color w:val="000000"/>
+          <w:sz w:val="23"/>
+          <w:szCs w:val="23"/>
+          <w:shd w:val="clear" w:color="auto" w:fill="FFFFFF"/>
+        </w:rPr>
+        <w:t>К.Маркс</w:t>
+      </w:r>
+      <w:proofErr w:type="spellEnd"/>
+      <w:r>
+        <w:rPr>
+          <w:rFonts w:ascii="Arial" w:hAnsi="Arial" w:cs="Arial"/>
+          <w:color w:val="000000"/>
+          <w:sz w:val="23"/>
+          <w:szCs w:val="23"/>
+          <w:shd w:val="clear" w:color="auto" w:fill="FFFFFF"/>
+        </w:rPr>
+        <w:t xml:space="preserve"> ввел в экономическую науку понятие прибавочной стоимости. Учение о двойственном характере труда позволило </w:t>
+      </w:r>
+      <w:proofErr w:type="spellStart"/>
+      <w:r>
+        <w:rPr>
+          <w:rFonts w:ascii="Arial" w:hAnsi="Arial" w:cs="Arial"/>
+          <w:color w:val="000000"/>
+          <w:sz w:val="23"/>
+          <w:szCs w:val="23"/>
+          <w:shd w:val="clear" w:color="auto" w:fill="FFFFFF"/>
+        </w:rPr>
+        <w:t>К.Марксу</w:t>
+      </w:r>
+      <w:proofErr w:type="spellEnd"/>
+      <w:r>
+        <w:rPr>
+          <w:rFonts w:ascii="Arial" w:hAnsi="Arial" w:cs="Arial"/>
+          <w:color w:val="000000"/>
+          <w:sz w:val="23"/>
+          <w:szCs w:val="23"/>
+          <w:shd w:val="clear" w:color="auto" w:fill="FFFFFF"/>
+        </w:rPr>
+        <w:t xml:space="preserve"> раскрыть «тайну» прибавочной стоимости. Классическая школа не смогла объяснить происхождение прибыли на основе трудовой теории стоимости: ведь если богатство создается трудом, а труд обменивается по эквивалентной цене, то прибыль должна отсутствовать. Принципы трудовой стоимости и эквивалентности обмена оказывались во взаимном противоречии. </w:t>
+      </w:r>
+      <w:proofErr w:type="spellStart"/>
+      <w:r>
+        <w:rPr>
+          <w:rFonts w:ascii="Arial" w:hAnsi="Arial" w:cs="Arial"/>
+          <w:color w:val="000000"/>
+          <w:sz w:val="23"/>
+          <w:szCs w:val="23"/>
+          <w:shd w:val="clear" w:color="auto" w:fill="FFFFFF"/>
+        </w:rPr>
+        <w:t>К.Маркс</w:t>
+      </w:r>
+      <w:proofErr w:type="spellEnd"/>
+      <w:r>
+        <w:rPr>
+          <w:rFonts w:ascii="Arial" w:hAnsi="Arial" w:cs="Arial"/>
+          <w:color w:val="000000"/>
+          <w:sz w:val="23"/>
+          <w:szCs w:val="23"/>
+          <w:shd w:val="clear" w:color="auto" w:fill="FFFFFF"/>
+        </w:rPr>
+        <w:t xml:space="preserve"> решает проблему, вводя новое понятие –</w:t>
+      </w:r>
+      <w:r>
+        <w:rPr>
+          <w:rFonts w:ascii="Arial" w:hAnsi="Arial" w:cs="Arial"/>
+          <w:color w:val="000000"/>
+          <w:sz w:val="23"/>
+          <w:szCs w:val="23"/>
+          <w:shd w:val="clear" w:color="auto" w:fill="FFFFFF"/>
+        </w:rPr>
+        <w:t>«</w:t>
+      </w:r>
+      <w:r>
+        <w:rPr>
+          <w:rFonts w:ascii="Arial" w:hAnsi="Arial" w:cs="Arial"/>
+          <w:color w:val="000000"/>
+          <w:sz w:val="23"/>
+          <w:szCs w:val="23"/>
+          <w:shd w:val="clear" w:color="auto" w:fill="FFFFFF"/>
+        </w:rPr>
+        <w:t xml:space="preserve">рабочая сила». Рабочая сила, по Марксу, имеет потребительскую стоимость и стоимость. Стоимость этого товара соответствует стоимости жизненных средств, необходимых для воспроизводства рабочей силы, а потребительская стоимость определяется способностью рабочей силы к труду. Капиталист покупает на рынке не труд, а рабочую силу, т.е. способность трудиться. Разницу между стоимостью рабочей силы </w:t>
+      </w:r>
+      <w:r>
+        <w:rPr>
+          <w:rFonts w:ascii="Arial" w:hAnsi="Arial" w:cs="Arial"/>
+          <w:color w:val="000000"/>
+          <w:sz w:val="23"/>
+          <w:szCs w:val="23"/>
+          <w:shd w:val="clear" w:color="auto" w:fill="FFFFFF"/>
+        </w:rPr>
+        <w:lastRenderedPageBreak/>
+        <w:t xml:space="preserve">и стоимостью, которую она может создать, Маркс называет прибавочной стоимостью. Прибавочная стоимость является источником прибыли капиталиста. </w:t>
+      </w:r>
+      <w:r>
+        <w:rPr>
+          <w:rFonts w:ascii="Arial" w:hAnsi="Arial" w:cs="Arial"/>
+          <w:color w:val="000000"/>
+          <w:sz w:val="23"/>
+          <w:szCs w:val="23"/>
+          <w:shd w:val="clear" w:color="auto" w:fill="FFFFFF"/>
+        </w:rPr>
+        <w:t>По теории Маркса, прибавочная стоимость проявляется в своих особых формах: предпринимательская прибыль, проценты, рента, налоги, акцизы, пошлина, то есть как уже распределённая между всеми агентами капиталистического производства и вообще между всеми прет</w:t>
+      </w:r>
+      <w:r>
+        <w:rPr>
+          <w:rFonts w:ascii="Arial" w:hAnsi="Arial" w:cs="Arial"/>
+          <w:color w:val="000000"/>
+          <w:sz w:val="23"/>
+          <w:szCs w:val="23"/>
+          <w:shd w:val="clear" w:color="auto" w:fill="FFFFFF"/>
+        </w:rPr>
+        <w:t xml:space="preserve">ендентами на участие в прибыли. </w:t>
+      </w:r>
+      <w:r>
+        <w:rPr>
+          <w:rFonts w:ascii="Arial" w:hAnsi="Arial" w:cs="Arial"/>
+          <w:color w:val="000000"/>
+          <w:sz w:val="23"/>
+          <w:szCs w:val="23"/>
+          <w:shd w:val="clear" w:color="auto" w:fill="FFFFFF"/>
+        </w:rPr>
+        <w:t>По Марксу, прибавочный продукт создаётся исключительно в сфере производства, а не в сфере обращения, в котором он лишь наглядно себя проявляет. Прибавочный продукт существует при любом производстве и служит источником налогов и накопления. Но лишь при капитализме он получает своё окончательное развитие в виде прибавочной стоимости, которая проявляется в форме прибыли, становясь самостоятельной целью производства.</w:t>
+      </w:r>
+      <w:r>
+        <w:rPr>
+          <w:rFonts w:ascii="Arial" w:hAnsi="Arial" w:cs="Arial"/>
+          <w:color w:val="000000"/>
+          <w:sz w:val="23"/>
+          <w:szCs w:val="23"/>
+          <w:shd w:val="clear" w:color="auto" w:fill="FFFFFF"/>
+        </w:rPr>
+        <w:t xml:space="preserve"> </w:t>
+      </w:r>
+      <w:r>
+        <w:rPr>
+          <w:rFonts w:ascii="Arial" w:hAnsi="Arial" w:cs="Arial"/>
+          <w:color w:val="000000"/>
+          <w:sz w:val="23"/>
+          <w:szCs w:val="23"/>
+          <w:shd w:val="clear" w:color="auto" w:fill="FFFFFF"/>
+        </w:rPr>
+        <w:t>Рабочая сила, таким образом, является особенным товаром, способным создавать стоимость большую, чем стоимость рабочей силы.</w:t>
+      </w:r>
+    </w:p>
+    <w:p>
+      <w:pPr>
+        <w:rPr>
+          <w:rFonts w:ascii="Arial" w:hAnsi="Arial" w:cs="Arial"/>
+          <w:color w:val="000000"/>
+          <w:sz w:val="23"/>
+          <w:szCs w:val="23"/>
+          <w:shd w:val="clear" w:color="auto" w:fill="FFFFFF"/>
+        </w:rPr>
+      </w:pPr>
+      <w:r>
+        <w:rPr>
+          <w:rFonts w:ascii="Arial" w:hAnsi="Arial" w:cs="Arial"/>
+          <w:color w:val="000000"/>
+          <w:sz w:val="23"/>
+          <w:szCs w:val="23"/>
+          <w:shd w:val="clear" w:color="auto" w:fill="FFFFFF"/>
+        </w:rPr>
+        <w:t>Прибавочная стоимость создается абстрактным общественным трудом и выступает как неоплаченный труд рабочего. В течение рабочего дня рабочий должен сначала произвести стоимость, эквивалентную стоимости его рабочей силы. Затрачиваемый на это труд Маркс назвал необходимым трудом. Всю остальную часть рабочего дня рабочий занят прибавочным трудом, создавая прибавочную стоимость. Соотношение прибавочного и необходимого труда и соответственного затраченного работником рабочего времени характеризует степень эксплуатации рабочих капиталистами. Следовательно, рабочая сила, покупаемая на рынке труда за заработную плату, не только окупает себя, но и служит источником прибавочной стоимости, которую капиталист присваивает безвозмездно, обладая собственностью на средства производства.</w:t>
+      </w:r>
+    </w:p>
+    <w:p>
+      <w:pPr>
+        <w:rPr>
+          <w:rFonts w:ascii="Arial" w:hAnsi="Arial" w:cs="Arial"/>
+          <w:color w:val="000000"/>
+          <w:sz w:val="23"/>
+          <w:szCs w:val="23"/>
+          <w:shd w:val="clear" w:color="auto" w:fill="FFFFFF"/>
+        </w:rPr>
+      </w:pPr>
+      <w:proofErr w:type="spellStart"/>
+      <w:r>
+        <w:rPr>
+          <w:rFonts w:ascii="Arial" w:hAnsi="Arial" w:cs="Arial"/>
+          <w:color w:val="000000"/>
+          <w:sz w:val="23"/>
+          <w:szCs w:val="23"/>
+          <w:shd w:val="clear" w:color="auto" w:fill="FFFFFF"/>
+        </w:rPr>
+        <w:t>К.Маркс</w:t>
+      </w:r>
+      <w:proofErr w:type="spellEnd"/>
+      <w:r>
+        <w:rPr>
+          <w:rFonts w:ascii="Arial" w:hAnsi="Arial" w:cs="Arial"/>
+          <w:color w:val="000000"/>
+          <w:sz w:val="23"/>
+          <w:szCs w:val="23"/>
+          <w:shd w:val="clear" w:color="auto" w:fill="FFFFFF"/>
+        </w:rPr>
+        <w:t xml:space="preserve">, создав учение о прибавочной стоимости, показал капиталистическую эксплуатацию, как процесс присвоения капиталистами прибавочной стоимости, созданной рабочими. </w:t>
+      </w:r>
+      <w:proofErr w:type="spellStart"/>
+      <w:r>
+        <w:rPr>
+          <w:rFonts w:ascii="Arial" w:hAnsi="Arial" w:cs="Arial"/>
+          <w:color w:val="000000"/>
+          <w:sz w:val="23"/>
+          <w:szCs w:val="23"/>
+          <w:shd w:val="clear" w:color="auto" w:fill="FFFFFF"/>
+        </w:rPr>
+        <w:t>К.Маркс</w:t>
+      </w:r>
+      <w:proofErr w:type="spellEnd"/>
+      <w:r>
+        <w:rPr>
+          <w:rFonts w:ascii="Arial" w:hAnsi="Arial" w:cs="Arial"/>
+          <w:color w:val="000000"/>
+          <w:sz w:val="23"/>
+          <w:szCs w:val="23"/>
+          <w:shd w:val="clear" w:color="auto" w:fill="FFFFFF"/>
+        </w:rPr>
+        <w:t xml:space="preserve"> видит два пути повышения степени эксплуатации: </w:t>
+      </w:r>
+    </w:p>
+    <w:p>
+      <w:pPr>
+        <w:rPr>
+          <w:rFonts w:ascii="Arial" w:hAnsi="Arial" w:cs="Arial"/>
+          <w:color w:val="000000"/>
+          <w:sz w:val="23"/>
+          <w:szCs w:val="23"/>
+          <w:shd w:val="clear" w:color="auto" w:fill="FFFFFF"/>
+        </w:rPr>
+      </w:pPr>
+      <w:r>
+        <w:rPr>
+          <w:rFonts w:ascii="Arial" w:hAnsi="Arial" w:cs="Arial"/>
+          <w:color w:val="000000"/>
+          <w:sz w:val="23"/>
+          <w:szCs w:val="23"/>
+          <w:shd w:val="clear" w:color="auto" w:fill="FFFFFF"/>
+        </w:rPr>
+        <w:t>1) прямое увеличение прибавочного труда за счет удлинения рабочего дня; 2) изменение соотношения прибавочного и необходимого труда в пределах фиксированного рабочего дня. Первый путь он называет получением абсолютной прибавочной стоимости, второй — получением относ</w:t>
+      </w:r>
+      <w:r>
+        <w:rPr>
+          <w:rFonts w:ascii="Arial" w:hAnsi="Arial" w:cs="Arial"/>
+          <w:color w:val="000000"/>
+          <w:sz w:val="23"/>
+          <w:szCs w:val="23"/>
+          <w:shd w:val="clear" w:color="auto" w:fill="FFFFFF"/>
+        </w:rPr>
+        <w:t>ительной прибавочной стоимости.</w:t>
+      </w:r>
+    </w:p>
+    <w:p>
+      <w:pPr>
+        <w:rPr>
+          <w:rFonts w:ascii="Arial" w:hAnsi="Arial" w:cs="Arial"/>
+          <w:color w:val="000000"/>
+          <w:sz w:val="23"/>
+          <w:szCs w:val="23"/>
+          <w:shd w:val="clear" w:color="auto" w:fill="FFFFFF"/>
+        </w:rPr>
+      </w:pPr>
+      <w:r>
+        <w:rPr>
+          <w:rFonts w:ascii="Arial" w:hAnsi="Arial" w:cs="Arial"/>
+          <w:color w:val="000000"/>
+          <w:sz w:val="23"/>
+          <w:szCs w:val="23"/>
+          <w:shd w:val="clear" w:color="auto" w:fill="FFFFFF"/>
+        </w:rPr>
+        <w:t>Первый характерен для раннего капитализма, второй – для зрелых его форм. Сокращение необходимого времени может быть достигнуто при удешевлении средств существования рабочих, за счет роста производительности труда.</w:t>
+      </w:r>
+    </w:p>
+    <w:p>
+      <w:pPr>
+        <w:rPr>
+          <w:rFonts w:ascii="Arial" w:hAnsi="Arial" w:cs="Arial"/>
+          <w:color w:val="000000"/>
+          <w:sz w:val="23"/>
+          <w:szCs w:val="23"/>
+          <w:shd w:val="clear" w:color="auto" w:fill="FFFFFF"/>
+        </w:rPr>
+      </w:pPr>
+      <w:r>
+        <w:rPr>
+          <w:rFonts w:ascii="Arial" w:hAnsi="Arial" w:cs="Arial"/>
+          <w:color w:val="000000"/>
+          <w:sz w:val="23"/>
+          <w:szCs w:val="23"/>
+          <w:shd w:val="clear" w:color="auto" w:fill="FFFFFF"/>
+        </w:rPr>
+        <w:t xml:space="preserve">На основе теории прибавочной стоимости </w:t>
+      </w:r>
+      <w:proofErr w:type="spellStart"/>
+      <w:r>
+        <w:rPr>
+          <w:rFonts w:ascii="Arial" w:hAnsi="Arial" w:cs="Arial"/>
+          <w:color w:val="000000"/>
+          <w:sz w:val="23"/>
+          <w:szCs w:val="23"/>
+          <w:shd w:val="clear" w:color="auto" w:fill="FFFFFF"/>
+        </w:rPr>
+        <w:t>К.Маркс</w:t>
+      </w:r>
+      <w:proofErr w:type="spellEnd"/>
+      <w:r>
+        <w:rPr>
+          <w:rFonts w:ascii="Arial" w:hAnsi="Arial" w:cs="Arial"/>
+          <w:color w:val="000000"/>
+          <w:sz w:val="23"/>
+          <w:szCs w:val="23"/>
+          <w:shd w:val="clear" w:color="auto" w:fill="FFFFFF"/>
+        </w:rPr>
+        <w:t xml:space="preserve"> раскрыл категорию «капитал» как самовозрастающую стоимость, выражающую отношения эксплуатации и ввел деление капитала по принципу участия в создании стоимости: на постоянный капитал, представленный в виде средств производства, и переменный капитал, вложенный в рабо</w:t>
+      </w:r>
+      <w:r>
+        <w:rPr>
+          <w:rFonts w:ascii="Arial" w:hAnsi="Arial" w:cs="Arial"/>
+          <w:color w:val="000000"/>
+          <w:sz w:val="23"/>
+          <w:szCs w:val="23"/>
+          <w:shd w:val="clear" w:color="auto" w:fill="FFFFFF"/>
+        </w:rPr>
+        <w:t>чую силу. Постоянный капитал</w:t>
+      </w:r>
+      <w:r>
+        <w:rPr>
+          <w:rFonts w:ascii="Arial" w:hAnsi="Arial" w:cs="Arial"/>
+          <w:color w:val="000000"/>
+          <w:sz w:val="23"/>
+          <w:szCs w:val="23"/>
+          <w:shd w:val="clear" w:color="auto" w:fill="FFFFFF"/>
+        </w:rPr>
+        <w:t xml:space="preserve"> – капитал, который в процессе производства не меняет своей величины. Конкретным трудом рабочего он сохраняется и переносится на готовы</w:t>
+      </w:r>
+      <w:r>
+        <w:rPr>
+          <w:rFonts w:ascii="Arial" w:hAnsi="Arial" w:cs="Arial"/>
+          <w:color w:val="000000"/>
+          <w:sz w:val="23"/>
+          <w:szCs w:val="23"/>
+          <w:shd w:val="clear" w:color="auto" w:fill="FFFFFF"/>
+        </w:rPr>
+        <w:t>й продукт. Переменный капитал</w:t>
+      </w:r>
+      <w:r>
+        <w:rPr>
+          <w:rFonts w:ascii="Arial" w:hAnsi="Arial" w:cs="Arial"/>
+          <w:color w:val="000000"/>
+          <w:sz w:val="23"/>
+          <w:szCs w:val="23"/>
+          <w:shd w:val="clear" w:color="auto" w:fill="FFFFFF"/>
+        </w:rPr>
+        <w:t xml:space="preserve"> в процессе производства увеличивается благодаря абстрактному труду рабочего, который не только воспроизводит стоимость рабочей силы, но и с</w:t>
+      </w:r>
+      <w:r>
+        <w:rPr>
+          <w:rFonts w:ascii="Arial" w:hAnsi="Arial" w:cs="Arial"/>
+          <w:color w:val="000000"/>
+          <w:sz w:val="23"/>
+          <w:szCs w:val="23"/>
+          <w:shd w:val="clear" w:color="auto" w:fill="FFFFFF"/>
+        </w:rPr>
+        <w:t>оздает прибавочную стоимость</w:t>
+      </w:r>
+      <w:r>
+        <w:rPr>
+          <w:rFonts w:ascii="Arial" w:hAnsi="Arial" w:cs="Arial"/>
+          <w:color w:val="000000"/>
+          <w:sz w:val="23"/>
+          <w:szCs w:val="23"/>
+          <w:shd w:val="clear" w:color="auto" w:fill="FFFFFF"/>
+        </w:rPr>
+        <w:t>.</w:t>
+      </w:r>
+      <w:r>
+        <w:rPr>
+          <w:rFonts w:ascii="Arial" w:hAnsi="Arial" w:cs="Arial"/>
+          <w:color w:val="000000"/>
+          <w:sz w:val="23"/>
+          <w:szCs w:val="23"/>
+          <w:shd w:val="clear" w:color="auto" w:fill="FFFFFF"/>
+        </w:rPr>
+        <w:t xml:space="preserve"> </w:t>
+      </w:r>
+      <w:r>
+        <w:rPr>
+          <w:rFonts w:ascii="Arial" w:hAnsi="Arial" w:cs="Arial"/>
+          <w:color w:val="000000"/>
+          <w:sz w:val="23"/>
+          <w:szCs w:val="23"/>
+          <w:shd w:val="clear" w:color="auto" w:fill="FFFFFF"/>
+        </w:rPr>
+        <w:t xml:space="preserve">Капитал в своем движении </w:t>
+      </w:r>
+      <w:r>
+        <w:rPr>
+          <w:rFonts w:ascii="Arial" w:hAnsi="Arial" w:cs="Arial"/>
+          <w:color w:val="000000"/>
+          <w:sz w:val="23"/>
+          <w:szCs w:val="23"/>
+          <w:shd w:val="clear" w:color="auto" w:fill="FFFFFF"/>
+        </w:rPr>
+        <w:lastRenderedPageBreak/>
+        <w:t xml:space="preserve">постоянно увеличивается за счет прибавочной стоимости. Возрастание капитала за счет прибавочной стоимости </w:t>
+      </w:r>
+      <w:proofErr w:type="spellStart"/>
+      <w:r>
+        <w:rPr>
+          <w:rFonts w:ascii="Arial" w:hAnsi="Arial" w:cs="Arial"/>
+          <w:color w:val="000000"/>
+          <w:sz w:val="23"/>
+          <w:szCs w:val="23"/>
+          <w:shd w:val="clear" w:color="auto" w:fill="FFFFFF"/>
+        </w:rPr>
+        <w:t>К.Маркс</w:t>
+      </w:r>
+      <w:proofErr w:type="spellEnd"/>
+      <w:r>
+        <w:rPr>
+          <w:rFonts w:ascii="Arial" w:hAnsi="Arial" w:cs="Arial"/>
+          <w:color w:val="000000"/>
+          <w:sz w:val="23"/>
+          <w:szCs w:val="23"/>
+          <w:shd w:val="clear" w:color="auto" w:fill="FFFFFF"/>
+        </w:rPr>
+        <w:t xml:space="preserve"> называет накоплением капитала. Накопление капитала сопровождается изменением его структуры, которая представлена органическим строением капитала, выраженным отношением постоянного капитала к переменному.</w:t>
+      </w:r>
+    </w:p>
+    <w:p>
+      <w:pPr>
+        <w:rPr>
+          <w:rFonts w:ascii="Arial" w:hAnsi="Arial" w:cs="Arial"/>
+          <w:color w:val="000000"/>
+          <w:sz w:val="23"/>
+          <w:szCs w:val="23"/>
+          <w:shd w:val="clear" w:color="auto" w:fill="FFFFFF"/>
+        </w:rPr>
+      </w:pPr>
+      <w:r>
+        <w:rPr>
+          <w:rFonts w:ascii="Arial" w:hAnsi="Arial" w:cs="Arial"/>
+          <w:color w:val="000000"/>
+          <w:sz w:val="23"/>
+          <w:szCs w:val="23"/>
+          <w:shd w:val="clear" w:color="auto" w:fill="FFFFFF"/>
+        </w:rPr>
+        <w:t xml:space="preserve">Поскольку органическое строение капитала вследствие технического прогресса повышается, спрос на рабочие руки растет медленнее, чем величина капитала. Отсюда, по </w:t>
+      </w:r>
+      <w:proofErr w:type="spellStart"/>
+      <w:r>
+        <w:rPr>
+          <w:rFonts w:ascii="Arial" w:hAnsi="Arial" w:cs="Arial"/>
+          <w:color w:val="000000"/>
+          <w:sz w:val="23"/>
+          <w:szCs w:val="23"/>
+          <w:shd w:val="clear" w:color="auto" w:fill="FFFFFF"/>
+        </w:rPr>
+        <w:t>К.Марксу</w:t>
+      </w:r>
+      <w:proofErr w:type="spellEnd"/>
+      <w:r>
+        <w:rPr>
+          <w:rFonts w:ascii="Arial" w:hAnsi="Arial" w:cs="Arial"/>
+          <w:color w:val="000000"/>
+          <w:sz w:val="23"/>
+          <w:szCs w:val="23"/>
+          <w:shd w:val="clear" w:color="auto" w:fill="FFFFFF"/>
+        </w:rPr>
+        <w:t xml:space="preserve">, неизбежность роста армии безработных, </w:t>
+      </w:r>
+      <w:proofErr w:type="gramStart"/>
+      <w:r>
+        <w:rPr>
+          <w:rFonts w:ascii="Arial" w:hAnsi="Arial" w:cs="Arial"/>
+          <w:color w:val="000000"/>
+          <w:sz w:val="23"/>
+          <w:szCs w:val="23"/>
+          <w:shd w:val="clear" w:color="auto" w:fill="FFFFFF"/>
+        </w:rPr>
+        <w:t>а следовательно</w:t>
+      </w:r>
+      <w:proofErr w:type="gramEnd"/>
+      <w:r>
+        <w:rPr>
+          <w:rFonts w:ascii="Arial" w:hAnsi="Arial" w:cs="Arial"/>
+          <w:color w:val="000000"/>
+          <w:sz w:val="23"/>
+          <w:szCs w:val="23"/>
+          <w:shd w:val="clear" w:color="auto" w:fill="FFFFFF"/>
+        </w:rPr>
+        <w:t xml:space="preserve">, ухудшение положения рабочего класса по мере развития капиталистического производства. </w:t>
+      </w:r>
+      <w:proofErr w:type="spellStart"/>
+      <w:r>
+        <w:rPr>
+          <w:rFonts w:ascii="Arial" w:hAnsi="Arial" w:cs="Arial"/>
+          <w:color w:val="000000"/>
+          <w:sz w:val="23"/>
+          <w:szCs w:val="23"/>
+          <w:shd w:val="clear" w:color="auto" w:fill="FFFFFF"/>
+        </w:rPr>
+        <w:t>К.Маркс</w:t>
+      </w:r>
+      <w:proofErr w:type="spellEnd"/>
+      <w:r>
+        <w:rPr>
+          <w:rFonts w:ascii="Arial" w:hAnsi="Arial" w:cs="Arial"/>
+          <w:color w:val="000000"/>
+          <w:sz w:val="23"/>
+          <w:szCs w:val="23"/>
+          <w:shd w:val="clear" w:color="auto" w:fill="FFFFFF"/>
+        </w:rPr>
+        <w:t xml:space="preserve"> сформулировал «всеобщий закон капиталистического накопления»: накопление богатства на одном полюсе, у класса капиталистов, сопровождается накоплением нищеты, ухудшением положения рабочего класса на другом полюсе.</w:t>
+      </w:r>
+    </w:p>
+    <w:p>
+      <w:pPr>
+        <w:rPr>
+          <w:rFonts w:ascii="Arial" w:hAnsi="Arial" w:cs="Arial"/>
+          <w:color w:val="000000"/>
+          <w:sz w:val="23"/>
+          <w:szCs w:val="23"/>
+          <w:shd w:val="clear" w:color="auto" w:fill="FFFFFF"/>
+        </w:rPr>
+      </w:pPr>
+    </w:p>
+    <w:p>
+      <w:pPr>
+        <w:rPr>
+          <w:rFonts w:ascii="Arial" w:hAnsi="Arial" w:cs="Arial"/>
+          <w:color w:val="000000"/>
+          <w:sz w:val="23"/>
+          <w:szCs w:val="23"/>
+          <w:shd w:val="clear" w:color="auto" w:fill="FFFFFF"/>
+        </w:rPr>
+      </w:pPr>
+      <w:r>
+        <w:rPr>
+          <w:rFonts w:ascii="Arial" w:hAnsi="Arial" w:cs="Arial"/>
+          <w:color w:val="000000"/>
+          <w:sz w:val="23"/>
+          <w:szCs w:val="23"/>
+          <w:shd w:val="clear" w:color="auto" w:fill="FFFFFF"/>
+        </w:rPr>
+        <w:t>Рост органического строения капитала обусловлен тем, что в погоне за прибылью, в борьбе с конкурентами капиталист вынужден применять новые технологи и машины, заменяя ими живой человеческий труд. Такая стратегия экономического поведения имеет далеко идущие последствия:</w:t>
+      </w:r>
+    </w:p>
+    <w:p>
+      <w:pPr>
+        <w:rPr>
+          <w:rFonts w:ascii="Arial" w:hAnsi="Arial" w:cs="Arial"/>
+          <w:color w:val="000000"/>
+          <w:sz w:val="23"/>
+          <w:szCs w:val="23"/>
+          <w:shd w:val="clear" w:color="auto" w:fill="FFFFFF"/>
+        </w:rPr>
+      </w:pPr>
+    </w:p>
+    <w:p>
+      <w:pPr>
+        <w:rPr>
+          <w:rFonts w:ascii="Arial" w:hAnsi="Arial" w:cs="Arial"/>
+          <w:color w:val="000000"/>
+          <w:sz w:val="23"/>
+          <w:szCs w:val="23"/>
+          <w:shd w:val="clear" w:color="auto" w:fill="FFFFFF"/>
+        </w:rPr>
+      </w:pPr>
+      <w:r>
+        <w:rPr>
+          <w:rFonts w:ascii="Arial" w:hAnsi="Arial" w:cs="Arial"/>
+          <w:color w:val="000000"/>
+          <w:sz w:val="23"/>
+          <w:szCs w:val="23"/>
+          <w:shd w:val="clear" w:color="auto" w:fill="FFFFFF"/>
+        </w:rPr>
+        <w:t>во-первых, она ведет ко все большей концентрации производства и каптала в руках немногочисленной верхушки общества, которая быстро обогащается на фоне обнищания огромного большинства населения;</w:t>
+      </w:r>
+    </w:p>
+    <w:p>
+      <w:pPr>
+        <w:rPr>
+          <w:rFonts w:ascii="Arial" w:hAnsi="Arial" w:cs="Arial"/>
+          <w:color w:val="000000"/>
+          <w:sz w:val="23"/>
+          <w:szCs w:val="23"/>
+          <w:shd w:val="clear" w:color="auto" w:fill="FFFFFF"/>
+        </w:rPr>
+      </w:pPr>
+      <w:r>
+        <w:rPr>
+          <w:rFonts w:ascii="Arial" w:hAnsi="Arial" w:cs="Arial"/>
+          <w:color w:val="000000"/>
+          <w:sz w:val="23"/>
+          <w:szCs w:val="23"/>
+          <w:shd w:val="clear" w:color="auto" w:fill="FFFFFF"/>
+        </w:rPr>
+        <w:t>во-вторых, снижается потребность в живом труде, а значит, растет число безработных, не имеющих средств к существованию;</w:t>
+      </w:r>
+    </w:p>
+    <w:p>
+      <w:pPr>
+        <w:rPr>
+          <w:rFonts w:ascii="Arial" w:hAnsi="Arial" w:cs="Arial"/>
+          <w:color w:val="000000"/>
+          <w:sz w:val="23"/>
+          <w:szCs w:val="23"/>
+          <w:shd w:val="clear" w:color="auto" w:fill="FFFFFF"/>
+        </w:rPr>
+      </w:pPr>
+      <w:r>
+        <w:rPr>
+          <w:rFonts w:ascii="Arial" w:hAnsi="Arial" w:cs="Arial"/>
+          <w:color w:val="000000"/>
+          <w:sz w:val="23"/>
+          <w:szCs w:val="23"/>
+          <w:shd w:val="clear" w:color="auto" w:fill="FFFFFF"/>
+        </w:rPr>
+        <w:t>в-третьих, постепенно снижается норма прибыли на применяемый капитал, так как, по Марксу, новая стоимость создается только живым трудом, а его требуется все меньше и меньше.</w:t>
+      </w:r>
+    </w:p>
+    <w:p>
+      <w:pPr>
+        <w:rPr>
+          <w:rFonts w:ascii="Arial" w:hAnsi="Arial" w:cs="Arial"/>
+          <w:color w:val="000000"/>
+          <w:sz w:val="23"/>
+          <w:szCs w:val="23"/>
+          <w:shd w:val="clear" w:color="auto" w:fill="FFFFFF"/>
+        </w:rPr>
+      </w:pPr>
+      <w:r>
+        <w:rPr>
+          <w:rFonts w:ascii="Arial" w:hAnsi="Arial" w:cs="Arial"/>
+          <w:color w:val="000000"/>
+          <w:sz w:val="23"/>
+          <w:szCs w:val="23"/>
+          <w:shd w:val="clear" w:color="auto" w:fill="FFFFFF"/>
+        </w:rPr>
+        <w:t>Главный вывод, к которому приходит Маркс, состоит в том, что положение и интересы капиталистов и наемных рабочих диаметрально противоположны, непримиримы в рамках капиталистической системы, которая непрестанно делит общество на два полюса: собственников средств производства, покупающих и эксплуатирующих чужую рабочую силу, и пролетариев, у которых нет ничего, кроме рабочей силы, которую они вынуждены постоянно продавать, чтобы не умереть с голода. Таким образом, учение о внутренних законах развития капитализма превратилось в учение об исторической неизбежности его гибели и обосновании революционного перехода к социализму. В недрах капитализма создаются объективные и субъективные условия его уничтожения, предпосылки замены капитализма новым, лишенным эксплуатации обществом. Решение этой проблемы происходит революционным путем. Исследованием исторической тенденции капиталистического накопления завершается первый том «Капитала».</w:t>
+      </w:r>
       <w:bookmarkStart w:id="0" w:name="_GoBack"/>
       <w:bookmarkEnd w:id="0"/>
     </w:p>
@@ -1267,6 +2607,16 @@
           <w:color w:val="000000"/>
           <w:sz w:val="23"/>
           <w:szCs w:val="23"/>
+          <w:shd w:val="clear" w:color="auto" w:fill="FFFFFF"/>
+        </w:rPr>
+        <w:t>4. Реализация идей, их последствия для экономики, социума (положительные, негативные).</w:t>
+      </w:r>
+      <w:r>
+        <w:rPr>
+          <w:rFonts w:ascii="Arial" w:hAnsi="Arial" w:cs="Arial"/>
+          <w:color w:val="000000"/>
+          <w:sz w:val="23"/>
+          <w:szCs w:val="23"/>
         </w:rPr>
         <w:br/>
       </w:r>
@@ -1278,44 +2628,6 @@
           <w:szCs w:val="23"/>
           <w:shd w:val="clear" w:color="auto" w:fill="FFFFFF"/>
         </w:rPr>
-        <w:t>3. Основные идеи экономической школы.</w:t>
-      </w:r>
-      <w:r>
-        <w:rPr>
-          <w:rFonts w:ascii="Arial" w:hAnsi="Arial" w:cs="Arial"/>
-          <w:color w:val="000000"/>
-          <w:sz w:val="23"/>
-          <w:szCs w:val="23"/>
-        </w:rPr>
-        <w:br/>
-      </w:r>
-      <w:r>
-        <w:rPr>
-          <w:rFonts w:ascii="Arial" w:hAnsi="Arial" w:cs="Arial"/>
-          <w:color w:val="000000"/>
-          <w:sz w:val="23"/>
-          <w:szCs w:val="23"/>
-          <w:shd w:val="clear" w:color="auto" w:fill="FFFFFF"/>
-        </w:rPr>
-        <w:t>4. Реализация идей, их последствия для экономики, социума (положительные, негативные).</w:t>
-      </w:r>
-      <w:r>
-        <w:rPr>
-          <w:rFonts w:ascii="Arial" w:hAnsi="Arial" w:cs="Arial"/>
-          <w:color w:val="000000"/>
-          <w:sz w:val="23"/>
-          <w:szCs w:val="23"/>
-        </w:rPr>
-        <w:br/>
-      </w:r>
-      <w:r>
-        <w:rPr>
-          <w:rFonts w:ascii="Arial" w:hAnsi="Arial" w:cs="Arial"/>
-          <w:color w:val="000000"/>
-          <w:sz w:val="23"/>
-          <w:szCs w:val="23"/>
-          <w:shd w:val="clear" w:color="auto" w:fill="FFFFFF"/>
-        </w:rPr>
         <w:t>5. Ваше личное отношение к идеям данной экономической школы (можно с точки зрения современных экономических проблем).</w:t>
       </w:r>
     </w:p>
@@ -1331,7 +2643,7 @@
       </w:pPr>
     </w:p>
     <w:p>
-      <w:r>
+      <w:pPr>
         <w:rPr>
           <w:rStyle w:val="a5"/>
           <w:rFonts w:ascii="Arial" w:hAnsi="Arial" w:cs="Arial"/>
@@ -1340,6 +2652,16 @@
           <w:szCs w:val="20"/>
           <w:shd w:val="clear" w:color="auto" w:fill="FFFFFF"/>
         </w:rPr>
+      </w:pPr>
+      <w:r>
+        <w:rPr>
+          <w:rStyle w:val="a5"/>
+          <w:rFonts w:ascii="Arial" w:hAnsi="Arial" w:cs="Arial"/>
+          <w:color w:val="000000"/>
+          <w:sz w:val="20"/>
+          <w:szCs w:val="20"/>
+          <w:shd w:val="clear" w:color="auto" w:fill="FFFFFF"/>
+        </w:rPr>
         <w:t xml:space="preserve">Основы экономической теории. Курс лекций. Под редакцией </w:t>
       </w:r>
       <w:proofErr w:type="spellStart"/>
@@ -1364,7 +2686,7 @@
           <w:szCs w:val="20"/>
           <w:shd w:val="clear" w:color="auto" w:fill="FFFFFF"/>
         </w:rPr>
-        <w:t xml:space="preserve"> </w:t>
+        <w:t xml:space="preserve"> А.С., Боткина О.И., </w:t>
       </w:r>
       <w:proofErr w:type="spellStart"/>
       <w:r>
@@ -1376,7 +2698,7 @@
           <w:szCs w:val="20"/>
           <w:shd w:val="clear" w:color="auto" w:fill="FFFFFF"/>
         </w:rPr>
-        <w:t>А.С</w:t>
+        <w:t>Ишмановой</w:t>
       </w:r>
       <w:proofErr w:type="spellEnd"/>
       <w:r>
@@ -1388,79 +2710,57 @@
           <w:szCs w:val="20"/>
           <w:shd w:val="clear" w:color="auto" w:fill="FFFFFF"/>
         </w:rPr>
-        <w:t xml:space="preserve">., Боткина </w:t>
-      </w:r>
+        <w:t xml:space="preserve"> М.С. Ижевск: Издательский дом "Удмуртский университет", 2000.</w:t>
+      </w:r>
+    </w:p>
+    <w:p>
+      <w:hyperlink r:id="rId4" w:history="1">
+        <w:r>
+          <w:rPr>
+            <w:rStyle w:val="a3"/>
+          </w:rPr>
+          <w:t>http://www.macro-econom.ru/economs-157-1.html</w:t>
+        </w:r>
+      </w:hyperlink>
+    </w:p>
+    <w:p>
+      <w:hyperlink r:id="rId5" w:history="1">
+        <w:r>
+          <w:rPr>
+            <w:rStyle w:val="a3"/>
+          </w:rPr>
+          <w:t>https://www.istoriya.org/polozhenia-2/</w:t>
+        </w:r>
+      </w:hyperlink>
+    </w:p>
+    <w:p>
+      <w:r>
+        <w:t>Карл Каутский «Экономическое учение Карла Маркса»</w:t>
+      </w:r>
+    </w:p>
+    <w:p>
+      <w:r>
+        <w:t>К. Маркс «Капитал». Том I</w:t>
+      </w:r>
+    </w:p>
+    <w:p>
+      <w:r>
+        <w:t>К. Маркс «Капитал». Том II</w:t>
+      </w:r>
+    </w:p>
+    <w:p>
+      <w:r>
+        <w:t>К. Маркс «Капитал». Том III</w:t>
+      </w:r>
+    </w:p>
+    <w:p>
       <w:proofErr w:type="spellStart"/>
       <w:r>
-        <w:rPr>
-          <w:rStyle w:val="a5"/>
-          <w:rFonts w:ascii="Arial" w:hAnsi="Arial" w:cs="Arial"/>
-          <w:color w:val="000000"/>
-          <w:sz w:val="20"/>
-          <w:szCs w:val="20"/>
-          <w:shd w:val="clear" w:color="auto" w:fill="FFFFFF"/>
-        </w:rPr>
-        <w:t>О.И</w:t>
+        <w:t>А.Усов</w:t>
       </w:r>
       <w:proofErr w:type="spellEnd"/>
       <w:r>
-        <w:rPr>
-          <w:rStyle w:val="a5"/>
-          <w:rFonts w:ascii="Arial" w:hAnsi="Arial" w:cs="Arial"/>
-          <w:color w:val="000000"/>
-          <w:sz w:val="20"/>
-          <w:szCs w:val="20"/>
-          <w:shd w:val="clear" w:color="auto" w:fill="FFFFFF"/>
-        </w:rPr>
-        <w:t xml:space="preserve">., </w:t>
-      </w:r>
-      <w:proofErr w:type="spellStart"/>
-      <w:r>
-        <w:rPr>
-          <w:rStyle w:val="a5"/>
-          <w:rFonts w:ascii="Arial" w:hAnsi="Arial" w:cs="Arial"/>
-          <w:color w:val="000000"/>
-          <w:sz w:val="20"/>
-          <w:szCs w:val="20"/>
-          <w:shd w:val="clear" w:color="auto" w:fill="FFFFFF"/>
-        </w:rPr>
-        <w:t>Ишмановой</w:t>
-      </w:r>
-      <w:proofErr w:type="spellEnd"/>
-      <w:r>
-        <w:rPr>
-          <w:rStyle w:val="a5"/>
-          <w:rFonts w:ascii="Arial" w:hAnsi="Arial" w:cs="Arial"/>
-          <w:color w:val="000000"/>
-          <w:sz w:val="20"/>
-          <w:szCs w:val="20"/>
-          <w:shd w:val="clear" w:color="auto" w:fill="FFFFFF"/>
-        </w:rPr>
-        <w:t xml:space="preserve"> </w:t>
-      </w:r>
-      <w:proofErr w:type="spellStart"/>
-      <w:r>
-        <w:rPr>
-          <w:rStyle w:val="a5"/>
-          <w:rFonts w:ascii="Arial" w:hAnsi="Arial" w:cs="Arial"/>
-          <w:color w:val="000000"/>
-          <w:sz w:val="20"/>
-          <w:szCs w:val="20"/>
-          <w:shd w:val="clear" w:color="auto" w:fill="FFFFFF"/>
-        </w:rPr>
-        <w:t>М.С</w:t>
-      </w:r>
-      <w:proofErr w:type="spellEnd"/>
-      <w:r>
-        <w:rPr>
-          <w:rStyle w:val="a5"/>
-          <w:rFonts w:ascii="Arial" w:hAnsi="Arial" w:cs="Arial"/>
-          <w:color w:val="000000"/>
-          <w:sz w:val="20"/>
-          <w:szCs w:val="20"/>
-          <w:shd w:val="clear" w:color="auto" w:fill="FFFFFF"/>
-        </w:rPr>
-        <w:t>. Ижевск: Издательский дом "Удмуртский университет", 2000.</w:t>
+        <w:t>. Критика «Капитала» Маркса</w:t>
       </w:r>
     </w:p>
     <w:sectPr>
@@ -1474,7 +2774,7 @@
 </file>
 
 <file path=word/styles.xml><?xml version="1.0" encoding="utf-8"?>
-<w:styles xmlns:mc="http://schemas.openxmlformats.org/markup-compatibility/2006" xmlns:r="http://schemas.openxmlformats.org/officeDocument/2006/relationships" xmlns:w="http://schemas.openxmlformats.org/wordprocessingml/2006/main" xmlns:w14="http://schemas.microsoft.com/office/word/2010/wordml" mc:Ignorable="w14">
+<w:styles xmlns:mc="http://schemas.openxmlformats.org/markup-compatibility/2006" xmlns:r="http://schemas.openxmlformats.org/officeDocument/2006/relationships" xmlns:w="http://schemas.openxmlformats.org/wordprocessingml/2006/main" xmlns:w14="http://schemas.microsoft.com/office/word/2010/wordml" xmlns:w15="http://schemas.microsoft.com/office/word/2012/wordml" xmlns:w16se="http://schemas.microsoft.com/office/word/2015/wordml/symex" mc:Ignorable="w14 w15 w16se">
   <w:docDefaults>
     <w:rPrDefault>
       <w:rPr>
@@ -1490,144 +2790,378 @@
       </w:pPr>
     </w:pPrDefault>
   </w:docDefaults>
-  <w:latentStyles w:defLockedState="0" w:defUIPriority="99" w:defSemiHidden="1" w:defUnhideWhenUsed="1" w:defQFormat="0" w:count="267">
-    <w:lsdException w:name="Normal" w:semiHidden="0" w:uiPriority="0" w:unhideWhenUsed="0" w:qFormat="1"/>
-    <w:lsdException w:name="heading 1" w:semiHidden="0" w:uiPriority="9" w:unhideWhenUsed="0" w:qFormat="1"/>
-    <w:lsdException w:name="heading 2" w:uiPriority="9" w:qFormat="1"/>
-    <w:lsdException w:name="heading 3" w:uiPriority="9" w:qFormat="1"/>
-    <w:lsdException w:name="heading 4" w:uiPriority="9" w:qFormat="1"/>
-    <w:lsdException w:name="heading 5" w:uiPriority="9" w:qFormat="1"/>
-    <w:lsdException w:name="heading 6" w:uiPriority="9" w:qFormat="1"/>
-    <w:lsdException w:name="heading 7" w:uiPriority="9" w:qFormat="1"/>
-    <w:lsdException w:name="heading 8" w:uiPriority="9" w:qFormat="1"/>
-    <w:lsdException w:name="heading 9" w:uiPriority="9" w:qFormat="1"/>
-    <w:lsdException w:name="toc 1" w:uiPriority="39"/>
-    <w:lsdException w:name="toc 2" w:uiPriority="39"/>
-    <w:lsdException w:name="toc 3" w:uiPriority="39"/>
-    <w:lsdException w:name="toc 4" w:uiPriority="39"/>
-    <w:lsdException w:name="toc 5" w:uiPriority="39"/>
-    <w:lsdException w:name="toc 6" w:uiPriority="39"/>
-    <w:lsdException w:name="toc 7" w:uiPriority="39"/>
-    <w:lsdException w:name="toc 8" w:uiPriority="39"/>
-    <w:lsdException w:name="toc 9" w:uiPriority="39"/>
-    <w:lsdException w:name="caption" w:uiPriority="35" w:qFormat="1"/>
-    <w:lsdException w:name="Title" w:semiHidden="0" w:uiPriority="10" w:unhideWhenUsed="0" w:qFormat="1"/>
-    <w:lsdException w:name="Default Paragraph Font" w:uiPriority="1"/>
-    <w:lsdException w:name="Subtitle" w:semiHidden="0" w:uiPriority="11" w:unhideWhenUsed="0" w:qFormat="1"/>
-    <w:lsdException w:name="Strong" w:semiHidden="0" w:uiPriority="22" w:unhideWhenUsed="0" w:qFormat="1"/>
-    <w:lsdException w:name="Emphasis" w:semiHidden="0" w:uiPriority="20" w:unhideWhenUsed="0" w:qFormat="1"/>
-    <w:lsdException w:name="Table Grid" w:semiHidden="0" w:uiPriority="59" w:unhideWhenUsed="0"/>
-    <w:lsdException w:name="Placeholder Text" w:unhideWhenUsed="0"/>
-    <w:lsdException w:name="No Spacing" w:semiHidden="0" w:uiPriority="1" w:unhideWhenUsed="0" w:qFormat="1"/>
-    <w:lsdException w:name="Light Shading" w:semiHidden="0" w:uiPriority="60" w:unhideWhenUsed="0"/>
-    <w:lsdException w:name="Light List" w:semiHidden="0" w:uiPriority="61" w:unhideWhenUsed="0"/>
-    <w:lsdException w:name="Light Grid" w:semiHidden="0" w:uiPriority="62" w:unhideWhenUsed="0"/>
-    <w:lsdException w:name="Medium Shading 1" w:semiHidden="0" w:uiPriority="63" w:unhideWhenUsed="0"/>
-    <w:lsdException w:name="Medium Shading 2" w:semiHidden="0" w:uiPriority="64" w:unhideWhenUsed="0"/>
-    <w:lsdException w:name="Medium List 1" w:semiHidden="0" w:uiPriority="65" w:unhideWhenUsed="0"/>
-    <w:lsdException w:name="Medium List 2" w:semiHidden="0" w:uiPriority="66" w:unhideWhenUsed="0"/>
-    <w:lsdException w:name="Medium Grid 1" w:semiHidden="0" w:uiPriority="67" w:unhideWhenUsed="0"/>
-    <w:lsdException w:name="Medium Grid 2" w:semiHidden="0" w:uiPriority="68" w:unhideWhenUsed="0"/>
-    <w:lsdException w:name="Medium Grid 3" w:semiHidden="0" w:uiPriority="69" w:unhideWhenUsed="0"/>
-    <w:lsdException w:name="Dark List" w:semiHidden="0" w:uiPriority="70" w:unhideWhenUsed="0"/>
-    <w:lsdException w:name="Colorful Shading" w:semiHidden="0" w:uiPriority="71" w:unhideWhenUsed="0"/>
-    <w:lsdException w:name="Colorful List" w:semiHidden="0" w:uiPriority="72" w:unhideWhenUsed="0"/>
-    <w:lsdException w:name="Colorful Grid" w:semiHidden="0" w:uiPriority="73" w:unhideWhenUsed="0"/>
-    <w:lsdException w:name="Light Shading Accent 1" w:semiHidden="0" w:uiPriority="60" w:unhideWhenUsed="0"/>
-    <w:lsdException w:name="Light List Accent 1" w:semiHidden="0" w:uiPriority="61" w:unhideWhenUsed="0"/>
-    <w:lsdException w:name="Light Grid Accent 1" w:semiHidden="0" w:uiPriority="62" w:unhideWhenUsed="0"/>
-    <w:lsdException w:name="Medium Shading 1 Accent 1" w:semiHidden="0" w:uiPriority="63" w:unhideWhenUsed="0"/>
-    <w:lsdException w:name="Medium Shading 2 Accent 1" w:semiHidden="0" w:uiPriority="64" w:unhideWhenUsed="0"/>
-    <w:lsdException w:name="Medium List 1 Accent 1" w:semiHidden="0" w:uiPriority="65" w:unhideWhenUsed="0"/>
-    <w:lsdException w:name="Revision" w:unhideWhenUsed="0"/>
-    <w:lsdException w:name="List Paragraph" w:semiHidden="0" w:uiPriority="34" w:unhideWhenUsed="0" w:qFormat="1"/>
-    <w:lsdException w:name="Quote" w:semiHidden="0" w:uiPriority="29" w:unhideWhenUsed="0" w:qFormat="1"/>
-    <w:lsdException w:name="Intense Quote" w:semiHidden="0" w:uiPriority="30" w:unhideWhenUsed="0" w:qFormat="1"/>
-    <w:lsdException w:name="Medium List 2 Accent 1" w:semiHidden="0" w:uiPriority="66" w:unhideWhenUsed="0"/>
-    <w:lsdException w:name="Medium Grid 1 Accent 1" w:semiHidden="0" w:uiPriority="67" w:unhideWhenUsed="0"/>
-    <w:lsdException w:name="Medium Grid 2 Accent 1" w:semiHidden="0" w:uiPriority="68" w:unhideWhenUsed="0"/>
-    <w:lsdException w:name="Medium Grid 3 Accent 1" w:semiHidden="0" w:uiPriority="69" w:unhideWhenUsed="0"/>
-    <w:lsdException w:name="Dark List Accent 1" w:semiHidden="0" w:uiPriority="70" w:unhideWhenUsed="0"/>
-    <w:lsdException w:name="Colorful Shading Accent 1" w:semiHidden="0" w:uiPriority="71" w:unhideWhenUsed="0"/>
-    <w:lsdException w:name="Colorful List Accent 1" w:semiHidden="0" w:uiPriority="72" w:unhideWhenUsed="0"/>
-    <w:lsdException w:name="Colorful Grid Accent 1" w:semiHidden="0" w:uiPriority="73" w:unhideWhenUsed="0"/>
-    <w:lsdException w:name="Light Shading Accent 2" w:semiHidden="0" w:uiPriority="60" w:unhideWhenUsed="0"/>
-    <w:lsdException w:name="Light List Accent 2" w:semiHidden="0" w:uiPriority="61" w:unhideWhenUsed="0"/>
-    <w:lsdException w:name="Light Grid Accent 2" w:semiHidden="0" w:uiPriority="62" w:unhideWhenUsed="0"/>
-    <w:lsdException w:name="Medium Shading 1 Accent 2" w:semiHidden="0" w:uiPriority="63" w:unhideWhenUsed="0"/>
-    <w:lsdException w:name="Medium Shading 2 Accent 2" w:semiHidden="0" w:uiPriority="64" w:unhideWhenUsed="0"/>
-    <w:lsdException w:name="Medium List 1 Accent 2" w:semiHidden="0" w:uiPriority="65" w:unhideWhenUsed="0"/>
-    <w:lsdException w:name="Medium List 2 Accent 2" w:semiHidden="0" w:uiPriority="66" w:unhideWhenUsed="0"/>
-    <w:lsdException w:name="Medium Grid 1 Accent 2" w:semiHidden="0" w:uiPriority="67" w:unhideWhenUsed="0"/>
-    <w:lsdException w:name="Medium Grid 2 Accent 2" w:semiHidden="0" w:uiPriority="68" w:unhideWhenUsed="0"/>
-    <w:lsdException w:name="Medium Grid 3 Accent 2" w:semiHidden="0" w:uiPriority="69" w:unhideWhenUsed="0"/>
-    <w:lsdException w:name="Dark List Accent 2" w:semiHidden="0" w:uiPriority="70" w:unhideWhenUsed="0"/>
-    <w:lsdException w:name="Colorful Shading Accent 2" w:semiHidden="0" w:uiPriority="71" w:unhideWhenUsed="0"/>
-    <w:lsdException w:name="Colorful List Accent 2" w:semiHidden="0" w:uiPriority="72" w:unhideWhenUsed="0"/>
-    <w:lsdException w:name="Colorful Grid Accent 2" w:semiHidden="0" w:uiPriority="73" w:unhideWhenUsed="0"/>
-    <w:lsdException w:name="Light Shading Accent 3" w:semiHidden="0" w:uiPriority="60" w:unhideWhenUsed="0"/>
-    <w:lsdException w:name="Light List Accent 3" w:semiHidden="0" w:uiPriority="61" w:unhideWhenUsed="0"/>
-    <w:lsdException w:name="Light Grid Accent 3" w:semiHidden="0" w:uiPriority="62" w:unhideWhenUsed="0"/>
-    <w:lsdException w:name="Medium Shading 1 Accent 3" w:semiHidden="0" w:uiPriority="63" w:unhideWhenUsed="0"/>
-    <w:lsdException w:name="Medium Shading 2 Accent 3" w:semiHidden="0" w:uiPriority="64" w:unhideWhenUsed="0"/>
-    <w:lsdException w:name="Medium List 1 Accent 3" w:semiHidden="0" w:uiPriority="65" w:unhideWhenUsed="0"/>
-    <w:lsdException w:name="Medium List 2 Accent 3" w:semiHidden="0" w:uiPriority="66" w:unhideWhenUsed="0"/>
-    <w:lsdException w:name="Medium Grid 1 Accent 3" w:semiHidden="0" w:uiPriority="67" w:unhideWhenUsed="0"/>
-    <w:lsdException w:name="Medium Grid 2 Accent 3" w:semiHidden="0" w:uiPriority="68" w:unhideWhenUsed="0"/>
-    <w:lsdException w:name="Medium Grid 3 Accent 3" w:semiHidden="0" w:uiPriority="69" w:unhideWhenUsed="0"/>
-    <w:lsdException w:name="Dark List Accent 3" w:semiHidden="0" w:uiPriority="70" w:unhideWhenUsed="0"/>
-    <w:lsdException w:name="Colorful Shading Accent 3" w:semiHidden="0" w:uiPriority="71" w:unhideWhenUsed="0"/>
-    <w:lsdException w:name="Colorful List Accent 3" w:semiHidden="0" w:uiPriority="72" w:unhideWhenUsed="0"/>
-    <w:lsdException w:name="Colorful Grid Accent 3" w:semiHidden="0" w:uiPriority="73" w:unhideWhenUsed="0"/>
-    <w:lsdException w:name="Light Shading Accent 4" w:semiHidden="0" w:uiPriority="60" w:unhideWhenUsed="0"/>
-    <w:lsdException w:name="Light List Accent 4" w:semiHidden="0" w:uiPriority="61" w:unhideWhenUsed="0"/>
-    <w:lsdException w:name="Light Grid Accent 4" w:semiHidden="0" w:uiPriority="62" w:unhideWhenUsed="0"/>
-    <w:lsdException w:name="Medium Shading 1 Accent 4" w:semiHidden="0" w:uiPriority="63" w:unhideWhenUsed="0"/>
-    <w:lsdException w:name="Medium Shading 2 Accent 4" w:semiHidden="0" w:uiPriority="64" w:unhideWhenUsed="0"/>
-    <w:lsdException w:name="Medium List 1 Accent 4" w:semiHidden="0" w:uiPriority="65" w:unhideWhenUsed="0"/>
-    <w:lsdException w:name="Medium List 2 Accent 4" w:semiHidden="0" w:uiPriority="66" w:unhideWhenUsed="0"/>
-    <w:lsdException w:name="Medium Grid 1 Accent 4" w:semiHidden="0" w:uiPriority="67" w:unhideWhenUsed="0"/>
-    <w:lsdException w:name="Medium Grid 2 Accent 4" w:semiHidden="0" w:uiPriority="68" w:unhideWhenUsed="0"/>
-    <w:lsdException w:name="Medium Grid 3 Accent 4" w:semiHidden="0" w:uiPriority="69" w:unhideWhenUsed="0"/>
-    <w:lsdException w:name="Dark List Accent 4" w:semiHidden="0" w:uiPriority="70" w:unhideWhenUsed="0"/>
-    <w:lsdException w:name="Colorful Shading Accent 4" w:semiHidden="0" w:uiPriority="71" w:unhideWhenUsed="0"/>
-    <w:lsdException w:name="Colorful List Accent 4" w:semiHidden="0" w:uiPriority="72" w:unhideWhenUsed="0"/>
-    <w:lsdException w:name="Colorful Grid Accent 4" w:semiHidden="0" w:uiPriority="73" w:unhideWhenUsed="0"/>
-    <w:lsdException w:name="Light Shading Accent 5" w:semiHidden="0" w:uiPriority="60" w:unhideWhenUsed="0"/>
-    <w:lsdException w:name="Light List Accent 5" w:semiHidden="0" w:uiPriority="61" w:unhideWhenUsed="0"/>
-    <w:lsdException w:name="Light Grid Accent 5" w:semiHidden="0" w:uiPriority="62" w:unhideWhenUsed="0"/>
-    <w:lsdException w:name="Medium Shading 1 Accent 5" w:semiHidden="0" w:uiPriority="63" w:unhideWhenUsed="0"/>
-    <w:lsdException w:name="Medium Shading 2 Accent 5" w:semiHidden="0" w:uiPriority="64" w:unhideWhenUsed="0"/>
-    <w:lsdException w:name="Medium List 1 Accent 5" w:semiHidden="0" w:uiPriority="65" w:unhideWhenUsed="0"/>
-    <w:lsdException w:name="Medium List 2 Accent 5" w:semiHidden="0" w:uiPriority="66" w:unhideWhenUsed="0"/>
-    <w:lsdException w:name="Medium Grid 1 Accent 5" w:semiHidden="0" w:uiPriority="67" w:unhideWhenUsed="0"/>
-    <w:lsdException w:name="Medium Grid 2 Accent 5" w:semiHidden="0" w:uiPriority="68" w:unhideWhenUsed="0"/>
-    <w:lsdException w:name="Medium Grid 3 Accent 5" w:semiHidden="0" w:uiPriority="69" w:unhideWhenUsed="0"/>
-    <w:lsdException w:name="Dark List Accent 5" w:semiHidden="0" w:uiPriority="70" w:unhideWhenUsed="0"/>
-    <w:lsdException w:name="Colorful Shading Accent 5" w:semiHidden="0" w:uiPriority="71" w:unhideWhenUsed="0"/>
-    <w:lsdException w:name="Colorful List Accent 5" w:semiHidden="0" w:uiPriority="72" w:unhideWhenUsed="0"/>
-    <w:lsdException w:name="Colorful Grid Accent 5" w:semiHidden="0" w:uiPriority="73" w:unhideWhenUsed="0"/>
-    <w:lsdException w:name="Light Shading Accent 6" w:semiHidden="0" w:uiPriority="60" w:unhideWhenUsed="0"/>
-    <w:lsdException w:name="Light List Accent 6" w:semiHidden="0" w:uiPriority="61" w:unhideWhenUsed="0"/>
-    <w:lsdException w:name="Light Grid Accent 6" w:semiHidden="0" w:uiPriority="62" w:unhideWhenUsed="0"/>
-    <w:lsdException w:name="Medium Shading 1 Accent 6" w:semiHidden="0" w:uiPriority="63" w:unhideWhenUsed="0"/>
-    <w:lsdException w:name="Medium Shading 2 Accent 6" w:semiHidden="0" w:uiPriority="64" w:unhideWhenUsed="0"/>
-    <w:lsdException w:name="Medium List 1 Accent 6" w:semiHidden="0" w:uiPriority="65" w:unhideWhenUsed="0"/>
-    <w:lsdException w:name="Medium List 2 Accent 6" w:semiHidden="0" w:uiPriority="66" w:unhideWhenUsed="0"/>
-    <w:lsdException w:name="Medium Grid 1 Accent 6" w:semiHidden="0" w:uiPriority="67" w:unhideWhenUsed="0"/>
-    <w:lsdException w:name="Medium Grid 2 Accent 6" w:semiHidden="0" w:uiPriority="68" w:unhideWhenUsed="0"/>
-    <w:lsdException w:name="Medium Grid 3 Accent 6" w:semiHidden="0" w:uiPriority="69" w:unhideWhenUsed="0"/>
-    <w:lsdException w:name="Dark List Accent 6" w:semiHidden="0" w:uiPriority="70" w:unhideWhenUsed="0"/>
-    <w:lsdException w:name="Colorful Shading Accent 6" w:semiHidden="0" w:uiPriority="71" w:unhideWhenUsed="0"/>
-    <w:lsdException w:name="Colorful List Accent 6" w:semiHidden="0" w:uiPriority="72" w:unhideWhenUsed="0"/>
-    <w:lsdException w:name="Colorful Grid Accent 6" w:semiHidden="0" w:uiPriority="73" w:unhideWhenUsed="0"/>
-    <w:lsdException w:name="Subtle Emphasis" w:semiHidden="0" w:uiPriority="19" w:unhideWhenUsed="0" w:qFormat="1"/>
-    <w:lsdException w:name="Intense Emphasis" w:semiHidden="0" w:uiPriority="21" w:unhideWhenUsed="0" w:qFormat="1"/>
-    <w:lsdException w:name="Subtle Reference" w:semiHidden="0" w:uiPriority="31" w:unhideWhenUsed="0" w:qFormat="1"/>
-    <w:lsdException w:name="Intense Reference" w:semiHidden="0" w:uiPriority="32" w:unhideWhenUsed="0" w:qFormat="1"/>
-    <w:lsdException w:name="Book Title" w:semiHidden="0" w:uiPriority="33" w:unhideWhenUsed="0" w:qFormat="1"/>
-    <w:lsdException w:name="Bibliography" w:uiPriority="37"/>
-    <w:lsdException w:name="TOC Heading" w:uiPriority="39" w:qFormat="1"/>
+  <w:latentStyles w:defLockedState="0" w:defUIPriority="99" w:defSemiHidden="0" w:defUnhideWhenUsed="0" w:defQFormat="0" w:count="371">
+    <w:lsdException w:name="Normal" w:uiPriority="0" w:qFormat="1"/>
+    <w:lsdException w:name="heading 1" w:uiPriority="9" w:qFormat="1"/>
+    <w:lsdException w:name="heading 2" w:semiHidden="1" w:uiPriority="9" w:unhideWhenUsed="1" w:qFormat="1"/>
+    <w:lsdException w:name="heading 3" w:semiHidden="1" w:uiPriority="9" w:unhideWhenUsed="1" w:qFormat="1"/>
+    <w:lsdException w:name="heading 4" w:semiHidden="1" w:uiPriority="9" w:unhideWhenUsed="1" w:qFormat="1"/>
+    <w:lsdException w:name="heading 5" w:semiHidden="1" w:uiPriority="9" w:unhideWhenUsed="1" w:qFormat="1"/>
+    <w:lsdException w:name="heading 6" w:semiHidden="1" w:uiPriority="9" w:unhideWhenUsed="1" w:qFormat="1"/>
+    <w:lsdException w:name="heading 7" w:semiHidden="1" w:uiPriority="9" w:unhideWhenUsed="1" w:qFormat="1"/>
+    <w:lsdException w:name="heading 8" w:semiHidden="1" w:uiPriority="9" w:unhideWhenUsed="1" w:qFormat="1"/>
+    <w:lsdException w:name="heading 9" w:semiHidden="1" w:uiPriority="9" w:unhideWhenUsed="1" w:qFormat="1"/>
+    <w:lsdException w:name="index 1" w:semiHidden="1" w:unhideWhenUsed="1"/>
+    <w:lsdException w:name="index 2" w:semiHidden="1" w:unhideWhenUsed="1"/>
+    <w:lsdException w:name="index 3" w:semiHidden="1" w:unhideWhenUsed="1"/>
+    <w:lsdException w:name="index 4" w:semiHidden="1" w:unhideWhenUsed="1"/>
+    <w:lsdException w:name="index 5" w:semiHidden="1" w:unhideWhenUsed="1"/>
+    <w:lsdException w:name="index 6" w:semiHidden="1" w:unhideWhenUsed="1"/>
+    <w:lsdException w:name="index 7" w:semiHidden="1" w:unhideWhenUsed="1"/>
+    <w:lsdException w:name="index 8" w:semiHidden="1" w:unhideWhenUsed="1"/>
+    <w:lsdException w:name="index 9" w:semiHidden="1" w:unhideWhenUsed="1"/>
+    <w:lsdException w:name="toc 1" w:semiHidden="1" w:uiPriority="39" w:unhideWhenUsed="1"/>
+    <w:lsdException w:name="toc 2" w:semiHidden="1" w:uiPriority="39" w:unhideWhenUsed="1"/>
+    <w:lsdException w:name="toc 3" w:semiHidden="1" w:uiPriority="39" w:unhideWhenUsed="1"/>
+    <w:lsdException w:name="toc 4" w:semiHidden="1" w:uiPriority="39" w:unhideWhenUsed="1"/>
+    <w:lsdException w:name="toc 5" w:semiHidden="1" w:uiPriority="39" w:unhideWhenUsed="1"/>
+    <w:lsdException w:name="toc 6" w:semiHidden="1" w:uiPriority="39" w:unhideWhenUsed="1"/>
+    <w:lsdException w:name="toc 7" w:semiHidden="1" w:uiPriority="39" w:unhideWhenUsed="1"/>
+    <w:lsdException w:name="toc 8" w:semiHidden="1" w:uiPriority="39" w:unhideWhenUsed="1"/>
+    <w:lsdException w:name="toc 9" w:semiHidden="1" w:uiPriority="39" w:unhideWhenUsed="1"/>
+    <w:lsdException w:name="Normal Indent" w:semiHidden="1" w:unhideWhenUsed="1"/>
+    <w:lsdException w:name="footnote text" w:semiHidden="1" w:unhideWhenUsed="1"/>
+    <w:lsdException w:name="annotation text" w:semiHidden="1" w:unhideWhenUsed="1"/>
+    <w:lsdException w:name="header" w:semiHidden="1" w:unhideWhenUsed="1"/>
+    <w:lsdException w:name="footer" w:semiHidden="1" w:unhideWhenUsed="1"/>
+    <w:lsdException w:name="index heading" w:semiHidden="1" w:unhideWhenUsed="1"/>
+    <w:lsdException w:name="caption" w:semiHidden="1" w:uiPriority="35" w:unhideWhenUsed="1" w:qFormat="1"/>
+    <w:lsdException w:name="table of figures" w:semiHidden="1" w:unhideWhenUsed="1"/>
+    <w:lsdException w:name="envelope address" w:semiHidden="1" w:unhideWhenUsed="1"/>
+    <w:lsdException w:name="envelope return" w:semiHidden="1" w:unhideWhenUsed="1"/>
+    <w:lsdException w:name="footnote reference" w:semiHidden="1" w:unhideWhenUsed="1"/>
+    <w:lsdException w:name="annotation reference" w:semiHidden="1" w:unhideWhenUsed="1"/>
+    <w:lsdException w:name="line number" w:semiHidden="1" w:unhideWhenUsed="1"/>
+    <w:lsdException w:name="page number" w:semiHidden="1" w:unhideWhenUsed="1"/>
+    <w:lsdException w:name="endnote reference" w:semiHidden="1" w:unhideWhenUsed="1"/>
+    <w:lsdException w:name="endnote text" w:semiHidden="1" w:unhideWhenUsed="1"/>
+    <w:lsdException w:name="table of authorities" w:semiHidden="1" w:unhideWhenUsed="1"/>
+    <w:lsdException w:name="macro" w:semiHidden="1" w:unhideWhenUsed="1"/>
+    <w:lsdException w:name="toa heading" w:semiHidden="1" w:unhideWhenUsed="1"/>
+    <w:lsdException w:name="List" w:semiHidden="1" w:unhideWhenUsed="1"/>
+    <w:lsdException w:name="List Bullet" w:semiHidden="1" w:unhideWhenUsed="1"/>
+    <w:lsdException w:name="List Number" w:semiHidden="1" w:unhideWhenUsed="1"/>
+    <w:lsdException w:name="List 2" w:semiHidden="1" w:unhideWhenUsed="1"/>
+    <w:lsdException w:name="List 3" w:semiHidden="1" w:unhideWhenUsed="1"/>
+    <w:lsdException w:name="List 4" w:semiHidden="1" w:unhideWhenUsed="1"/>
+    <w:lsdException w:name="List 5" w:semiHidden="1" w:unhideWhenUsed="1"/>
+    <w:lsdException w:name="List Bullet 2" w:semiHidden="1" w:unhideWhenUsed="1"/>
+    <w:lsdException w:name="List Bullet 3" w:semiHidden="1" w:unhideWhenUsed="1"/>
+    <w:lsdException w:name="List Bullet 4" w:semiHidden="1" w:unhideWhenUsed="1"/>
+    <w:lsdException w:name="List Bullet 5" w:semiHidden="1" w:unhideWhenUsed="1"/>
+    <w:lsdException w:name="List Number 2" w:semiHidden="1" w:unhideWhenUsed="1"/>
+    <w:lsdException w:name="List Number 3" w:semiHidden="1" w:unhideWhenUsed="1"/>
+    <w:lsdException w:name="List Number 4" w:semiHidden="1" w:unhideWhenUsed="1"/>
+    <w:lsdException w:name="List Number 5" w:semiHidden="1" w:unhideWhenUsed="1"/>
+    <w:lsdException w:name="Title" w:uiPriority="10" w:qFormat="1"/>
+    <w:lsdException w:name="Closing" w:semiHidden="1" w:unhideWhenUsed="1"/>
+    <w:lsdException w:name="Signature" w:semiHidden="1" w:unhideWhenUsed="1"/>
+    <w:lsdException w:name="Default Paragraph Font" w:semiHidden="1" w:uiPriority="1" w:unhideWhenUsed="1"/>
+    <w:lsdException w:name="Body Text" w:semiHidden="1" w:unhideWhenUsed="1"/>
+    <w:lsdException w:name="Body Text Indent" w:semiHidden="1" w:unhideWhenUsed="1"/>
+    <w:lsdException w:name="List Continue" w:semiHidden="1" w:unhideWhenUsed="1"/>
+    <w:lsdException w:name="List Continue 2" w:semiHidden="1" w:unhideWhenUsed="1"/>
+    <w:lsdException w:name="List Continue 3" w:semiHidden="1" w:unhideWhenUsed="1"/>
+    <w:lsdException w:name="List Continue 4" w:semiHidden="1" w:unhideWhenUsed="1"/>
+    <w:lsdException w:name="List Continue 5" w:semiHidden="1" w:unhideWhenUsed="1"/>
+    <w:lsdException w:name="Message Header" w:semiHidden="1" w:unhideWhenUsed="1"/>
+    <w:lsdException w:name="Subtitle" w:uiPriority="11" w:qFormat="1"/>
+    <w:lsdException w:name="Salutation" w:semiHidden="1" w:unhideWhenUsed="1"/>
+    <w:lsdException w:name="Date" w:semiHidden="1" w:unhideWhenUsed="1"/>
+    <w:lsdException w:name="Body Text First Indent" w:semiHidden="1" w:unhideWhenUsed="1"/>
+    <w:lsdException w:name="Body Text First Indent 2" w:semiHidden="1" w:unhideWhenUsed="1"/>
+    <w:lsdException w:name="Note Heading" w:semiHidden="1" w:unhideWhenUsed="1"/>
+    <w:lsdException w:name="Body Text 2" w:semiHidden="1" w:unhideWhenUsed="1"/>
+    <w:lsdException w:name="Body Text 3" w:semiHidden="1" w:unhideWhenUsed="1"/>
+    <w:lsdException w:name="Body Text Indent 2" w:semiHidden="1" w:unhideWhenUsed="1"/>
+    <w:lsdException w:name="Body Text Indent 3" w:semiHidden="1" w:unhideWhenUsed="1"/>
+    <w:lsdException w:name="Block Text" w:semiHidden="1" w:unhideWhenUsed="1"/>
+    <w:lsdException w:name="Hyperlink" w:semiHidden="1" w:unhideWhenUsed="1"/>
+    <w:lsdException w:name="FollowedHyperlink" w:semiHidden="1" w:unhideWhenUsed="1"/>
+    <w:lsdException w:name="Strong" w:uiPriority="22" w:qFormat="1"/>
+    <w:lsdException w:name="Emphasis" w:uiPriority="20" w:qFormat="1"/>
+    <w:lsdException w:name="Document Map" w:semiHidden="1" w:unhideWhenUsed="1"/>
+    <w:lsdException w:name="Plain Text" w:semiHidden="1" w:unhideWhenUsed="1"/>
+    <w:lsdException w:name="E-mail Signature" w:semiHidden="1" w:unhideWhenUsed="1"/>
+    <w:lsdException w:name="HTML Top of Form" w:semiHidden="1" w:unhideWhenUsed="1"/>
+    <w:lsdException w:name="HTML Bottom of Form" w:semiHidden="1" w:unhideWhenUsed="1"/>
+    <w:lsdException w:name="Normal (Web)" w:semiHidden="1" w:unhideWhenUsed="1"/>
+    <w:lsdException w:name="HTML Acronym" w:semiHidden="1" w:unhideWhenUsed="1"/>
+    <w:lsdException w:name="HTML Address" w:semiHidden="1" w:unhideWhenUsed="1"/>
+    <w:lsdException w:name="HTML Cite" w:semiHidden="1" w:unhideWhenUsed="1"/>
+    <w:lsdException w:name="HTML Code" w:semiHidden="1" w:unhideWhenUsed="1"/>
+    <w:lsdException w:name="HTML Definition" w:semiHidden="1" w:unhideWhenUsed="1"/>
+    <w:lsdException w:name="HTML Keyboard" w:semiHidden="1" w:unhideWhenUsed="1"/>
+    <w:lsdException w:name="HTML Preformatted" w:semiHidden="1" w:unhideWhenUsed="1"/>
+    <w:lsdException w:name="HTML Sample" w:semiHidden="1" w:unhideWhenUsed="1"/>
+    <w:lsdException w:name="HTML Typewriter" w:semiHidden="1" w:unhideWhenUsed="1"/>
+    <w:lsdException w:name="HTML Variable" w:semiHidden="1" w:unhideWhenUsed="1"/>
+    <w:lsdException w:name="Normal Table" w:semiHidden="1" w:unhideWhenUsed="1"/>
+    <w:lsdException w:name="annotation subject" w:semiHidden="1" w:unhideWhenUsed="1"/>
+    <w:lsdException w:name="No List" w:semiHidden="1" w:unhideWhenUsed="1"/>
+    <w:lsdException w:name="Outline List 1" w:semiHidden="1" w:unhideWhenUsed="1"/>
+    <w:lsdException w:name="Outline List 2" w:semiHidden="1" w:unhideWhenUsed="1"/>
+    <w:lsdException w:name="Outline List 3" w:semiHidden="1" w:unhideWhenUsed="1"/>
+    <w:lsdException w:name="Table Simple 1" w:semiHidden="1" w:unhideWhenUsed="1"/>
+    <w:lsdException w:name="Table Simple 2" w:semiHidden="1" w:unhideWhenUsed="1"/>
+    <w:lsdException w:name="Table Simple 3" w:semiHidden="1" w:unhideWhenUsed="1"/>
+    <w:lsdException w:name="Table Classic 1" w:semiHidden="1" w:unhideWhenUsed="1"/>
+    <w:lsdException w:name="Table Classic 2" w:semiHidden="1" w:unhideWhenUsed="1"/>
+    <w:lsdException w:name="Table Classic 3" w:semiHidden="1" w:unhideWhenUsed="1"/>
+    <w:lsdException w:name="Table Classic 4" w:semiHidden="1" w:unhideWhenUsed="1"/>
+    <w:lsdException w:name="Table Colorful 1" w:semiHidden="1" w:unhideWhenUsed="1"/>
+    <w:lsdException w:name="Table Colorful 2" w:semiHidden="1" w:unhideWhenUsed="1"/>
+    <w:lsdException w:name="Table Colorful 3" w:semiHidden="1" w:unhideWhenUsed="1"/>
+    <w:lsdException w:name="Table Columns 1" w:semiHidden="1" w:unhideWhenUsed="1"/>
+    <w:lsdException w:name="Table Columns 2" w:semiHidden="1" w:unhideWhenUsed="1"/>
+    <w:lsdException w:name="Table Columns 3" w:semiHidden="1" w:unhideWhenUsed="1"/>
+    <w:lsdException w:name="Table Columns 4" w:semiHidden="1" w:unhideWhenUsed="1"/>
+    <w:lsdException w:name="Table Columns 5" w:semiHidden="1" w:unhideWhenUsed="1"/>
+    <w:lsdException w:name="Table Grid 1" w:semiHidden="1" w:unhideWhenUsed="1"/>
+    <w:lsdException w:name="Table Grid 2" w:semiHidden="1" w:unhideWhenUsed="1"/>
+    <w:lsdException w:name="Table Grid 3" w:semiHidden="1" w:unhideWhenUsed="1"/>
+    <w:lsdException w:name="Table Grid 4" w:semiHidden="1" w:unhideWhenUsed="1"/>
+    <w:lsdException w:name="Table Grid 5" w:semiHidden="1" w:unhideWhenUsed="1"/>
+    <w:lsdException w:name="Table Grid 6" w:semiHidden="1" w:unhideWhenUsed="1"/>
+    <w:lsdException w:name="Table Grid 7" w:semiHidden="1" w:unhideWhenUsed="1"/>
+    <w:lsdException w:name="Table Grid 8" w:semiHidden="1" w:unhideWhenUsed="1"/>
+    <w:lsdException w:name="Table List 1" w:semiHidden="1" w:unhideWhenUsed="1"/>
+    <w:lsdException w:name="Table List 2" w:semiHidden="1" w:unhideWhenUsed="1"/>
+    <w:lsdException w:name="Table List 3" w:semiHidden="1" w:unhideWhenUsed="1"/>
+    <w:lsdException w:name="Table List 4" w:semiHidden="1" w:unhideWhenUsed="1"/>
+    <w:lsdException w:name="Table List 5" w:semiHidden="1" w:unhideWhenUsed="1"/>
+    <w:lsdException w:name="Table List 6" w:semiHidden="1" w:unhideWhenUsed="1"/>
+    <w:lsdException w:name="Table List 7" w:semiHidden="1" w:unhideWhenUsed="1"/>
+    <w:lsdException w:name="Table List 8" w:semiHidden="1" w:unhideWhenUsed="1"/>
+    <w:lsdException w:name="Table 3D effects 1" w:semiHidden="1" w:unhideWhenUsed="1"/>
+    <w:lsdException w:name="Table 3D effects 2" w:semiHidden="1" w:unhideWhenUsed="1"/>
+    <w:lsdException w:name="Table 3D effects 3" w:semiHidden="1" w:unhideWhenUsed="1"/>
+    <w:lsdException w:name="Table Contemporary" w:semiHidden="1" w:unhideWhenUsed="1"/>
+    <w:lsdException w:name="Table Elegant" w:semiHidden="1" w:unhideWhenUsed="1"/>
+    <w:lsdException w:name="Table Professional" w:semiHidden="1" w:unhideWhenUsed="1"/>
+    <w:lsdException w:name="Table Subtle 1" w:semiHidden="1" w:unhideWhenUsed="1"/>
+    <w:lsdException w:name="Table Subtle 2" w:semiHidden="1" w:unhideWhenUsed="1"/>
+    <w:lsdException w:name="Table Web 1" w:semiHidden="1" w:unhideWhenUsed="1"/>
+    <w:lsdException w:name="Table Web 2" w:semiHidden="1" w:unhideWhenUsed="1"/>
+    <w:lsdException w:name="Table Web 3" w:semiHidden="1" w:unhideWhenUsed="1"/>
+    <w:lsdException w:name="Balloon Text" w:semiHidden="1" w:unhideWhenUsed="1"/>
+    <w:lsdException w:name="Table Grid" w:uiPriority="59"/>
+    <w:lsdException w:name="Table Theme" w:semiHidden="1" w:unhideWhenUsed="1"/>
+    <w:lsdException w:name="Placeholder Text" w:semiHidden="1"/>
+    <w:lsdException w:name="No Spacing" w:uiPriority="1" w:qFormat="1"/>
+    <w:lsdException w:name="Light Shading" w:uiPriority="60"/>
+    <w:lsdException w:name="Light List" w:uiPriority="61"/>
+    <w:lsdException w:name="Light Grid" w:uiPriority="62"/>
+    <w:lsdException w:name="Medium Shading 1" w:uiPriority="63"/>
+    <w:lsdException w:name="Medium Shading 2" w:uiPriority="64"/>
+    <w:lsdException w:name="Medium List 1" w:uiPriority="65"/>
+    <w:lsdException w:name="Medium List 2" w:uiPriority="66"/>
+    <w:lsdException w:name="Medium Grid 1" w:uiPriority="67"/>
+    <w:lsdException w:name="Medium Grid 2" w:uiPriority="68"/>
+    <w:lsdException w:name="Medium Grid 3" w:uiPriority="69"/>
+    <w:lsdException w:name="Dark List" w:uiPriority="70"/>
+    <w:lsdException w:name="Colorful Shading" w:uiPriority="71"/>
+    <w:lsdException w:name="Colorful List" w:uiPriority="72"/>
+    <w:lsdException w:name="Colorful Grid" w:uiPriority="73"/>
+    <w:lsdException w:name="Light Shading Accent 1" w:uiPriority="60"/>
+    <w:lsdException w:name="Light List Accent 1" w:uiPriority="61"/>
+    <w:lsdException w:name="Light Grid Accent 1" w:uiPriority="62"/>
+    <w:lsdException w:name="Medium Shading 1 Accent 1" w:uiPriority="63"/>
+    <w:lsdException w:name="Medium Shading 2 Accent 1" w:uiPriority="64"/>
+    <w:lsdException w:name="Medium List 1 Accent 1" w:uiPriority="65"/>
+    <w:lsdException w:name="Revision" w:semiHidden="1"/>
+    <w:lsdException w:name="List Paragraph" w:uiPriority="34" w:qFormat="1"/>
+    <w:lsdException w:name="Quote" w:uiPriority="29" w:qFormat="1"/>
+    <w:lsdException w:name="Intense Quote" w:uiPriority="30" w:qFormat="1"/>
+    <w:lsdException w:name="Medium List 2 Accent 1" w:uiPriority="66"/>
+    <w:lsdException w:name="Medium Grid 1 Accent 1" w:uiPriority="67"/>
+    <w:lsdException w:name="Medium Grid 2 Accent 1" w:uiPriority="68"/>
+    <w:lsdException w:name="Medium Grid 3 Accent 1" w:uiPriority="69"/>
+    <w:lsdException w:name="Dark List Accent 1" w:uiPriority="70"/>
+    <w:lsdException w:name="Colorful Shading Accent 1" w:uiPriority="71"/>
+    <w:lsdException w:name="Colorful List Accent 1" w:uiPriority="72"/>
+    <w:lsdException w:name="Colorful Grid Accent 1" w:uiPriority="73"/>
+    <w:lsdException w:name="Light Shading Accent 2" w:uiPriority="60"/>
+    <w:lsdException w:name="Light List Accent 2" w:uiPriority="61"/>
+    <w:lsdException w:name="Light Grid Accent 2" w:uiPriority="62"/>
+    <w:lsdException w:name="Medium Shading 1 Accent 2" w:uiPriority="63"/>
+    <w:lsdException w:name="Medium Shading 2 Accent 2" w:uiPriority="64"/>
+    <w:lsdException w:name="Medium List 1 Accent 2" w:uiPriority="65"/>
+    <w:lsdException w:name="Medium List 2 Accent 2" w:uiPriority="66"/>
+    <w:lsdException w:name="Medium Grid 1 Accent 2" w:uiPriority="67"/>
+    <w:lsdException w:name="Medium Grid 2 Accent 2" w:uiPriority="68"/>
+    <w:lsdException w:name="Medium Grid 3 Accent 2" w:uiPriority="69"/>
+    <w:lsdException w:name="Dark List Accent 2" w:uiPriority="70"/>
+    <w:lsdException w:name="Colorful Shading Accent 2" w:uiPriority="71"/>
+    <w:lsdException w:name="Colorful List Accent 2" w:uiPriority="72"/>
+    <w:lsdException w:name="Colorful Grid Accent 2" w:uiPriority="73"/>
+    <w:lsdException w:name="Light Shading Accent 3" w:uiPriority="60"/>
+    <w:lsdException w:name="Light List Accent 3" w:uiPriority="61"/>
+    <w:lsdException w:name="Light Grid Accent 3" w:uiPriority="62"/>
+    <w:lsdException w:name="Medium Shading 1 Accent 3" w:uiPriority="63"/>
+    <w:lsdException w:name="Medium Shading 2 Accent 3" w:uiPriority="64"/>
+    <w:lsdException w:name="Medium List 1 Accent 3" w:uiPriority="65"/>
+    <w:lsdException w:name="Medium List 2 Accent 3" w:uiPriority="66"/>
+    <w:lsdException w:name="Medium Grid 1 Accent 3" w:uiPriority="67"/>
+    <w:lsdException w:name="Medium Grid 2 Accent 3" w:uiPriority="68"/>
+    <w:lsdException w:name="Medium Grid 3 Accent 3" w:uiPriority="69"/>
+    <w:lsdException w:name="Dark List Accent 3" w:uiPriority="70"/>
+    <w:lsdException w:name="Colorful Shading Accent 3" w:uiPriority="71"/>
+    <w:lsdException w:name="Colorful List Accent 3" w:uiPriority="72"/>
+    <w:lsdException w:name="Colorful Grid Accent 3" w:uiPriority="73"/>
+    <w:lsdException w:name="Light Shading Accent 4" w:uiPriority="60"/>
+    <w:lsdException w:name="Light List Accent 4" w:uiPriority="61"/>
+    <w:lsdException w:name="Light Grid Accent 4" w:uiPriority="62"/>
+    <w:lsdException w:name="Medium Shading 1 Accent 4" w:uiPriority="63"/>
+    <w:lsdException w:name="Medium Shading 2 Accent 4" w:uiPriority="64"/>
+    <w:lsdException w:name="Medium List 1 Accent 4" w:uiPriority="65"/>
+    <w:lsdException w:name="Medium List 2 Accent 4" w:uiPriority="66"/>
+    <w:lsdException w:name="Medium Grid 1 Accent 4" w:uiPriority="67"/>
+    <w:lsdException w:name="Medium Grid 2 Accent 4" w:uiPriority="68"/>
+    <w:lsdException w:name="Medium Grid 3 Accent 4" w:uiPriority="69"/>
+    <w:lsdException w:name="Dark List Accent 4" w:uiPriority="70"/>
+    <w:lsdException w:name="Colorful Shading Accent 4" w:uiPriority="71"/>
+    <w:lsdException w:name="Colorful List Accent 4" w:uiPriority="72"/>
+    <w:lsdException w:name="Colorful Grid Accent 4" w:uiPriority="73"/>
+    <w:lsdException w:name="Light Shading Accent 5" w:uiPriority="60"/>
+    <w:lsdException w:name="Light List Accent 5" w:uiPriority="61"/>
+    <w:lsdException w:name="Light Grid Accent 5" w:uiPriority="62"/>
+    <w:lsdException w:name="Medium Shading 1 Accent 5" w:uiPriority="63"/>
+    <w:lsdException w:name="Medium Shading 2 Accent 5" w:uiPriority="64"/>
+    <w:lsdException w:name="Medium List 1 Accent 5" w:uiPriority="65"/>
+    <w:lsdException w:name="Medium List 2 Accent 5" w:uiPriority="66"/>
+    <w:lsdException w:name="Medium Grid 1 Accent 5" w:uiPriority="67"/>
+    <w:lsdException w:name="Medium Grid 2 Accent 5" w:uiPriority="68"/>
+    <w:lsdException w:name="Medium Grid 3 Accent 5" w:uiPriority="69"/>
+    <w:lsdException w:name="Dark List Accent 5" w:uiPriority="70"/>
+    <w:lsdException w:name="Colorful Shading Accent 5" w:uiPriority="71"/>
+    <w:lsdException w:name="Colorful List Accent 5" w:uiPriority="72"/>
+    <w:lsdException w:name="Colorful Grid Accent 5" w:uiPriority="73"/>
+    <w:lsdException w:name="Light Shading Accent 6" w:uiPriority="60"/>
+    <w:lsdException w:name="Light List Accent 6" w:uiPriority="61"/>
+    <w:lsdException w:name="Light Grid Accent 6" w:uiPriority="62"/>
+    <w:lsdException w:name="Medium Shading 1 Accent 6" w:uiPriority="63"/>
+    <w:lsdException w:name="Medium Shading 2 Accent 6" w:uiPriority="64"/>
+    <w:lsdException w:name="Medium List 1 Accent 6" w:uiPriority="65"/>
+    <w:lsdException w:name="Medium List 2 Accent 6" w:uiPriority="66"/>
+    <w:lsdException w:name="Medium Grid 1 Accent 6" w:uiPriority="67"/>
+    <w:lsdException w:name="Medium Grid 2 Accent 6" w:uiPriority="68"/>
+    <w:lsdException w:name="Medium Grid 3 Accent 6" w:uiPriority="69"/>
+    <w:lsdException w:name="Dark List Accent 6" w:uiPriority="70"/>
+    <w:lsdException w:name="Colorful Shading Accent 6" w:uiPriority="71"/>
+    <w:lsdException w:name="Colorful List Accent 6" w:uiPriority="72"/>
+    <w:lsdException w:name="Colorful Grid Accent 6" w:uiPriority="73"/>
+    <w:lsdException w:name="Subtle Emphasis" w:uiPriority="19" w:qFormat="1"/>
+    <w:lsdException w:name="Intense Emphasis" w:uiPriority="21" w:qFormat="1"/>
+    <w:lsdException w:name="Subtle Reference" w:uiPriority="31" w:qFormat="1"/>
+    <w:lsdException w:name="Intense Reference" w:uiPriority="32" w:qFormat="1"/>
+    <w:lsdException w:name="Book Title" w:uiPriority="33" w:qFormat="1"/>
+    <w:lsdException w:name="Bibliography" w:semiHidden="1" w:uiPriority="37" w:unhideWhenUsed="1"/>
+    <w:lsdException w:name="TOC Heading" w:semiHidden="1" w:uiPriority="39" w:unhideWhenUsed="1" w:qFormat="1"/>
+    <w:lsdException w:name="Plain Table 1" w:uiPriority="41"/>
+    <w:lsdException w:name="Plain Table 2" w:uiPriority="42"/>
+    <w:lsdException w:name="Plain Table 3" w:uiPriority="43"/>
+    <w:lsdException w:name="Plain Table 4" w:uiPriority="44"/>
+    <w:lsdException w:name="Plain Table 5" w:uiPriority="45"/>
+    <w:lsdException w:name="Grid Table Light" w:uiPriority="40"/>
+    <w:lsdException w:name="Grid Table 1 Light" w:uiPriority="46"/>
+    <w:lsdException w:name="Grid Table 2" w:uiPriority="47"/>
+    <w:lsdException w:name="Grid Table 3" w:uiPriority="48"/>
+    <w:lsdException w:name="Grid Table 4" w:uiPriority="49"/>
+    <w:lsdException w:name="Grid Table 5 Dark" w:uiPriority="50"/>
+    <w:lsdException w:name="Grid Table 6 Colorful" w:uiPriority="51"/>
+    <w:lsdException w:name="Grid Table 7 Colorful" w:uiPriority="52"/>
+    <w:lsdException w:name="Grid Table 1 Light Accent 1" w:uiPriority="46"/>
+    <w:lsdException w:name="Grid Table 2 Accent 1" w:uiPriority="47"/>
+    <w:lsdException w:name="Grid Table 3 Accent 1" w:uiPriority="48"/>
+    <w:lsdException w:name="Grid Table 4 Accent 1" w:uiPriority="49"/>
+    <w:lsdException w:name="Grid Table 5 Dark Accent 1" w:uiPriority="50"/>
+    <w:lsdException w:name="Grid Table 6 Colorful Accent 1" w:uiPriority="51"/>
+    <w:lsdException w:name="Grid Table 7 Colorful Accent 1" w:uiPriority="52"/>
+    <w:lsdException w:name="Grid Table 1 Light Accent 2" w:uiPriority="46"/>
+    <w:lsdException w:name="Grid Table 2 Accent 2" w:uiPriority="47"/>
+    <w:lsdException w:name="Grid Table 3 Accent 2" w:uiPriority="48"/>
+    <w:lsdException w:name="Grid Table 4 Accent 2" w:uiPriority="49"/>
+    <w:lsdException w:name="Grid Table 5 Dark Accent 2" w:uiPriority="50"/>
+    <w:lsdException w:name="Grid Table 6 Colorful Accent 2" w:uiPriority="51"/>
+    <w:lsdException w:name="Grid Table 7 Colorful Accent 2" w:uiPriority="52"/>
+    <w:lsdException w:name="Grid Table 1 Light Accent 3" w:uiPriority="46"/>
+    <w:lsdException w:name="Grid Table 2 Accent 3" w:uiPriority="47"/>
+    <w:lsdException w:name="Grid Table 3 Accent 3" w:uiPriority="48"/>
+    <w:lsdException w:name="Grid Table 4 Accent 3" w:uiPriority="49"/>
+    <w:lsdException w:name="Grid Table 5 Dark Accent 3" w:uiPriority="50"/>
+    <w:lsdException w:name="Grid Table 6 Colorful Accent 3" w:uiPriority="51"/>
+    <w:lsdException w:name="Grid Table 7 Colorful Accent 3" w:uiPriority="52"/>
+    <w:lsdException w:name="Grid Table 1 Light Accent 4" w:uiPriority="46"/>
+    <w:lsdException w:name="Grid Table 2 Accent 4" w:uiPriority="47"/>
+    <w:lsdException w:name="Grid Table 3 Accent 4" w:uiPriority="48"/>
+    <w:lsdException w:name="Grid Table 4 Accent 4" w:uiPriority="49"/>
+    <w:lsdException w:name="Grid Table 5 Dark Accent 4" w:uiPriority="50"/>
+    <w:lsdException w:name="Grid Table 6 Colorful Accent 4" w:uiPriority="51"/>
+    <w:lsdException w:name="Grid Table 7 Colorful Accent 4" w:uiPriority="52"/>
+    <w:lsdException w:name="Grid Table 1 Light Accent 5" w:uiPriority="46"/>
+    <w:lsdException w:name="Grid Table 2 Accent 5" w:uiPriority="47"/>
+    <w:lsdException w:name="Grid Table 3 Accent 5" w:uiPriority="48"/>
+    <w:lsdException w:name="Grid Table 4 Accent 5" w:uiPriority="49"/>
+    <w:lsdException w:name="Grid Table 5 Dark Accent 5" w:uiPriority="50"/>
+    <w:lsdException w:name="Grid Table 6 Colorful Accent 5" w:uiPriority="51"/>
+    <w:lsdException w:name="Grid Table 7 Colorful Accent 5" w:uiPriority="52"/>
+    <w:lsdException w:name="Grid Table 1 Light Accent 6" w:uiPriority="46"/>
+    <w:lsdException w:name="Grid Table 2 Accent 6" w:uiPriority="47"/>
+    <w:lsdException w:name="Grid Table 3 Accent 6" w:uiPriority="48"/>
+    <w:lsdException w:name="Grid Table 4 Accent 6" w:uiPriority="49"/>
+    <w:lsdException w:name="Grid Table 5 Dark Accent 6" w:uiPriority="50"/>
+    <w:lsdException w:name="Grid Table 6 Colorful Accent 6" w:uiPriority="51"/>
+    <w:lsdException w:name="Grid Table 7 Colorful Accent 6" w:uiPriority="52"/>
+    <w:lsdException w:name="List Table 1 Light" w:uiPriority="46"/>
+    <w:lsdException w:name="List Table 2" w:uiPriority="47"/>
+    <w:lsdException w:name="List Table 3" w:uiPriority="48"/>
+    <w:lsdException w:name="List Table 4" w:uiPriority="49"/>
+    <w:lsdException w:name="List Table 5 Dark" w:uiPriority="50"/>
+    <w:lsdException w:name="List Table 6 Colorful" w:uiPriority="51"/>
+    <w:lsdException w:name="List Table 7 Colorful" w:uiPriority="52"/>
+    <w:lsdException w:name="List Table 1 Light Accent 1" w:uiPriority="46"/>
+    <w:lsdException w:name="List Table 2 Accent 1" w:uiPriority="47"/>
+    <w:lsdException w:name="List Table 3 Accent 1" w:uiPriority="48"/>
+    <w:lsdException w:name="List Table 4 Accent 1" w:uiPriority="49"/>
+    <w:lsdException w:name="List Table 5 Dark Accent 1" w:uiPriority="50"/>
+    <w:lsdException w:name="List Table 6 Colorful Accent 1" w:uiPriority="51"/>
+    <w:lsdException w:name="List Table 7 Colorful Accent 1" w:uiPriority="52"/>
+    <w:lsdException w:name="List Table 1 Light Accent 2" w:uiPriority="46"/>
+    <w:lsdException w:name="List Table 2 Accent 2" w:uiPriority="47"/>
+    <w:lsdException w:name="List Table 3 Accent 2" w:uiPriority="48"/>
+    <w:lsdException w:name="List Table 4 Accent 2" w:uiPriority="49"/>
+    <w:lsdException w:name="List Table 5 Dark Accent 2" w:uiPriority="50"/>
+    <w:lsdException w:name="List Table 6 Colorful Accent 2" w:uiPriority="51"/>
+    <w:lsdException w:name="List Table 7 Colorful Accent 2" w:uiPriority="52"/>
+    <w:lsdException w:name="List Table 1 Light Accent 3" w:uiPriority="46"/>
+    <w:lsdException w:name="List Table 2 Accent 3" w:uiPriority="47"/>
+    <w:lsdException w:name="List Table 3 Accent 3" w:uiPriority="48"/>
+    <w:lsdException w:name="List Table 4 Accent 3" w:uiPriority="49"/>
+    <w:lsdException w:name="List Table 5 Dark Accent 3" w:uiPriority="50"/>
+    <w:lsdException w:name="List Table 6 Colorful Accent 3" w:uiPriority="51"/>
+    <w:lsdException w:name="List Table 7 Colorful Accent 3" w:uiPriority="52"/>
+    <w:lsdException w:name="List Table 1 Light Accent 4" w:uiPriority="46"/>
+    <w:lsdException w:name="List Table 2 Accent 4" w:uiPriority="47"/>
+    <w:lsdException w:name="List Table 3 Accent 4" w:uiPriority="48"/>
+    <w:lsdException w:name="List Table 4 Accent 4" w:uiPriority="49"/>
+    <w:lsdException w:name="List Table 5 Dark Accent 4" w:uiPriority="50"/>
+    <w:lsdException w:name="List Table 6 Colorful Accent 4" w:uiPriority="51"/>
+    <w:lsdException w:name="List Table 7 Colorful Accent 4" w:uiPriority="52"/>
+    <w:lsdException w:name="List Table 1 Light Accent 5" w:uiPriority="46"/>
+    <w:lsdException w:name="List Table 2 Accent 5" w:uiPriority="47"/>
+    <w:lsdException w:name="List Table 3 Accent 5" w:uiPriority="48"/>
+    <w:lsdException w:name="List Table 4 Accent 5" w:uiPriority="49"/>
+    <w:lsdException w:name="List Table 5 Dark Accent 5" w:uiPriority="50"/>
+    <w:lsdException w:name="List Table 6 Colorful Accent 5" w:uiPriority="51"/>
+    <w:lsdException w:name="List Table 7 Colorful Accent 5" w:uiPriority="52"/>
+    <w:lsdException w:name="List Table 1 Light Accent 6" w:uiPriority="46"/>
+    <w:lsdException w:name="List Table 2 Accent 6" w:uiPriority="47"/>
+    <w:lsdException w:name="List Table 3 Accent 6" w:uiPriority="48"/>
+    <w:lsdException w:name="List Table 4 Accent 6" w:uiPriority="49"/>
+    <w:lsdException w:name="List Table 5 Dark Accent 6" w:uiPriority="50"/>
+    <w:lsdException w:name="List Table 6 Colorful Accent 6" w:uiPriority="51"/>
+    <w:lsdException w:name="List Table 7 Colorful Accent 6" w:uiPriority="52"/>
   </w:latentStyles>
   <w:style w:type="paragraph" w:default="1" w:styleId="a">
     <w:name w:val="Normal"/>
@@ -1664,235 +3198,6 @@
     <w:name w:val="Hyperlink"/>
     <w:basedOn w:val="a0"/>
     <w:uiPriority w:val="99"/>
-    <w:semiHidden/>
-    <w:unhideWhenUsed/>
-    <w:rsid w:val="00E83F28"/>
-    <w:rPr>
-      <w:color w:val="0000FF"/>
-      <w:u w:val="single"/>
-    </w:rPr>
-  </w:style>
-  <w:style w:type="paragraph" w:styleId="a4">
-    <w:name w:val="Normal (Web)"/>
-    <w:basedOn w:val="a"/>
-    <w:uiPriority w:val="99"/>
-    <w:unhideWhenUsed/>
-    <w:rsid w:val="000015CA"/>
-    <w:pPr>
-      <w:spacing w:before="100" w:beforeAutospacing="1" w:after="100" w:afterAutospacing="1" w:line="240" w:lineRule="auto"/>
-    </w:pPr>
-    <w:rPr>
-      <w:rFonts w:eastAsia="Times New Roman"/>
-      <w:szCs w:val="24"/>
-      <w:lang w:eastAsia="ru-RU"/>
-    </w:rPr>
-  </w:style>
-  <w:style w:type="character" w:styleId="a5">
-    <w:name w:val="Emphasis"/>
-    <w:basedOn w:val="a0"/>
-    <w:uiPriority w:val="20"/>
-    <w:qFormat/>
-    <w:rsid w:val="00A31952"/>
-    <w:rPr>
-      <w:i/>
-      <w:iCs/>
-    </w:rPr>
-  </w:style>
-</w:styles>
-</file>
-
-<file path=word/stylesWithEffects.xml><?xml version="1.0" encoding="utf-8"?>
-<w:styles xmlns:wpc="http://schemas.microsoft.com/office/word/2010/wordprocessingCanvas" xmlns:mc="http://schemas.openxmlformats.org/markup-compatibility/2006" xmlns:o="urn:schemas-microsoft-com:office:office" xmlns:r="http://schemas.openxmlformats.org/officeDocument/2006/relationships" xmlns:m="http://schemas.openxmlformats.org/officeDocument/2006/math" xmlns:v="urn:schemas-microsoft-com:vml" xmlns:wp14="http://schemas.microsoft.com/office/word/2010/wordprocessingDrawing" xmlns:wp="http://schemas.openxmlformats.org/drawingml/2006/wordprocessingDrawing" xmlns:w10="urn:schemas-microsoft-com:office:word" xmlns:w="http://schemas.openxmlformats.org/wordprocessingml/2006/main" xmlns:w14="http://schemas.microsoft.com/office/word/2010/wordml" xmlns:wpg="http://schemas.microsoft.com/office/word/2010/wordprocessingGroup" xmlns:wpi="http://schemas.microsoft.com/office/word/2010/wordprocessingInk" xmlns:wne="http://schemas.microsoft.com/office/word/2006/wordml" xmlns:wps="http://schemas.microsoft.com/office/word/2010/wordprocessingShape" mc:Ignorable="w14 wp14">
-  <w:docDefaults>
-    <w:rPrDefault>
-      <w:rPr>
-        <w:rFonts w:ascii="Times New Roman" w:eastAsiaTheme="minorHAnsi" w:hAnsi="Times New Roman" w:cs="Times New Roman"/>
-        <w:sz w:val="24"/>
-        <w:szCs w:val="22"/>
-        <w:lang w:val="ru-RU" w:eastAsia="en-US" w:bidi="ar-SA"/>
-      </w:rPr>
-    </w:rPrDefault>
-    <w:pPrDefault>
-      <w:pPr>
-        <w:spacing w:after="200" w:line="276" w:lineRule="auto"/>
-      </w:pPr>
-    </w:pPrDefault>
-  </w:docDefaults>
-  <w:latentStyles w:defLockedState="0" w:defUIPriority="99" w:defSemiHidden="1" w:defUnhideWhenUsed="1" w:defQFormat="0" w:count="267">
-    <w:lsdException w:name="Normal" w:semiHidden="0" w:uiPriority="0" w:unhideWhenUsed="0" w:qFormat="1"/>
-    <w:lsdException w:name="heading 1" w:semiHidden="0" w:uiPriority="9" w:unhideWhenUsed="0" w:qFormat="1"/>
-    <w:lsdException w:name="heading 2" w:uiPriority="9" w:qFormat="1"/>
-    <w:lsdException w:name="heading 3" w:uiPriority="9" w:qFormat="1"/>
-    <w:lsdException w:name="heading 4" w:uiPriority="9" w:qFormat="1"/>
-    <w:lsdException w:name="heading 5" w:uiPriority="9" w:qFormat="1"/>
-    <w:lsdException w:name="heading 6" w:uiPriority="9" w:qFormat="1"/>
-    <w:lsdException w:name="heading 7" w:uiPriority="9" w:qFormat="1"/>
-    <w:lsdException w:name="heading 8" w:uiPriority="9" w:qFormat="1"/>
-    <w:lsdException w:name="heading 9" w:uiPriority="9" w:qFormat="1"/>
-    <w:lsdException w:name="toc 1" w:uiPriority="39"/>
-    <w:lsdException w:name="toc 2" w:uiPriority="39"/>
-    <w:lsdException w:name="toc 3" w:uiPriority="39"/>
-    <w:lsdException w:name="toc 4" w:uiPriority="39"/>
-    <w:lsdException w:name="toc 5" w:uiPriority="39"/>
-    <w:lsdException w:name="toc 6" w:uiPriority="39"/>
-    <w:lsdException w:name="toc 7" w:uiPriority="39"/>
-    <w:lsdException w:name="toc 8" w:uiPriority="39"/>
-    <w:lsdException w:name="toc 9" w:uiPriority="39"/>
-    <w:lsdException w:name="caption" w:uiPriority="35" w:qFormat="1"/>
-    <w:lsdException w:name="Title" w:semiHidden="0" w:uiPriority="10" w:unhideWhenUsed="0" w:qFormat="1"/>
-    <w:lsdException w:name="Default Paragraph Font" w:uiPriority="1"/>
-    <w:lsdException w:name="Subtitle" w:semiHidden="0" w:uiPriority="11" w:unhideWhenUsed="0" w:qFormat="1"/>
-    <w:lsdException w:name="Strong" w:semiHidden="0" w:uiPriority="22" w:unhideWhenUsed="0" w:qFormat="1"/>
-    <w:lsdException w:name="Emphasis" w:semiHidden="0" w:uiPriority="20" w:unhideWhenUsed="0" w:qFormat="1"/>
-    <w:lsdException w:name="Table Grid" w:semiHidden="0" w:uiPriority="59" w:unhideWhenUsed="0"/>
-    <w:lsdException w:name="Placeholder Text" w:unhideWhenUsed="0"/>
-    <w:lsdException w:name="No Spacing" w:semiHidden="0" w:uiPriority="1" w:unhideWhenUsed="0" w:qFormat="1"/>
-    <w:lsdException w:name="Light Shading" w:semiHidden="0" w:uiPriority="60" w:unhideWhenUsed="0"/>
-    <w:lsdException w:name="Light List" w:semiHidden="0" w:uiPriority="61" w:unhideWhenUsed="0"/>
-    <w:lsdException w:name="Light Grid" w:semiHidden="0" w:uiPriority="62" w:unhideWhenUsed="0"/>
-    <w:lsdException w:name="Medium Shading 1" w:semiHidden="0" w:uiPriority="63" w:unhideWhenUsed="0"/>
-    <w:lsdException w:name="Medium Shading 2" w:semiHidden="0" w:uiPriority="64" w:unhideWhenUsed="0"/>
-    <w:lsdException w:name="Medium List 1" w:semiHidden="0" w:uiPriority="65" w:unhideWhenUsed="0"/>
-    <w:lsdException w:name="Medium List 2" w:semiHidden="0" w:uiPriority="66" w:unhideWhenUsed="0"/>
-    <w:lsdException w:name="Medium Grid 1" w:semiHidden="0" w:uiPriority="67" w:unhideWhenUsed="0"/>
-    <w:lsdException w:name="Medium Grid 2" w:semiHidden="0" w:uiPriority="68" w:unhideWhenUsed="0"/>
-    <w:lsdException w:name="Medium Grid 3" w:semiHidden="0" w:uiPriority="69" w:unhideWhenUsed="0"/>
-    <w:lsdException w:name="Dark List" w:semiHidden="0" w:uiPriority="70" w:unhideWhenUsed="0"/>
-    <w:lsdException w:name="Colorful Shading" w:semiHidden="0" w:uiPriority="71" w:unhideWhenUsed="0"/>
-    <w:lsdException w:name="Colorful List" w:semiHidden="0" w:uiPriority="72" w:unhideWhenUsed="0"/>
-    <w:lsdException w:name="Colorful Grid" w:semiHidden="0" w:uiPriority="73" w:unhideWhenUsed="0"/>
-    <w:lsdException w:name="Light Shading Accent 1" w:semiHidden="0" w:uiPriority="60" w:unhideWhenUsed="0"/>
-    <w:lsdException w:name="Light List Accent 1" w:semiHidden="0" w:uiPriority="61" w:unhideWhenUsed="0"/>
-    <w:lsdException w:name="Light Grid Accent 1" w:semiHidden="0" w:uiPriority="62" w:unhideWhenUsed="0"/>
-    <w:lsdException w:name="Medium Shading 1 Accent 1" w:semiHidden="0" w:uiPriority="63" w:unhideWhenUsed="0"/>
-    <w:lsdException w:name="Medium Shading 2 Accent 1" w:semiHidden="0" w:uiPriority="64" w:unhideWhenUsed="0"/>
-    <w:lsdException w:name="Medium List 1 Accent 1" w:semiHidden="0" w:uiPriority="65" w:unhideWhenUsed="0"/>
-    <w:lsdException w:name="Revision" w:unhideWhenUsed="0"/>
-    <w:lsdException w:name="List Paragraph" w:semiHidden="0" w:uiPriority="34" w:unhideWhenUsed="0" w:qFormat="1"/>
-    <w:lsdException w:name="Quote" w:semiHidden="0" w:uiPriority="29" w:unhideWhenUsed="0" w:qFormat="1"/>
-    <w:lsdException w:name="Intense Quote" w:semiHidden="0" w:uiPriority="30" w:unhideWhenUsed="0" w:qFormat="1"/>
-    <w:lsdException w:name="Medium List 2 Accent 1" w:semiHidden="0" w:uiPriority="66" w:unhideWhenUsed="0"/>
-    <w:lsdException w:name="Medium Grid 1 Accent 1" w:semiHidden="0" w:uiPriority="67" w:unhideWhenUsed="0"/>
-    <w:lsdException w:name="Medium Grid 2 Accent 1" w:semiHidden="0" w:uiPriority="68" w:unhideWhenUsed="0"/>
-    <w:lsdException w:name="Medium Grid 3 Accent 1" w:semiHidden="0" w:uiPriority="69" w:unhideWhenUsed="0"/>
-    <w:lsdException w:name="Dark List Accent 1" w:semiHidden="0" w:uiPriority="70" w:unhideWhenUsed="0"/>
-    <w:lsdException w:name="Colorful Shading Accent 1" w:semiHidden="0" w:uiPriority="71" w:unhideWhenUsed="0"/>
-    <w:lsdException w:name="Colorful List Accent 1" w:semiHidden="0" w:uiPriority="72" w:unhideWhenUsed="0"/>
-    <w:lsdException w:name="Colorful Grid Accent 1" w:semiHidden="0" w:uiPriority="73" w:unhideWhenUsed="0"/>
-    <w:lsdException w:name="Light Shading Accent 2" w:semiHidden="0" w:uiPriority="60" w:unhideWhenUsed="0"/>
-    <w:lsdException w:name="Light List Accent 2" w:semiHidden="0" w:uiPriority="61" w:unhideWhenUsed="0"/>
-    <w:lsdException w:name="Light Grid Accent 2" w:semiHidden="0" w:uiPriority="62" w:unhideWhenUsed="0"/>
-    <w:lsdException w:name="Medium Shading 1 Accent 2" w:semiHidden="0" w:uiPriority="63" w:unhideWhenUsed="0"/>
-    <w:lsdException w:name="Medium Shading 2 Accent 2" w:semiHidden="0" w:uiPriority="64" w:unhideWhenUsed="0"/>
-    <w:lsdException w:name="Medium List 1 Accent 2" w:semiHidden="0" w:uiPriority="65" w:unhideWhenUsed="0"/>
-    <w:lsdException w:name="Medium List 2 Accent 2" w:semiHidden="0" w:uiPriority="66" w:unhideWhenUsed="0"/>
-    <w:lsdException w:name="Medium Grid 1 Accent 2" w:semiHidden="0" w:uiPriority="67" w:unhideWhenUsed="0"/>
-    <w:lsdException w:name="Medium Grid 2 Accent 2" w:semiHidden="0" w:uiPriority="68" w:unhideWhenUsed="0"/>
-    <w:lsdException w:name="Medium Grid 3 Accent 2" w:semiHidden="0" w:uiPriority="69" w:unhideWhenUsed="0"/>
-    <w:lsdException w:name="Dark List Accent 2" w:semiHidden="0" w:uiPriority="70" w:unhideWhenUsed="0"/>
-    <w:lsdException w:name="Colorful Shading Accent 2" w:semiHidden="0" w:uiPriority="71" w:unhideWhenUsed="0"/>
-    <w:lsdException w:name="Colorful List Accent 2" w:semiHidden="0" w:uiPriority="72" w:unhideWhenUsed="0"/>
-    <w:lsdException w:name="Colorful Grid Accent 2" w:semiHidden="0" w:uiPriority="73" w:unhideWhenUsed="0"/>
-    <w:lsdException w:name="Light Shading Accent 3" w:semiHidden="0" w:uiPriority="60" w:unhideWhenUsed="0"/>
-    <w:lsdException w:name="Light List Accent 3" w:semiHidden="0" w:uiPriority="61" w:unhideWhenUsed="0"/>
-    <w:lsdException w:name="Light Grid Accent 3" w:semiHidden="0" w:uiPriority="62" w:unhideWhenUsed="0"/>
-    <w:lsdException w:name="Medium Shading 1 Accent 3" w:semiHidden="0" w:uiPriority="63" w:unhideWhenUsed="0"/>
-    <w:lsdException w:name="Medium Shading 2 Accent 3" w:semiHidden="0" w:uiPriority="64" w:unhideWhenUsed="0"/>
-    <w:lsdException w:name="Medium List 1 Accent 3" w:semiHidden="0" w:uiPriority="65" w:unhideWhenUsed="0"/>
-    <w:lsdException w:name="Medium List 2 Accent 3" w:semiHidden="0" w:uiPriority="66" w:unhideWhenUsed="0"/>
-    <w:lsdException w:name="Medium Grid 1 Accent 3" w:semiHidden="0" w:uiPriority="67" w:unhideWhenUsed="0"/>
-    <w:lsdException w:name="Medium Grid 2 Accent 3" w:semiHidden="0" w:uiPriority="68" w:unhideWhenUsed="0"/>
-    <w:lsdException w:name="Medium Grid 3 Accent 3" w:semiHidden="0" w:uiPriority="69" w:unhideWhenUsed="0"/>
-    <w:lsdException w:name="Dark List Accent 3" w:semiHidden="0" w:uiPriority="70" w:unhideWhenUsed="0"/>
-    <w:lsdException w:name="Colorful Shading Accent 3" w:semiHidden="0" w:uiPriority="71" w:unhideWhenUsed="0"/>
-    <w:lsdException w:name="Colorful List Accent 3" w:semiHidden="0" w:uiPriority="72" w:unhideWhenUsed="0"/>
-    <w:lsdException w:name="Colorful Grid Accent 3" w:semiHidden="0" w:uiPriority="73" w:unhideWhenUsed="0"/>
-    <w:lsdException w:name="Light Shading Accent 4" w:semiHidden="0" w:uiPriority="60" w:unhideWhenUsed="0"/>
-    <w:lsdException w:name="Light List Accent 4" w:semiHidden="0" w:uiPriority="61" w:unhideWhenUsed="0"/>
-    <w:lsdException w:name="Light Grid Accent 4" w:semiHidden="0" w:uiPriority="62" w:unhideWhenUsed="0"/>
-    <w:lsdException w:name="Medium Shading 1 Accent 4" w:semiHidden="0" w:uiPriority="63" w:unhideWhenUsed="0"/>
-    <w:lsdException w:name="Medium Shading 2 Accent 4" w:semiHidden="0" w:uiPriority="64" w:unhideWhenUsed="0"/>
-    <w:lsdException w:name="Medium List 1 Accent 4" w:semiHidden="0" w:uiPriority="65" w:unhideWhenUsed="0"/>
-    <w:lsdException w:name="Medium List 2 Accent 4" w:semiHidden="0" w:uiPriority="66" w:unhideWhenUsed="0"/>
-    <w:lsdException w:name="Medium Grid 1 Accent 4" w:semiHidden="0" w:uiPriority="67" w:unhideWhenUsed="0"/>
-    <w:lsdException w:name="Medium Grid 2 Accent 4" w:semiHidden="0" w:uiPriority="68" w:unhideWhenUsed="0"/>
-    <w:lsdException w:name="Medium Grid 3 Accent 4" w:semiHidden="0" w:uiPriority="69" w:unhideWhenUsed="0"/>
-    <w:lsdException w:name="Dark List Accent 4" w:semiHidden="0" w:uiPriority="70" w:unhideWhenUsed="0"/>
-    <w:lsdException w:name="Colorful Shading Accent 4" w:semiHidden="0" w:uiPriority="71" w:unhideWhenUsed="0"/>
-    <w:lsdException w:name="Colorful List Accent 4" w:semiHidden="0" w:uiPriority="72" w:unhideWhenUsed="0"/>
-    <w:lsdException w:name="Colorful Grid Accent 4" w:semiHidden="0" w:uiPriority="73" w:unhideWhenUsed="0"/>
-    <w:lsdException w:name="Light Shading Accent 5" w:semiHidden="0" w:uiPriority="60" w:unhideWhenUsed="0"/>
-    <w:lsdException w:name="Light List Accent 5" w:semiHidden="0" w:uiPriority="61" w:unhideWhenUsed="0"/>
-    <w:lsdException w:name="Light Grid Accent 5" w:semiHidden="0" w:uiPriority="62" w:unhideWhenUsed="0"/>
-    <w:lsdException w:name="Medium Shading 1 Accent 5" w:semiHidden="0" w:uiPriority="63" w:unhideWhenUsed="0"/>
-    <w:lsdException w:name="Medium Shading 2 Accent 5" w:semiHidden="0" w:uiPriority="64" w:unhideWhenUsed="0"/>
-    <w:lsdException w:name="Medium List 1 Accent 5" w:semiHidden="0" w:uiPriority="65" w:unhideWhenUsed="0"/>
-    <w:lsdException w:name="Medium List 2 Accent 5" w:semiHidden="0" w:uiPriority="66" w:unhideWhenUsed="0"/>
-    <w:lsdException w:name="Medium Grid 1 Accent 5" w:semiHidden="0" w:uiPriority="67" w:unhideWhenUsed="0"/>
-    <w:lsdException w:name="Medium Grid 2 Accent 5" w:semiHidden="0" w:uiPriority="68" w:unhideWhenUsed="0"/>
-    <w:lsdException w:name="Medium Grid 3 Accent 5" w:semiHidden="0" w:uiPriority="69" w:unhideWhenUsed="0"/>
-    <w:lsdException w:name="Dark List Accent 5" w:semiHidden="0" w:uiPriority="70" w:unhideWhenUsed="0"/>
-    <w:lsdException w:name="Colorful Shading Accent 5" w:semiHidden="0" w:uiPriority="71" w:unhideWhenUsed="0"/>
-    <w:lsdException w:name="Colorful List Accent 5" w:semiHidden="0" w:uiPriority="72" w:unhideWhenUsed="0"/>
-    <w:lsdException w:name="Colorful Grid Accent 5" w:semiHidden="0" w:uiPriority="73" w:unhideWhenUsed="0"/>
-    <w:lsdException w:name="Light Shading Accent 6" w:semiHidden="0" w:uiPriority="60" w:unhideWhenUsed="0"/>
-    <w:lsdException w:name="Light List Accent 6" w:semiHidden="0" w:uiPriority="61" w:unhideWhenUsed="0"/>
-    <w:lsdException w:name="Light Grid Accent 6" w:semiHidden="0" w:uiPriority="62" w:unhideWhenUsed="0"/>
-    <w:lsdException w:name="Medium Shading 1 Accent 6" w:semiHidden="0" w:uiPriority="63" w:unhideWhenUsed="0"/>
-    <w:lsdException w:name="Medium Shading 2 Accent 6" w:semiHidden="0" w:uiPriority="64" w:unhideWhenUsed="0"/>
-    <w:lsdException w:name="Medium List 1 Accent 6" w:semiHidden="0" w:uiPriority="65" w:unhideWhenUsed="0"/>
-    <w:lsdException w:name="Medium List 2 Accent 6" w:semiHidden="0" w:uiPriority="66" w:unhideWhenUsed="0"/>
-    <w:lsdException w:name="Medium Grid 1 Accent 6" w:semiHidden="0" w:uiPriority="67" w:unhideWhenUsed="0"/>
-    <w:lsdException w:name="Medium Grid 2 Accent 6" w:semiHidden="0" w:uiPriority="68" w:unhideWhenUsed="0"/>
-    <w:lsdException w:name="Medium Grid 3 Accent 6" w:semiHidden="0" w:uiPriority="69" w:unhideWhenUsed="0"/>
-    <w:lsdException w:name="Dark List Accent 6" w:semiHidden="0" w:uiPriority="70" w:unhideWhenUsed="0"/>
-    <w:lsdException w:name="Colorful Shading Accent 6" w:semiHidden="0" w:uiPriority="71" w:unhideWhenUsed="0"/>
-    <w:lsdException w:name="Colorful List Accent 6" w:semiHidden="0" w:uiPriority="72" w:unhideWhenUsed="0"/>
-    <w:lsdException w:name="Colorful Grid Accent 6" w:semiHidden="0" w:uiPriority="73" w:unhideWhenUsed="0"/>
-    <w:lsdException w:name="Subtle Emphasis" w:semiHidden="0" w:uiPriority="19" w:unhideWhenUsed="0" w:qFormat="1"/>
-    <w:lsdException w:name="Intense Emphasis" w:semiHidden="0" w:uiPriority="21" w:unhideWhenUsed="0" w:qFormat="1"/>
-    <w:lsdException w:name="Subtle Reference" w:semiHidden="0" w:uiPriority="31" w:unhideWhenUsed="0" w:qFormat="1"/>
-    <w:lsdException w:name="Intense Reference" w:semiHidden="0" w:uiPriority="32" w:unhideWhenUsed="0" w:qFormat="1"/>
-    <w:lsdException w:name="Book Title" w:semiHidden="0" w:uiPriority="33" w:unhideWhenUsed="0" w:qFormat="1"/>
-    <w:lsdException w:name="Bibliography" w:uiPriority="37"/>
-    <w:lsdException w:name="TOC Heading" w:uiPriority="39" w:qFormat="1"/>
-  </w:latentStyles>
-  <w:style w:type="paragraph" w:default="1" w:styleId="a">
-    <w:name w:val="Normal"/>
-    <w:qFormat/>
-  </w:style>
-  <w:style w:type="character" w:default="1" w:styleId="a0">
-    <w:name w:val="Default Paragraph Font"/>
-    <w:uiPriority w:val="1"/>
-    <w:semiHidden/>
-    <w:unhideWhenUsed/>
-  </w:style>
-  <w:style w:type="table" w:default="1" w:styleId="a1">
-    <w:name w:val="Normal Table"/>
-    <w:uiPriority w:val="99"/>
-    <w:semiHidden/>
-    <w:unhideWhenUsed/>
-    <w:tblPr>
-      <w:tblInd w:w="0" w:type="dxa"/>
-      <w:tblCellMar>
-        <w:top w:w="0" w:type="dxa"/>
-        <w:left w:w="108" w:type="dxa"/>
-        <w:bottom w:w="0" w:type="dxa"/>
-        <w:right w:w="108" w:type="dxa"/>
-      </w:tblCellMar>
-    </w:tblPr>
-  </w:style>
-  <w:style w:type="numbering" w:default="1" w:styleId="a2">
-    <w:name w:val="No List"/>
-    <w:uiPriority w:val="99"/>
-    <w:semiHidden/>
-    <w:unhideWhenUsed/>
-  </w:style>
-  <w:style w:type="character" w:styleId="a3">
-    <w:name w:val="Hyperlink"/>
-    <w:basedOn w:val="a0"/>
-    <w:uiPriority w:val="99"/>
-    <w:semiHidden/>
     <w:unhideWhenUsed/>
     <w:rsid w:val="00E83F28"/>
     <w:rPr>

</xml_diff>

<commit_message>
A little bit more than 30%
</commit_message>
<xml_diff>
--- a/Курсовая работа экономика.docx
+++ b/Курсовая работа экономика.docx
@@ -803,6 +803,13 @@
     </w:p>
     <w:sdt>
       <w:sdtPr>
+        <w:rPr>
+          <w:rFonts w:ascii="Times New Roman" w:eastAsiaTheme="minorHAnsi" w:hAnsi="Times New Roman" w:cs="Times New Roman"/>
+          <w:color w:val="auto"/>
+          <w:sz w:val="24"/>
+          <w:szCs w:val="22"/>
+          <w:lang w:eastAsia="en-US"/>
+        </w:rPr>
         <w:id w:val="1712375663"/>
         <w:docPartObj>
           <w:docPartGallery w:val="Table of Contents"/>
@@ -811,13 +818,8 @@
       </w:sdtPr>
       <w:sdtEndPr>
         <w:rPr>
-          <w:rFonts w:ascii="Times New Roman" w:eastAsiaTheme="minorHAnsi" w:hAnsi="Times New Roman" w:cs="Times New Roman"/>
           <w:b/>
           <w:bCs/>
-          <w:color w:val="auto"/>
-          <w:sz w:val="24"/>
-          <w:szCs w:val="22"/>
-          <w:lang w:eastAsia="en-US"/>
         </w:rPr>
       </w:sdtEndPr>
       <w:sdtContent>
@@ -1332,7 +1334,21 @@
         <w:rPr>
           <w:color w:val="000000"/>
         </w:rPr>
-        <w:t>основу которой составляет трудовая теория стоимости Адама Смита и Давида Рикардо, которую Карл Маркс расширил теорией прибавочной стоимости.</w:t>
+        <w:t xml:space="preserve">основу которой составляет трудовая теория стоимости Адама Смита и Давида </w:t>
+      </w:r>
+      <w:proofErr w:type="spellStart"/>
+      <w:r>
+        <w:rPr>
+          <w:color w:val="000000"/>
+        </w:rPr>
+        <w:t>Рикардо</w:t>
+      </w:r>
+      <w:proofErr w:type="spellEnd"/>
+      <w:r>
+        <w:rPr>
+          <w:color w:val="000000"/>
+        </w:rPr>
+        <w:t>, которую Карл Маркс расширил теорией прибавочной стоимости.</w:t>
       </w:r>
       <w:r>
         <w:rPr>
@@ -1383,49 +1399,25 @@
         <w:rPr>
           <w:color w:val="000000"/>
         </w:rPr>
-        <w:t>Благодаря финансовой поддержке Фридриха Энгельса К. Маркс издал в 1867</w:t>
-      </w:r>
-      <w:r>
-        <w:rPr>
-          <w:color w:val="000000"/>
-        </w:rPr>
-        <w:t xml:space="preserve"> первый том </w:t>
-      </w:r>
-      <w:r>
-        <w:rPr>
-          <w:color w:val="000000"/>
-        </w:rPr>
-        <w:t>«</w:t>
-      </w:r>
-      <w:r>
-        <w:rPr>
-          <w:color w:val="000000"/>
-        </w:rPr>
-        <w:t>Капитала</w:t>
-      </w:r>
-      <w:r>
-        <w:rPr>
-          <w:color w:val="000000"/>
-        </w:rPr>
-        <w:t>».</w:t>
-      </w:r>
-      <w:r>
-        <w:rPr>
-          <w:color w:val="000000"/>
-        </w:rPr>
-        <w:t xml:space="preserve"> Завершить написание второго и третьего томов К. Марксу не удалось. Доработка и подготовка к печати второго и третьего томов была осуществлена Ф. Энгельсом</w:t>
-      </w:r>
-      <w:r>
-        <w:rPr>
-          <w:color w:val="000000"/>
-        </w:rPr>
-        <w:t xml:space="preserve"> в 1885 и 1894гг</w:t>
-      </w:r>
-      <w:r>
-        <w:rPr>
-          <w:color w:val="000000"/>
-        </w:rPr>
-        <w:t>. Четвертый том вышел в свет после смерти Ф. Энгельса в 1905 году под редакцией Карла Каутского.</w:t>
+        <w:t>Постулаты марксизма очень подробно изложены в «Капитале». Первый том был издан К. Марксом в 1867 году благодаря финансовой поддержке Фридриха Энгельса. Второй и третий тома были завершены и отредактированы Ф. Энгельсом самостоятельно по наработкам К. Маркса. Выпущены они были в 1885 и 1894 годах соответственно.</w:t>
+      </w:r>
+      <w:r>
+        <w:rPr>
+          <w:color w:val="000000"/>
+        </w:rPr>
+        <w:t xml:space="preserve"> Четвертый том вышел в свет</w:t>
+      </w:r>
+      <w:r>
+        <w:rPr>
+          <w:color w:val="000000"/>
+        </w:rPr>
+        <w:t xml:space="preserve"> уже</w:t>
+      </w:r>
+      <w:r>
+        <w:rPr>
+          <w:color w:val="000000"/>
+        </w:rPr>
+        <w:t xml:space="preserve"> после смерти Ф. Энгельса в 1905 году под редакцией Карла Каутского.</w:t>
       </w:r>
       <w:r>
         <w:rPr>
@@ -1520,15 +1512,71 @@
           <w:szCs w:val="24"/>
           <w:shd w:val="clear" w:color="auto" w:fill="FFFFFF"/>
         </w:rPr>
-        <w:t xml:space="preserve">Формирование марксизма было подготовлено всем ходом исторического развития, которое создавало необходимые предпосылки столь важного события. Они были многообразны и назревали под влиянием разнородных факторов. Как подчеркивал Ленин, учение Маркса «есть законный преемник лучшего, что создало человечество в XIX веке в лице немецкой философии, английской политической экономии, французского социализма». Маркс развивал теории, высказанные классиками политической экономии, </w:t>
-      </w:r>
-      <w:r>
-        <w:rPr>
-          <w:color w:val="000000"/>
-          <w:szCs w:val="24"/>
-          <w:shd w:val="clear" w:color="auto" w:fill="FFFFFF"/>
-        </w:rPr>
-        <w:t>например,</w:t>
+        <w:t>Формирование марксизма было подготовлено всем ходом исторического развития, которое создавало необходимые предпосылки столь важного события. Они были многообразны и назревали под влиянием разнородных факторов. Как подчеркивал Ленин, учение Маркса «есть законный преемник лучшего, что создало человечество в XIX веке в лице немецкой философии, английской политической экономии, французского со</w:t>
+      </w:r>
+      <w:r>
+        <w:rPr>
+          <w:color w:val="000000"/>
+          <w:szCs w:val="24"/>
+          <w:shd w:val="clear" w:color="auto" w:fill="FFFFFF"/>
+        </w:rPr>
+        <w:t>циализма». Маркс дал развитие теориям</w:t>
+      </w:r>
+      <w:r>
+        <w:rPr>
+          <w:color w:val="000000"/>
+          <w:szCs w:val="24"/>
+          <w:shd w:val="clear" w:color="auto" w:fill="FFFFFF"/>
+        </w:rPr>
+        <w:t>, высказанны</w:t>
+      </w:r>
+      <w:r>
+        <w:rPr>
+          <w:color w:val="000000"/>
+          <w:szCs w:val="24"/>
+          <w:shd w:val="clear" w:color="auto" w:fill="FFFFFF"/>
+        </w:rPr>
+        <w:t>м</w:t>
+      </w:r>
+      <w:r>
+        <w:rPr>
+          <w:color w:val="000000"/>
+          <w:szCs w:val="24"/>
+          <w:shd w:val="clear" w:color="auto" w:fill="FFFFFF"/>
+        </w:rPr>
+        <w:t xml:space="preserve"> к</w:t>
+      </w:r>
+      <w:r>
+        <w:rPr>
+          <w:color w:val="000000"/>
+          <w:szCs w:val="24"/>
+          <w:shd w:val="clear" w:color="auto" w:fill="FFFFFF"/>
+        </w:rPr>
+        <w:t>лассиками политической экономии.</w:t>
+      </w:r>
+      <w:r>
+        <w:rPr>
+          <w:color w:val="000000"/>
+          <w:szCs w:val="24"/>
+          <w:shd w:val="clear" w:color="auto" w:fill="FFFFFF"/>
+        </w:rPr>
+        <w:t xml:space="preserve"> </w:t>
+      </w:r>
+      <w:r>
+        <w:rPr>
+          <w:color w:val="000000"/>
+          <w:szCs w:val="24"/>
+          <w:shd w:val="clear" w:color="auto" w:fill="FFFFFF"/>
+        </w:rPr>
+        <w:t>Н</w:t>
+      </w:r>
+      <w:r>
+        <w:rPr>
+          <w:color w:val="000000"/>
+          <w:szCs w:val="24"/>
+          <w:shd w:val="clear" w:color="auto" w:fill="FFFFFF"/>
+        </w:rPr>
+        <w:t>апример,</w:t>
       </w:r>
       <w:r>
         <w:rPr>
@@ -1552,15 +1600,171 @@
           <w:szCs w:val="24"/>
           <w:shd w:val="clear" w:color="auto" w:fill="FFFFFF"/>
         </w:rPr>
-        <w:t xml:space="preserve"> учение о доходах (прибыли, проценте, ренте, заработной плате) разрабатывалась А. Смитом и Д. Рикардо. Положение о классах и классовой борьбе были заимствованы Марксом и Энгельсом у французских историков эпохи Реставрации Тьерри, Минье, Гизо. Большой вклад в формирование идей марксизма внесли социалисты-утописты, от Т. Мора до О. Бланки. Отсутствие экономической свободы, однообразность производимых благ и услуг, жесткий план производства, эгалитаризм – социалистическое учение не смогло оставить хороший след в экономической теории. Оно способствовало разве что революционности экономического учения Маркса.</w:t>
-      </w:r>
-      <w:r>
-        <w:rPr>
-          <w:color w:val="000000"/>
-          <w:szCs w:val="24"/>
-          <w:shd w:val="clear" w:color="auto" w:fill="FFFFFF"/>
-        </w:rPr>
-        <w:t xml:space="preserve"> Таким образом, до Маркса в политической экономии, философии существовали категории и законы, рассмотренные им более подробно и глубоко. Он постарался придать трудовой теории стоимости логическое завершение и окончательно ее доказать, связать воедино все виды дохода и доказать, что они имеют один источник – прибавочную стоимость, порождаемую человеком в процессе труда. Он доказал эволюционную теорию происхождения денег, опровергая рационалистическую, высказанную еще Аристотелем. Из всего вышесказанного очевидно, что теоретическая база для возникновения марксизма была достаточно обширной.</w:t>
+        <w:t xml:space="preserve"> учение о доходах разрабатывалась А. Смитом и Д. </w:t>
+      </w:r>
+      <w:proofErr w:type="spellStart"/>
+      <w:r>
+        <w:rPr>
+          <w:color w:val="000000"/>
+          <w:szCs w:val="24"/>
+          <w:shd w:val="clear" w:color="auto" w:fill="FFFFFF"/>
+        </w:rPr>
+        <w:t>Рикардо</w:t>
+      </w:r>
+      <w:proofErr w:type="spellEnd"/>
+      <w:r>
+        <w:rPr>
+          <w:color w:val="000000"/>
+          <w:szCs w:val="24"/>
+          <w:shd w:val="clear" w:color="auto" w:fill="FFFFFF"/>
+        </w:rPr>
+        <w:t xml:space="preserve">. Положение о классах и классовой борьбе были заимствованы Марксом и Энгельсом у французских историков эпохи Реставрации Тьерри, </w:t>
+      </w:r>
+      <w:proofErr w:type="spellStart"/>
+      <w:r>
+        <w:rPr>
+          <w:color w:val="000000"/>
+          <w:szCs w:val="24"/>
+          <w:shd w:val="clear" w:color="auto" w:fill="FFFFFF"/>
+        </w:rPr>
+        <w:t>Минье</w:t>
+      </w:r>
+      <w:proofErr w:type="spellEnd"/>
+      <w:r>
+        <w:rPr>
+          <w:color w:val="000000"/>
+          <w:szCs w:val="24"/>
+          <w:shd w:val="clear" w:color="auto" w:fill="FFFFFF"/>
+        </w:rPr>
+        <w:t>, Гизо. Большой вклад в формирование идей маркс</w:t>
+      </w:r>
+      <w:r>
+        <w:rPr>
+          <w:color w:val="000000"/>
+          <w:szCs w:val="24"/>
+          <w:shd w:val="clear" w:color="auto" w:fill="FFFFFF"/>
+        </w:rPr>
+        <w:t xml:space="preserve">изма внесли социалисты-утописты такие, как Т. Мор, </w:t>
+      </w:r>
+      <w:r>
+        <w:rPr>
+          <w:color w:val="000000"/>
+          <w:szCs w:val="24"/>
+          <w:shd w:val="clear" w:color="auto" w:fill="FFFFFF"/>
+        </w:rPr>
+        <w:t>О. Бланки</w:t>
+      </w:r>
+      <w:r>
+        <w:rPr>
+          <w:color w:val="000000"/>
+          <w:szCs w:val="24"/>
+          <w:shd w:val="clear" w:color="auto" w:fill="FFFFFF"/>
+        </w:rPr>
+        <w:t>, К.А. Сен-Симон, Ш. Фурье и Р. Оуэн</w:t>
+      </w:r>
+      <w:r>
+        <w:rPr>
+          <w:color w:val="000000"/>
+          <w:szCs w:val="24"/>
+          <w:shd w:val="clear" w:color="auto" w:fill="FFFFFF"/>
+        </w:rPr>
+        <w:t xml:space="preserve">. </w:t>
+      </w:r>
+      <w:r>
+        <w:rPr>
+          <w:color w:val="000000"/>
+          <w:szCs w:val="24"/>
+          <w:shd w:val="clear" w:color="auto" w:fill="FFFFFF"/>
+        </w:rPr>
+        <w:t>Отсутствие экономической свободы</w:t>
+      </w:r>
+      <w:r>
+        <w:rPr>
+          <w:color w:val="000000"/>
+          <w:szCs w:val="24"/>
+          <w:shd w:val="clear" w:color="auto" w:fill="FFFFFF"/>
+        </w:rPr>
+        <w:t xml:space="preserve">, однообразность производимых благ и услуг, жесткий план производства, эгалитаризм – </w:t>
+      </w:r>
+      <w:r>
+        <w:rPr>
+          <w:color w:val="000000"/>
+          <w:szCs w:val="24"/>
+          <w:shd w:val="clear" w:color="auto" w:fill="FFFFFF"/>
+        </w:rPr>
+        <w:t xml:space="preserve">всё это </w:t>
+      </w:r>
+      <w:r>
+        <w:rPr>
+          <w:color w:val="000000"/>
+          <w:szCs w:val="24"/>
+          <w:shd w:val="clear" w:color="auto" w:fill="FFFFFF"/>
+        </w:rPr>
+        <w:t>оставило след</w:t>
+      </w:r>
+      <w:r>
+        <w:rPr>
+          <w:color w:val="000000"/>
+          <w:szCs w:val="24"/>
+          <w:shd w:val="clear" w:color="auto" w:fill="FFFFFF"/>
+        </w:rPr>
+        <w:t xml:space="preserve"> на учени</w:t>
+      </w:r>
+      <w:r>
+        <w:rPr>
+          <w:color w:val="000000"/>
+          <w:szCs w:val="24"/>
+          <w:shd w:val="clear" w:color="auto" w:fill="FFFFFF"/>
+        </w:rPr>
+        <w:t>и Маркса</w:t>
+      </w:r>
+      <w:r>
+        <w:rPr>
+          <w:color w:val="000000"/>
+          <w:szCs w:val="24"/>
+          <w:shd w:val="clear" w:color="auto" w:fill="FFFFFF"/>
+        </w:rPr>
+        <w:t>.</w:t>
+      </w:r>
+      <w:r>
+        <w:rPr>
+          <w:color w:val="000000"/>
+          <w:szCs w:val="24"/>
+          <w:shd w:val="clear" w:color="auto" w:fill="FFFFFF"/>
+        </w:rPr>
+        <w:t xml:space="preserve"> Таким образом, до Маркса в политической экономии, философии существовали категории и законы, рассмотренные им более подробно и глубоко</w:t>
+      </w:r>
+      <w:r>
+        <w:rPr>
+          <w:color w:val="000000"/>
+          <w:szCs w:val="24"/>
+          <w:shd w:val="clear" w:color="auto" w:fill="FFFFFF"/>
+        </w:rPr>
+        <w:t xml:space="preserve"> в «Капитале»</w:t>
+      </w:r>
+      <w:r>
+        <w:rPr>
+          <w:color w:val="000000"/>
+          <w:szCs w:val="24"/>
+          <w:shd w:val="clear" w:color="auto" w:fill="FFFFFF"/>
+        </w:rPr>
+        <w:t>. Он постарался придать трудовой теории стоимости логичес</w:t>
+      </w:r>
+      <w:r>
+        <w:rPr>
+          <w:color w:val="000000"/>
+          <w:szCs w:val="24"/>
+          <w:shd w:val="clear" w:color="auto" w:fill="FFFFFF"/>
+        </w:rPr>
+        <w:t>кое завершение и окончательно её</w:t>
+      </w:r>
+      <w:r>
+        <w:rPr>
+          <w:color w:val="000000"/>
+          <w:szCs w:val="24"/>
+          <w:shd w:val="clear" w:color="auto" w:fill="FFFFFF"/>
+        </w:rPr>
+        <w:t xml:space="preserve"> доказать, связать воедино все виды дохода и доказать, что они имеют один источник – прибавочную стоимость, порождаемую человеком в процессе труда. Он доказал эволюционную теорию происхождения денег, опровергая рационалистическую, высказанную еще Аристотелем. Из всего вышесказанного очевидно, что теоретическая база для возникновения марксизма была достаточно обширной.</w:t>
       </w:r>
     </w:p>
     <w:p>
@@ -1578,25 +1782,162 @@
           <w:szCs w:val="24"/>
           <w:shd w:val="clear" w:color="auto" w:fill="FFFFFF"/>
         </w:rPr>
-        <w:t xml:space="preserve">Большое значение имели исторические условия, неразрывно связанные с крушением феодализма и утверждением капитализма. Основоположники марксизма были современниками того и другого. Тем самым создавались предпосылки для появления марксистского учения об общественно-экономических формациях. Социальной базой генезиса марксизма явилось появление профессиональных рабочих – пролетариата – в ходе промышленных переворотов. Крупное фабричное производство было немыслимо без использования наемных рабочих в больших масштабах, поэтому численность рабочих стремительно росла. Промышленный переворот в Англии вызвал быстрый рост городского населения. Очень большое значение для формирования марксизма имели возникновение и рост рабочего движения. С 1824 г. началось формирование профсоюзов (тред-юнионов). Они вели организованную борьбу за экономические интересы рабочих масс. </w:t>
-      </w:r>
-    </w:p>
-    <w:p>
-      <w:pPr>
-        <w:rPr>
-          <w:color w:val="000000"/>
-          <w:szCs w:val="24"/>
-          <w:shd w:val="clear" w:color="auto" w:fill="FFFFFF"/>
-        </w:rPr>
-      </w:pPr>
-      <w:r>
-        <w:rPr>
-          <w:color w:val="000000"/>
-          <w:szCs w:val="24"/>
-          <w:shd w:val="clear" w:color="auto" w:fill="FFFFFF"/>
-        </w:rPr>
-        <w:t xml:space="preserve">Важно подчеркнуть, что банкротство буржуазного либерализма к середине XIX в. расчищало почву для марксизма. Во время антимонархических революций народные массы верили в способность либералов решить все проблемы. Но пришествие капитализма рассеяло эти иллюзии. Технический прогресс усиливал эксплуатацию пролетариата. Торговая экспансия Англии влекла за собой эксплуатацию аграрных стран в пользу буржуазии. Английский колониализм терзал даже столь великую страну, как Индия. В США насаждалось плантационное рабство и шло разграбление «западных земель». Поэтому для критики капитализма открывались широкие возможности. Ведь еще со времен меркантилистов среди обывателей существовало предположение о том, что </w:t>
-      </w:r>
+        <w:t>Крушение феодализма и утверждение капитализма, выпавшие на век современников Маркса, создали предпосылки для появления учения об общественно-экономических формациях</w:t>
+      </w:r>
+      <w:r>
+        <w:rPr>
+          <w:color w:val="000000"/>
+          <w:szCs w:val="24"/>
+          <w:shd w:val="clear" w:color="auto" w:fill="FFFFFF"/>
+        </w:rPr>
+        <w:t>. Социальной базой марксизма</w:t>
+      </w:r>
+      <w:r>
+        <w:rPr>
+          <w:color w:val="000000"/>
+          <w:szCs w:val="24"/>
+          <w:shd w:val="clear" w:color="auto" w:fill="FFFFFF"/>
+        </w:rPr>
+        <w:t xml:space="preserve"> стало</w:t>
+      </w:r>
+      <w:r>
+        <w:rPr>
+          <w:color w:val="000000"/>
+          <w:szCs w:val="24"/>
+          <w:shd w:val="clear" w:color="auto" w:fill="FFFFFF"/>
+        </w:rPr>
+        <w:t xml:space="preserve"> появление профессиональных рабочих – пролетариата – в ходе промышленных переворотов. Крупное фабричное производство было немыслимо без использования наемных рабочих в больших масштабах, поэтому численность рабочих стремительно росла. Промышленный переворот</w:t>
+      </w:r>
+      <w:r>
+        <w:rPr>
+          <w:color w:val="000000"/>
+          <w:szCs w:val="24"/>
+          <w:shd w:val="clear" w:color="auto" w:fill="FFFFFF"/>
+        </w:rPr>
+        <w:t xml:space="preserve"> конца </w:t>
+      </w:r>
+      <w:r>
+        <w:rPr>
+          <w:color w:val="000000"/>
+          <w:szCs w:val="24"/>
+          <w:shd w:val="clear" w:color="auto" w:fill="FFFFFF"/>
+        </w:rPr>
+        <w:t xml:space="preserve">18 – первой половины </w:t>
+      </w:r>
+      <w:r>
+        <w:rPr>
+          <w:color w:val="000000"/>
+          <w:szCs w:val="24"/>
+          <w:shd w:val="clear" w:color="auto" w:fill="FFFFFF"/>
+        </w:rPr>
+        <w:t>19 веков</w:t>
+      </w:r>
+      <w:r>
+        <w:rPr>
+          <w:color w:val="000000"/>
+          <w:szCs w:val="24"/>
+          <w:shd w:val="clear" w:color="auto" w:fill="FFFFFF"/>
+        </w:rPr>
+        <w:t xml:space="preserve"> в Англии вызвал быстрый рост городского населения. </w:t>
+      </w:r>
+      <w:r>
+        <w:rPr>
+          <w:color w:val="000000"/>
+          <w:szCs w:val="24"/>
+          <w:shd w:val="clear" w:color="auto" w:fill="FFFFFF"/>
+        </w:rPr>
+        <w:t>Естественно, возникновение и рост рабочего движения имел</w:t>
+      </w:r>
+      <w:r>
+        <w:rPr>
+          <w:color w:val="000000"/>
+          <w:szCs w:val="24"/>
+          <w:shd w:val="clear" w:color="auto" w:fill="FFFFFF"/>
+        </w:rPr>
+        <w:t>и</w:t>
+      </w:r>
+      <w:r>
+        <w:rPr>
+          <w:color w:val="000000"/>
+          <w:szCs w:val="24"/>
+          <w:shd w:val="clear" w:color="auto" w:fill="FFFFFF"/>
+        </w:rPr>
+        <w:t xml:space="preserve"> огромное значение</w:t>
+      </w:r>
+      <w:r>
+        <w:rPr>
+          <w:color w:val="000000"/>
+          <w:szCs w:val="24"/>
+          <w:shd w:val="clear" w:color="auto" w:fill="FFFFFF"/>
+        </w:rPr>
+        <w:t xml:space="preserve"> </w:t>
+      </w:r>
+      <w:r>
+        <w:rPr>
+          <w:color w:val="000000"/>
+          <w:szCs w:val="24"/>
+          <w:shd w:val="clear" w:color="auto" w:fill="FFFFFF"/>
+        </w:rPr>
+        <w:t>для становления марксизма</w:t>
+      </w:r>
+      <w:r>
+        <w:rPr>
+          <w:color w:val="000000"/>
+          <w:szCs w:val="24"/>
+          <w:shd w:val="clear" w:color="auto" w:fill="FFFFFF"/>
+        </w:rPr>
+        <w:t>.</w:t>
+      </w:r>
+      <w:r>
+        <w:rPr>
+          <w:color w:val="000000"/>
+          <w:szCs w:val="24"/>
+          <w:shd w:val="clear" w:color="auto" w:fill="FFFFFF"/>
+        </w:rPr>
+        <w:t xml:space="preserve"> С 1824 г. началось формировани</w:t>
+      </w:r>
+      <w:r>
+        <w:rPr>
+          <w:color w:val="000000"/>
+          <w:szCs w:val="24"/>
+          <w:shd w:val="clear" w:color="auto" w:fill="FFFFFF"/>
+        </w:rPr>
+        <w:t>е профсоюзов (тред-юнионов), которые</w:t>
+      </w:r>
+      <w:r>
+        <w:rPr>
+          <w:color w:val="000000"/>
+          <w:szCs w:val="24"/>
+          <w:shd w:val="clear" w:color="auto" w:fill="FFFFFF"/>
+        </w:rPr>
+        <w:t xml:space="preserve"> вели организованную борьбу за экономические интересы рабочих масс. </w:t>
+      </w:r>
+    </w:p>
+    <w:p>
+      <w:pPr>
+        <w:rPr>
+          <w:color w:val="000000"/>
+          <w:szCs w:val="24"/>
+          <w:shd w:val="clear" w:color="auto" w:fill="FFFFFF"/>
+        </w:rPr>
+      </w:pPr>
+      <w:r>
+        <w:rPr>
+          <w:color w:val="000000"/>
+          <w:szCs w:val="24"/>
+          <w:shd w:val="clear" w:color="auto" w:fill="FFFFFF"/>
+        </w:rPr>
+        <w:t>Важно подчеркнуть, что банкротство буржуазного либерализма к середине XIX в. расчищало почву для марксизма. Во время антимонархических революций народные массы верили в способность либералов решить все проблемы. Но пришествие капитализма рассеяло эти иллюзии. Технический прогресс усиливал эксплуатацию пролетариата. Торговая экспансия Англии влекла за собой эксплуатацию аграрных стран в пользу буржуазии. Английский колониализм терзал даже столь великую страну, как Индия. В США насаждалось плантационное рабство и шло разграбление «западных земель». Поэтому для критики капитализма открывались широкие возможности. Ведь еще со времен меркантилистов среди обывателей существовало предположение о том, что обогащение одних стран невозможно без обнищания других. Этим объясняется живучесть доктрины об обогащении метрополий за счет колоний.</w:t>
+      </w:r>
+    </w:p>
+    <w:p>
+      <w:pPr>
+        <w:rPr>
+          <w:color w:val="000000"/>
+          <w:szCs w:val="24"/>
+          <w:shd w:val="clear" w:color="auto" w:fill="FFFFFF"/>
+        </w:rPr>
+      </w:pPr>
       <w:r>
         <w:rPr>
           <w:color w:val="000000"/>
@@ -1604,41 +1945,160 @@
           <w:shd w:val="clear" w:color="auto" w:fill="FFFFFF"/>
         </w:rPr>
         <w:lastRenderedPageBreak/>
-        <w:t>обогащение одних стран невозможно без обнищания других. Этим объясняется живучесть доктрины об обогащении метрополий за счет колоний.</w:t>
-      </w:r>
-    </w:p>
-    <w:p>
-      <w:pPr>
-        <w:rPr>
-          <w:color w:val="000000"/>
-          <w:szCs w:val="24"/>
-          <w:shd w:val="clear" w:color="auto" w:fill="FFFFFF"/>
-        </w:rPr>
-      </w:pPr>
-      <w:r>
-        <w:rPr>
-          <w:color w:val="000000"/>
-          <w:szCs w:val="24"/>
-          <w:shd w:val="clear" w:color="auto" w:fill="FFFFFF"/>
-        </w:rPr>
-        <w:t>Не последнюю роль в возникновении новой радикальной теории сыграла личность ее автора. Во время учебы в университете в Берлине Карл Маркс примыкал к кружку “левых гегельянцев” (Бруно Бауэр и др.), которые стремились делать из философии Гегеля атеистические и революционные выводы. В 1842 году Маркс и Бруно Бауэр были приглашены в качестве главных сотрудников, в Кёльнскую оппозиционную газету: «Рейнскую Газету». Революционно-демократическое направление газеты при редакторстве Маркса становилось все определённее. Во время работы над одной из наиболее крупных статей в «Рейнской Газете» о положении крестьян-виноделов в долине Мозеля Маркс понял, что он недостаточно знаком с политической экономией, и он усердно принялся за ее изучение.</w:t>
-      </w:r>
-    </w:p>
-    <w:p>
-      <w:pPr>
-        <w:rPr>
-          <w:color w:val="000000"/>
-          <w:szCs w:val="24"/>
-          <w:shd w:val="clear" w:color="auto" w:fill="FFFFFF"/>
-        </w:rPr>
-      </w:pPr>
-      <w:r>
-        <w:rPr>
-          <w:color w:val="000000"/>
-          <w:szCs w:val="24"/>
-          <w:shd w:val="clear" w:color="auto" w:fill="FFFFFF"/>
-        </w:rPr>
-        <w:t>В сентябре 1844 г. в Париж приехал на несколько дней Фридрих Энгельс, ставший с тех пор ближайшим другом Маркса. Они вдвоем приняли самое горячее участие в кипучей жизни революционных групп Парижа. Весной 1847 году в Брюсселе Маркс и Энгельс примкнули к тайному пропагандистскому обществу: «Союзу коммунистов», приняли заметное участие на II съезде этого союза (ноябрь 1847 г. в Лондоне) и, по его поручению, составили вышедший в феврале 1848 г. знаменитый «Манифест Коммунистической Партии».</w:t>
+        <w:t>Немалую</w:t>
+      </w:r>
+      <w:r>
+        <w:rPr>
+          <w:color w:val="000000"/>
+          <w:szCs w:val="24"/>
+          <w:shd w:val="clear" w:color="auto" w:fill="FFFFFF"/>
+        </w:rPr>
+        <w:t xml:space="preserve"> роль в возникновении новой радика</w:t>
+      </w:r>
+      <w:r>
+        <w:rPr>
+          <w:color w:val="000000"/>
+          <w:szCs w:val="24"/>
+          <w:shd w:val="clear" w:color="auto" w:fill="FFFFFF"/>
+        </w:rPr>
+        <w:t>льной теории сыграла личность её</w:t>
+      </w:r>
+      <w:r>
+        <w:rPr>
+          <w:color w:val="000000"/>
+          <w:szCs w:val="24"/>
+          <w:shd w:val="clear" w:color="auto" w:fill="FFFFFF"/>
+        </w:rPr>
+        <w:t xml:space="preserve"> автора. Во время учебы в университете в Берлине Карл Маркс примыкал к кружку “левых гегельянцев” (Бруно Бауэр и др.), которые стремились делать из философии Гегеля атеистические и революционные выводы. В 1842 году Маркс и Бруно Бауэр были приглашены в качестве главных сотрудников, в Кёльнскую оппозиционную газету: «Рейнскую Газету»</w:t>
+      </w:r>
+      <w:r>
+        <w:rPr>
+          <w:color w:val="000000"/>
+          <w:szCs w:val="24"/>
+          <w:shd w:val="clear" w:color="auto" w:fill="FFFFFF"/>
+        </w:rPr>
+        <w:t>. Н</w:t>
+      </w:r>
+      <w:r>
+        <w:rPr>
+          <w:color w:val="000000"/>
+          <w:szCs w:val="24"/>
+          <w:shd w:val="clear" w:color="auto" w:fill="FFFFFF"/>
+        </w:rPr>
+        <w:t>аправление газеты при редакторстве Мар</w:t>
+      </w:r>
+      <w:r>
+        <w:rPr>
+          <w:color w:val="000000"/>
+          <w:szCs w:val="24"/>
+          <w:shd w:val="clear" w:color="auto" w:fill="FFFFFF"/>
+        </w:rPr>
+        <w:t>кса становилось все более революционно-демократическим</w:t>
+      </w:r>
+      <w:r>
+        <w:rPr>
+          <w:color w:val="000000"/>
+          <w:szCs w:val="24"/>
+          <w:shd w:val="clear" w:color="auto" w:fill="FFFFFF"/>
+        </w:rPr>
+        <w:t>. Во время работы над одной из наиболее крупных статей в «Рейнской Газете» о положении крестьян-винод</w:t>
+      </w:r>
+      <w:r>
+        <w:rPr>
+          <w:color w:val="000000"/>
+          <w:szCs w:val="24"/>
+          <w:shd w:val="clear" w:color="auto" w:fill="FFFFFF"/>
+        </w:rPr>
+        <w:t>елов в долине Мозеля Маркс пришёл к выводу</w:t>
+      </w:r>
+      <w:r>
+        <w:rPr>
+          <w:color w:val="000000"/>
+          <w:szCs w:val="24"/>
+          <w:shd w:val="clear" w:color="auto" w:fill="FFFFFF"/>
+        </w:rPr>
+        <w:t xml:space="preserve">, что </w:t>
+      </w:r>
+      <w:r>
+        <w:rPr>
+          <w:color w:val="000000"/>
+          <w:szCs w:val="24"/>
+          <w:shd w:val="clear" w:color="auto" w:fill="FFFFFF"/>
+        </w:rPr>
+        <w:t xml:space="preserve">он </w:t>
+      </w:r>
+      <w:r>
+        <w:rPr>
+          <w:color w:val="000000"/>
+          <w:szCs w:val="24"/>
+          <w:shd w:val="clear" w:color="auto" w:fill="FFFFFF"/>
+        </w:rPr>
+        <w:t xml:space="preserve">недостаточно знаком с политической экономией, </w:t>
+      </w:r>
+      <w:r>
+        <w:rPr>
+          <w:color w:val="000000"/>
+          <w:szCs w:val="24"/>
+          <w:shd w:val="clear" w:color="auto" w:fill="FFFFFF"/>
+        </w:rPr>
+        <w:t>поэтому было принято решение усердно приняться</w:t>
+      </w:r>
+      <w:r>
+        <w:rPr>
+          <w:color w:val="000000"/>
+          <w:szCs w:val="24"/>
+          <w:shd w:val="clear" w:color="auto" w:fill="FFFFFF"/>
+        </w:rPr>
+        <w:t xml:space="preserve"> за е</w:t>
+      </w:r>
+      <w:r>
+        <w:rPr>
+          <w:color w:val="000000"/>
+          <w:szCs w:val="24"/>
+          <w:shd w:val="clear" w:color="auto" w:fill="FFFFFF"/>
+        </w:rPr>
+        <w:t>ё</w:t>
+      </w:r>
+      <w:r>
+        <w:rPr>
+          <w:color w:val="000000"/>
+          <w:szCs w:val="24"/>
+          <w:shd w:val="clear" w:color="auto" w:fill="FFFFFF"/>
+        </w:rPr>
+        <w:t xml:space="preserve"> изучение.</w:t>
+      </w:r>
+    </w:p>
+    <w:p>
+      <w:pPr>
+        <w:rPr>
+          <w:color w:val="000000"/>
+          <w:szCs w:val="24"/>
+          <w:shd w:val="clear" w:color="auto" w:fill="FFFFFF"/>
+        </w:rPr>
+      </w:pPr>
+      <w:r>
+        <w:rPr>
+          <w:color w:val="000000"/>
+          <w:szCs w:val="24"/>
+          <w:shd w:val="clear" w:color="auto" w:fill="FFFFFF"/>
+        </w:rPr>
+        <w:t>В сентябре 1844 г. в Париж приехал на несколько дней Фридрих Энгельс, ставший с тех пор ближайшим другом Маркса. Они вдвоем приняли самое горячее участие в кипучей жизни революционных групп Парижа. Весной 1847 году в Брюсселе Маркс и Энгельс примкнули к тайному пропагандистском</w:t>
+      </w:r>
+      <w:r>
+        <w:rPr>
+          <w:color w:val="000000"/>
+          <w:szCs w:val="24"/>
+          <w:shd w:val="clear" w:color="auto" w:fill="FFFFFF"/>
+        </w:rPr>
+        <w:t>у обществу: «Союзу коммунистов» и</w:t>
+      </w:r>
+      <w:r>
+        <w:rPr>
+          <w:color w:val="000000"/>
+          <w:szCs w:val="24"/>
+          <w:shd w:val="clear" w:color="auto" w:fill="FFFFFF"/>
+        </w:rPr>
+        <w:t xml:space="preserve"> приняли заметное участие на II съезде этого союза (ноябрь 1847 г. в Лондоне) и, по его поручению, составили вышедший в феврале 1848 г. знаменитый «Манифест Коммунистической Партии».</w:t>
       </w:r>
     </w:p>
     <w:p>
@@ -1720,14 +2180,33 @@
           <w:szCs w:val="24"/>
           <w:shd w:val="clear" w:color="auto" w:fill="FFFFFF"/>
         </w:rPr>
-        <w:t>Марксистский подход основан на характеристике экономической системы как способа производства — единства двух составляющих: производительных сил и соответствующих им производственных отношений. Производительные силы — отражают отношение человека к природе и являются комплексом основных факторов производства: вещественного и личного.</w:t>
-      </w:r>
-      <w:r>
-        <w:rPr>
-          <w:color w:val="000000"/>
-          <w:szCs w:val="24"/>
-          <w:shd w:val="clear" w:color="auto" w:fill="FFFFFF"/>
-        </w:rPr>
+        <w:t>Марксистский подход основан на характеристике экономической сис</w:t>
+      </w:r>
+      <w:r>
+        <w:rPr>
+          <w:color w:val="000000"/>
+          <w:szCs w:val="24"/>
+          <w:shd w:val="clear" w:color="auto" w:fill="FFFFFF"/>
+        </w:rPr>
+        <w:t>темы как способа производства в единстве</w:t>
+      </w:r>
+      <w:r>
+        <w:rPr>
+          <w:color w:val="000000"/>
+          <w:szCs w:val="24"/>
+          <w:shd w:val="clear" w:color="auto" w:fill="FFFFFF"/>
+        </w:rPr>
+        <w:t xml:space="preserve"> двух составляющих: производительных сил и соответствующих им производственных отношений. Производительные силы </w:t>
+      </w:r>
+      <w:r>
+        <w:rPr>
+          <w:color w:val="000000"/>
+          <w:szCs w:val="24"/>
+          <w:shd w:val="clear" w:color="auto" w:fill="FFFFFF"/>
+        </w:rPr>
+        <w:t>–</w:t>
+      </w:r>
+      <w:r>
         <w:t xml:space="preserve"> </w:t>
       </w:r>
       <w:r>
@@ -1736,7 +2215,31 @@
           <w:szCs w:val="24"/>
           <w:shd w:val="clear" w:color="auto" w:fill="FFFFFF"/>
         </w:rPr>
-        <w:t>Производительные силы включают в себя средства труда, предметы труда и рабочую силу. Производственные отношения — объективные отношения, возникающие между людьми по поводу материальных благ и услуг в процессе их производства, распределения, обмена и потребления. Основу этих отношений образуют отношения присвоения — отчуждения, т.е. отношения собственности, определяющие способ соединения рабочей силы и средств производства, как основных факторов производства.</w:t>
+        <w:t>система, состоящая из</w:t>
+      </w:r>
+      <w:r>
+        <w:rPr>
+          <w:color w:val="000000"/>
+          <w:szCs w:val="24"/>
+          <w:shd w:val="clear" w:color="auto" w:fill="FFFFFF"/>
+        </w:rPr>
+        <w:t xml:space="preserve"> средств производства</w:t>
+      </w:r>
+      <w:r>
+        <w:rPr>
+          <w:color w:val="000000"/>
+          <w:szCs w:val="24"/>
+          <w:shd w:val="clear" w:color="auto" w:fill="FFFFFF"/>
+        </w:rPr>
+        <w:t xml:space="preserve"> и людей, занятых в производстве, в которой происходит «обмен веществ» в ходе процесса общественного производства</w:t>
+      </w:r>
+      <w:r>
+        <w:rPr>
+          <w:color w:val="000000"/>
+          <w:szCs w:val="24"/>
+          <w:shd w:val="clear" w:color="auto" w:fill="FFFFFF"/>
+        </w:rPr>
+        <w:t>.</w:t>
       </w:r>
       <w:r>
         <w:rPr>
@@ -1752,7 +2255,137 @@
           <w:szCs w:val="24"/>
           <w:shd w:val="clear" w:color="auto" w:fill="FFFFFF"/>
         </w:rPr>
-        <w:t>Согласно марксистской трактовке совокупность производственных отношений образует базис общества. Он обслуживается соответствующей надстройкой в виде политических, религиозных, юридических и т.п. отношений. Способ производства и соответствующая ему надстройка, находящиеся в тесном взаимодействии, образуют общественно-экономическую формацию.</w:t>
+        <w:t xml:space="preserve">Производительные силы включают в себя средства труда, предметы труда и рабочую силу. Производственные отношения — объективные отношения, возникающие между людьми по поводу материальных благ и услуг </w:t>
+      </w:r>
+      <w:r>
+        <w:rPr>
+          <w:color w:val="000000"/>
+          <w:szCs w:val="24"/>
+          <w:shd w:val="clear" w:color="auto" w:fill="FFFFFF"/>
+        </w:rPr>
+        <w:t>на всех стадиях движения продукта труда</w:t>
+      </w:r>
+      <w:r>
+        <w:rPr>
+          <w:color w:val="000000"/>
+          <w:szCs w:val="24"/>
+          <w:shd w:val="clear" w:color="auto" w:fill="FFFFFF"/>
+        </w:rPr>
+        <w:t>. Основу этих отношений образуют отношения присвоения — отчуждения, т.е. отношения собственности, определяющие способ соединения рабочей силы и средств производства, как основных факторов производства.</w:t>
+      </w:r>
+      <w:r>
+        <w:rPr>
+          <w:color w:val="000000"/>
+          <w:szCs w:val="24"/>
+          <w:shd w:val="clear" w:color="auto" w:fill="FFFFFF"/>
+        </w:rPr>
+        <w:t xml:space="preserve"> </w:t>
+      </w:r>
+      <w:r>
+        <w:rPr>
+          <w:color w:val="000000"/>
+          <w:szCs w:val="24"/>
+          <w:shd w:val="clear" w:color="auto" w:fill="FFFFFF"/>
+        </w:rPr>
+        <w:t>Согласно марксистской трактовке совокупность производственных отношений образует базис общества</w:t>
+      </w:r>
+      <w:r>
+        <w:rPr>
+          <w:color w:val="000000"/>
+          <w:szCs w:val="24"/>
+          <w:shd w:val="clear" w:color="auto" w:fill="FFFFFF"/>
+        </w:rPr>
+        <w:t xml:space="preserve"> </w:t>
+      </w:r>
+      <w:r>
+        <w:rPr>
+          <w:color w:val="000000"/>
+          <w:szCs w:val="24"/>
+          <w:shd w:val="clear" w:color="auto" w:fill="FFFFFF"/>
+        </w:rPr>
+        <w:t xml:space="preserve">по отношению </w:t>
+      </w:r>
+      <w:r>
+        <w:rPr>
+          <w:color w:val="000000"/>
+          <w:szCs w:val="24"/>
+          <w:shd w:val="clear" w:color="auto" w:fill="FFFFFF"/>
+        </w:rPr>
+        <w:t xml:space="preserve">к </w:t>
+      </w:r>
+      <w:r>
+        <w:rPr>
+          <w:color w:val="000000"/>
+          <w:szCs w:val="24"/>
+          <w:shd w:val="clear" w:color="auto" w:fill="FFFFFF"/>
+        </w:rPr>
+        <w:t>общественн</w:t>
+      </w:r>
+      <w:r>
+        <w:rPr>
+          <w:color w:val="000000"/>
+          <w:szCs w:val="24"/>
+          <w:shd w:val="clear" w:color="auto" w:fill="FFFFFF"/>
+        </w:rPr>
+        <w:t>ой</w:t>
+      </w:r>
+      <w:r>
+        <w:rPr>
+          <w:color w:val="000000"/>
+          <w:szCs w:val="24"/>
+          <w:shd w:val="clear" w:color="auto" w:fill="FFFFFF"/>
+        </w:rPr>
+        <w:t xml:space="preserve"> надстройк</w:t>
+      </w:r>
+      <w:r>
+        <w:rPr>
+          <w:color w:val="000000"/>
+          <w:szCs w:val="24"/>
+          <w:shd w:val="clear" w:color="auto" w:fill="FFFFFF"/>
+        </w:rPr>
+        <w:t>е</w:t>
+      </w:r>
+      <w:r>
+        <w:rPr>
+          <w:color w:val="000000"/>
+          <w:szCs w:val="24"/>
+          <w:shd w:val="clear" w:color="auto" w:fill="FFFFFF"/>
+        </w:rPr>
+        <w:t xml:space="preserve"> (политика идеология, религия, мораль</w:t>
+      </w:r>
+      <w:r>
+        <w:rPr>
+          <w:color w:val="000000"/>
+          <w:szCs w:val="24"/>
+          <w:shd w:val="clear" w:color="auto" w:fill="FFFFFF"/>
+        </w:rPr>
+        <w:t xml:space="preserve"> и др.</w:t>
+      </w:r>
+      <w:r>
+        <w:rPr>
+          <w:color w:val="000000"/>
+          <w:szCs w:val="24"/>
+          <w:shd w:val="clear" w:color="auto" w:fill="FFFFFF"/>
+        </w:rPr>
+        <w:t>)</w:t>
+      </w:r>
+      <w:r>
+        <w:rPr>
+          <w:color w:val="000000"/>
+          <w:szCs w:val="24"/>
+          <w:shd w:val="clear" w:color="auto" w:fill="FFFFFF"/>
+        </w:rPr>
+        <w:t xml:space="preserve">. </w:t>
+      </w:r>
+      <w:bookmarkStart w:id="3" w:name="_GoBack"/>
+      <w:bookmarkEnd w:id="3"/>
+      <w:r>
+        <w:rPr>
+          <w:color w:val="000000"/>
+          <w:szCs w:val="24"/>
+          <w:shd w:val="clear" w:color="auto" w:fill="FFFFFF"/>
+        </w:rPr>
+        <w:t>Способ производства и соответствующая ему надстройка, находящиеся в тесном взаимодействии, образуют общественно-экономическую формацию.</w:t>
       </w:r>
     </w:p>
     <w:p>
@@ -1803,7 +2436,61 @@
           <w:szCs w:val="24"/>
           <w:shd w:val="clear" w:color="auto" w:fill="FFFFFF"/>
         </w:rPr>
-        <w:t>В научном наследии К.Маркса главным является его экономическое учение. Раскрытию основного экономического закона движения капиталистического общества К.Маркс посвятил свое основное произведение «Капитал». В нем анализ системы экономических отношений начинается с товара как «элементарной клеточки» капитализма. В товаре, по мнению К.Маркса, в зародыше заложены все противоречия исследуемой системы. То</w:t>
+        <w:t xml:space="preserve">В научном наследии </w:t>
+      </w:r>
+      <w:proofErr w:type="spellStart"/>
+      <w:r>
+        <w:rPr>
+          <w:color w:val="000000"/>
+          <w:szCs w:val="24"/>
+          <w:shd w:val="clear" w:color="auto" w:fill="FFFFFF"/>
+        </w:rPr>
+        <w:t>К.Маркса</w:t>
+      </w:r>
+      <w:proofErr w:type="spellEnd"/>
+      <w:r>
+        <w:rPr>
+          <w:color w:val="000000"/>
+          <w:szCs w:val="24"/>
+          <w:shd w:val="clear" w:color="auto" w:fill="FFFFFF"/>
+        </w:rPr>
+        <w:t xml:space="preserve"> главным является его экономическое учение. Раскрытию основного экономического закона движения капиталистического общества </w:t>
+      </w:r>
+      <w:proofErr w:type="spellStart"/>
+      <w:r>
+        <w:rPr>
+          <w:color w:val="000000"/>
+          <w:szCs w:val="24"/>
+          <w:shd w:val="clear" w:color="auto" w:fill="FFFFFF"/>
+        </w:rPr>
+        <w:t>К.Маркс</w:t>
+      </w:r>
+      <w:proofErr w:type="spellEnd"/>
+      <w:r>
+        <w:rPr>
+          <w:color w:val="000000"/>
+          <w:szCs w:val="24"/>
+          <w:shd w:val="clear" w:color="auto" w:fill="FFFFFF"/>
+        </w:rPr>
+        <w:t xml:space="preserve"> посвятил свое основное произведение «Капитал». В нем анализ системы экономических отношений начинается с товара как «элементарной клеточки» капитализма. В товаре, по мнению </w:t>
+      </w:r>
+      <w:proofErr w:type="spellStart"/>
+      <w:r>
+        <w:rPr>
+          <w:color w:val="000000"/>
+          <w:szCs w:val="24"/>
+          <w:shd w:val="clear" w:color="auto" w:fill="FFFFFF"/>
+        </w:rPr>
+        <w:t>К.Маркса</w:t>
+      </w:r>
+      <w:proofErr w:type="spellEnd"/>
+      <w:r>
+        <w:rPr>
+          <w:color w:val="000000"/>
+          <w:szCs w:val="24"/>
+          <w:shd w:val="clear" w:color="auto" w:fill="FFFFFF"/>
+        </w:rPr>
+        <w:t>, в зародыше заложены все противоречия исследуемой системы. То</w:t>
       </w:r>
       <w:r>
         <w:rPr>
@@ -1871,7 +2558,43 @@
           <w:shd w:val="clear" w:color="auto" w:fill="FFFFFF"/>
         </w:rPr>
         <w:lastRenderedPageBreak/>
-        <w:t>соответствии с тем количеством абстрактного труда, который затрачен на их производство. Продолжая рикардистскую традицию понимания стоимости, К.Маркс внес в ее анализ принципиально новый момент — учение о двойственном характере труда.</w:t>
+        <w:t xml:space="preserve">соответствии с тем количеством абстрактного труда, который затрачен на их производство. Продолжая </w:t>
+      </w:r>
+      <w:proofErr w:type="spellStart"/>
+      <w:r>
+        <w:rPr>
+          <w:color w:val="000000"/>
+          <w:szCs w:val="24"/>
+          <w:shd w:val="clear" w:color="auto" w:fill="FFFFFF"/>
+        </w:rPr>
+        <w:t>рикардистскую</w:t>
+      </w:r>
+      <w:proofErr w:type="spellEnd"/>
+      <w:r>
+        <w:rPr>
+          <w:color w:val="000000"/>
+          <w:szCs w:val="24"/>
+          <w:shd w:val="clear" w:color="auto" w:fill="FFFFFF"/>
+        </w:rPr>
+        <w:t xml:space="preserve"> традицию понимания стоимости, </w:t>
+      </w:r>
+      <w:proofErr w:type="spellStart"/>
+      <w:r>
+        <w:rPr>
+          <w:color w:val="000000"/>
+          <w:szCs w:val="24"/>
+          <w:shd w:val="clear" w:color="auto" w:fill="FFFFFF"/>
+        </w:rPr>
+        <w:t>К.Маркс</w:t>
+      </w:r>
+      <w:proofErr w:type="spellEnd"/>
+      <w:r>
+        <w:rPr>
+          <w:color w:val="000000"/>
+          <w:szCs w:val="24"/>
+          <w:shd w:val="clear" w:color="auto" w:fill="FFFFFF"/>
+        </w:rPr>
+        <w:t xml:space="preserve"> внес в ее анализ принципиально новый момент — учение о двойственном характере труда.</w:t>
       </w:r>
     </w:p>
     <w:p>
@@ -1980,13 +2703,59 @@
           <w:shd w:val="clear" w:color="auto" w:fill="FFFFFF"/>
         </w:rPr>
       </w:pPr>
-      <w:r>
-        <w:rPr>
-          <w:color w:val="000000"/>
-          <w:szCs w:val="24"/>
-          <w:shd w:val="clear" w:color="auto" w:fill="FFFFFF"/>
-        </w:rPr>
-        <w:t>К.Маркс ввел в экономическую науку понятие прибавочной стоимости. Учение о двойственном характере труда позволило К.Марксу раскрыть «тайну» прибавочной стоимости. Классическая школа не смогла объяснить происхождение прибыли на основе трудовой теории стоимости: ведь если богатство создается трудом, а труд обменивается по эквивалентной цене, то прибыль должна отсутствовать. Принципы трудовой стоимости и эквивалентности обмена оказывались во взаимном противоречии. К.Маркс решает проблему, вводя новое понятие –«рабочая сила». Рабочая сила, по Марксу, имеет потребительскую стоимость и стоимость. Стоимость этого товара соответствует стоимости жизненных средств, необходимых для воспроизводства рабочей силы, а потребительская стоимость определяется способностью рабочей силы к труду. Капиталист покупает на рынке не труд, а рабочую силу, т.е. способность трудиться. Разницу между стоимостью рабочей силы и стоимостью, которую она может создать, Маркс называет прибавочной стоимостью. Прибавочная стоимость является источником прибыли капиталиста. По теории Маркса, прибавочная стоимость проявляется в своих особых формах: предпринимательская прибыль, проценты, рента, налоги, акцизы, пошлина, то есть как уже распределённая между всеми агентами капиталистического производства и вообще между всеми прет</w:t>
+      <w:proofErr w:type="spellStart"/>
+      <w:r>
+        <w:rPr>
+          <w:color w:val="000000"/>
+          <w:szCs w:val="24"/>
+          <w:shd w:val="clear" w:color="auto" w:fill="FFFFFF"/>
+        </w:rPr>
+        <w:t>К.Маркс</w:t>
+      </w:r>
+      <w:proofErr w:type="spellEnd"/>
+      <w:r>
+        <w:rPr>
+          <w:color w:val="000000"/>
+          <w:szCs w:val="24"/>
+          <w:shd w:val="clear" w:color="auto" w:fill="FFFFFF"/>
+        </w:rPr>
+        <w:t xml:space="preserve"> ввел в экономическую науку понятие прибавочной стоимости. Учение о двойственном характере труда позволило </w:t>
+      </w:r>
+      <w:proofErr w:type="spellStart"/>
+      <w:r>
+        <w:rPr>
+          <w:color w:val="000000"/>
+          <w:szCs w:val="24"/>
+          <w:shd w:val="clear" w:color="auto" w:fill="FFFFFF"/>
+        </w:rPr>
+        <w:t>К.Марксу</w:t>
+      </w:r>
+      <w:proofErr w:type="spellEnd"/>
+      <w:r>
+        <w:rPr>
+          <w:color w:val="000000"/>
+          <w:szCs w:val="24"/>
+          <w:shd w:val="clear" w:color="auto" w:fill="FFFFFF"/>
+        </w:rPr>
+        <w:t xml:space="preserve"> раскрыть «тайну» прибавочной стоимости. Классическая школа не смогла объяснить происхождение прибыли на основе трудовой теории стоимости: ведь если богатство создается трудом, а труд обменивается по эквивалентной цене, то прибыль должна отсутствовать. Принципы трудовой стоимости и эквивалентности обмена оказывались во взаимном противоречии. </w:t>
+      </w:r>
+      <w:proofErr w:type="spellStart"/>
+      <w:r>
+        <w:rPr>
+          <w:color w:val="000000"/>
+          <w:szCs w:val="24"/>
+          <w:shd w:val="clear" w:color="auto" w:fill="FFFFFF"/>
+        </w:rPr>
+        <w:t>К.Маркс</w:t>
+      </w:r>
+      <w:proofErr w:type="spellEnd"/>
+      <w:r>
+        <w:rPr>
+          <w:color w:val="000000"/>
+          <w:szCs w:val="24"/>
+          <w:shd w:val="clear" w:color="auto" w:fill="FFFFFF"/>
+        </w:rPr>
+        <w:t xml:space="preserve"> решает проблему, вводя новое понятие –«рабочая сила». Рабочая сила, по Марксу, имеет потребительскую стоимость и стоимость. Стоимость этого товара соответствует стоимости жизненных средств, необходимых для воспроизводства рабочей силы, а потребительская стоимость определяется способностью рабочей силы к труду. Капиталист покупает на рынке не труд, а рабочую силу, т.е. способность трудиться. Разницу между стоимостью рабочей силы и стоимостью, которую она может создать, Маркс называет прибавочной стоимостью. Прибавочная стоимость является источником прибыли капиталиста. По теории Маркса, прибавочная стоимость проявляется в своих особых формах: предпринимательская прибыль, проценты, рента, налоги, акцизы, пошлина, то есть как уже распределённая между всеми агентами капиталистического производства и вообще между всеми прет</w:t>
       </w:r>
       <w:r>
         <w:rPr>
@@ -2031,13 +2800,41 @@
           <w:shd w:val="clear" w:color="auto" w:fill="FFFFFF"/>
         </w:rPr>
       </w:pPr>
-      <w:r>
-        <w:rPr>
-          <w:color w:val="000000"/>
-          <w:szCs w:val="24"/>
-          <w:shd w:val="clear" w:color="auto" w:fill="FFFFFF"/>
-        </w:rPr>
-        <w:t xml:space="preserve">К.Маркс, создав учение о прибавочной стоимости, показал капиталистическую эксплуатацию, как процесс присвоения капиталистами прибавочной стоимости, созданной рабочими. К.Маркс видит два пути повышения степени эксплуатации: </w:t>
+      <w:proofErr w:type="spellStart"/>
+      <w:r>
+        <w:rPr>
+          <w:color w:val="000000"/>
+          <w:szCs w:val="24"/>
+          <w:shd w:val="clear" w:color="auto" w:fill="FFFFFF"/>
+        </w:rPr>
+        <w:t>К.Маркс</w:t>
+      </w:r>
+      <w:proofErr w:type="spellEnd"/>
+      <w:r>
+        <w:rPr>
+          <w:color w:val="000000"/>
+          <w:szCs w:val="24"/>
+          <w:shd w:val="clear" w:color="auto" w:fill="FFFFFF"/>
+        </w:rPr>
+        <w:t xml:space="preserve">, создав учение о прибавочной стоимости, показал капиталистическую эксплуатацию, как процесс присвоения капиталистами прибавочной стоимости, созданной рабочими. </w:t>
+      </w:r>
+      <w:proofErr w:type="spellStart"/>
+      <w:r>
+        <w:rPr>
+          <w:color w:val="000000"/>
+          <w:szCs w:val="24"/>
+          <w:shd w:val="clear" w:color="auto" w:fill="FFFFFF"/>
+        </w:rPr>
+        <w:t>К.Маркс</w:t>
+      </w:r>
+      <w:proofErr w:type="spellEnd"/>
+      <w:r>
+        <w:rPr>
+          <w:color w:val="000000"/>
+          <w:szCs w:val="24"/>
+          <w:shd w:val="clear" w:color="auto" w:fill="FFFFFF"/>
+        </w:rPr>
+        <w:t xml:space="preserve"> видит два пути повышения степени эксплуатации: </w:t>
       </w:r>
     </w:p>
     <w:p>
@@ -2088,24 +2885,114 @@
           <w:szCs w:val="24"/>
           <w:shd w:val="clear" w:color="auto" w:fill="FFFFFF"/>
         </w:rPr>
-        <w:t>На основе теории прибавочной стоимости К.Маркс раскрыл категорию «капитал» как самовозрастающую стоимость, выражающую отношения эксплуатации и ввел деление капитала по принципу участия в создании стоимости: на постоянный капитал, представленный в виде средств производства, и переменный капитал, вложенный в рабочую силу. Постоянный капитал – капитал, который в процессе производства не меняет своей величины. Конкретным трудом рабочего он сохраняется и переносится на готовый продукт. Переменный капитал в процессе производства увеличивается благодаря абстрактному труду рабочего, который не только воспроизводит стоимость рабочей силы, но и создает прибавочную стоимость. Капитал в своем движении постоянно увеличивается за счет прибавочной стоимости. Возрастание капитала за счет прибавочной стоимости К.Маркс называет накоплением капитала. Накопление капитала сопровождается изменением его структуры, которая представлена органическим строением капитала, выраженным отношением постоянного капитала к переменному.</w:t>
-      </w:r>
-    </w:p>
-    <w:p>
-      <w:pPr>
-        <w:rPr>
-          <w:color w:val="000000"/>
-          <w:szCs w:val="24"/>
-          <w:shd w:val="clear" w:color="auto" w:fill="FFFFFF"/>
-        </w:rPr>
-      </w:pPr>
-      <w:r>
-        <w:rPr>
-          <w:color w:val="000000"/>
-          <w:szCs w:val="24"/>
-          <w:shd w:val="clear" w:color="auto" w:fill="FFFFFF"/>
-        </w:rPr>
-        <w:t>Поскольку органическое строение капитала вследствие технического прогресса повышается, спрос на рабочие руки растет медленнее, чем величина капитала. Отсюда, по К.Марксу, неизбежность роста армии безработных, а следовательно, ухудшение положения рабочего класса по мере развития капиталистического производства. К.Маркс сформулировал «всеобщий закон капиталистического накопления»: накопление богатства на одном полюсе, у класса капиталистов, сопровождается накоплением нищеты, ухудшением положения рабочего класса на другом полюсе.</w:t>
+        <w:t xml:space="preserve">На основе теории прибавочной стоимости </w:t>
+      </w:r>
+      <w:proofErr w:type="spellStart"/>
+      <w:r>
+        <w:rPr>
+          <w:color w:val="000000"/>
+          <w:szCs w:val="24"/>
+          <w:shd w:val="clear" w:color="auto" w:fill="FFFFFF"/>
+        </w:rPr>
+        <w:t>К.Маркс</w:t>
+      </w:r>
+      <w:proofErr w:type="spellEnd"/>
+      <w:r>
+        <w:rPr>
+          <w:color w:val="000000"/>
+          <w:szCs w:val="24"/>
+          <w:shd w:val="clear" w:color="auto" w:fill="FFFFFF"/>
+        </w:rPr>
+        <w:t xml:space="preserve"> раскрыл категорию «капитал» как самовозрастающую стоимость, выражающую отношения эксплуатации и ввел деление капитала по принципу участия в создании стоимости: на постоянный капитал, представленный в виде средств производства, и переменный капитал, вложенный в рабочую силу. Постоянный капитал – капитал, который в процессе производства не меняет своей величины. Конкретным трудом рабочего он сохраняется и переносится на готовый продукт. Переменный капитал в процессе производства увеличивается благодаря абстрактному труду рабочего, который не только воспроизводит стоимость рабочей силы, но и создает прибавочную стоимость. Капитал в своем движении постоянно увеличивается за счет прибавочной стоимости. Возрастание капитала за счет прибавочной стоимости </w:t>
+      </w:r>
+      <w:proofErr w:type="spellStart"/>
+      <w:r>
+        <w:rPr>
+          <w:color w:val="000000"/>
+          <w:szCs w:val="24"/>
+          <w:shd w:val="clear" w:color="auto" w:fill="FFFFFF"/>
+        </w:rPr>
+        <w:t>К.Маркс</w:t>
+      </w:r>
+      <w:proofErr w:type="spellEnd"/>
+      <w:r>
+        <w:rPr>
+          <w:color w:val="000000"/>
+          <w:szCs w:val="24"/>
+          <w:shd w:val="clear" w:color="auto" w:fill="FFFFFF"/>
+        </w:rPr>
+        <w:t xml:space="preserve"> называет накоплением капитала. Накопление капитала сопровождается изменением его структуры, которая представлена органическим строением капитала, выраженным отношением постоянного капитала к переменному.</w:t>
+      </w:r>
+    </w:p>
+    <w:p>
+      <w:pPr>
+        <w:rPr>
+          <w:color w:val="000000"/>
+          <w:szCs w:val="24"/>
+          <w:shd w:val="clear" w:color="auto" w:fill="FFFFFF"/>
+        </w:rPr>
+      </w:pPr>
+      <w:r>
+        <w:rPr>
+          <w:color w:val="000000"/>
+          <w:szCs w:val="24"/>
+          <w:shd w:val="clear" w:color="auto" w:fill="FFFFFF"/>
+        </w:rPr>
+        <w:t xml:space="preserve">Поскольку органическое строение капитала вследствие технического прогресса повышается, спрос на рабочие руки растет медленнее, чем величина капитала. Отсюда, по </w:t>
+      </w:r>
+      <w:proofErr w:type="spellStart"/>
+      <w:r>
+        <w:rPr>
+          <w:color w:val="000000"/>
+          <w:szCs w:val="24"/>
+          <w:shd w:val="clear" w:color="auto" w:fill="FFFFFF"/>
+        </w:rPr>
+        <w:t>К.Марксу</w:t>
+      </w:r>
+      <w:proofErr w:type="spellEnd"/>
+      <w:r>
+        <w:rPr>
+          <w:color w:val="000000"/>
+          <w:szCs w:val="24"/>
+          <w:shd w:val="clear" w:color="auto" w:fill="FFFFFF"/>
+        </w:rPr>
+        <w:t xml:space="preserve">, неизбежность роста армии безработных, </w:t>
+      </w:r>
+      <w:proofErr w:type="gramStart"/>
+      <w:r>
+        <w:rPr>
+          <w:color w:val="000000"/>
+          <w:szCs w:val="24"/>
+          <w:shd w:val="clear" w:color="auto" w:fill="FFFFFF"/>
+        </w:rPr>
+        <w:t>а следовательно</w:t>
+      </w:r>
+      <w:proofErr w:type="gramEnd"/>
+      <w:r>
+        <w:rPr>
+          <w:color w:val="000000"/>
+          <w:szCs w:val="24"/>
+          <w:shd w:val="clear" w:color="auto" w:fill="FFFFFF"/>
+        </w:rPr>
+        <w:t xml:space="preserve">, ухудшение положения рабочего класса по мере развития капиталистического производства. </w:t>
+      </w:r>
+      <w:proofErr w:type="spellStart"/>
+      <w:r>
+        <w:rPr>
+          <w:color w:val="000000"/>
+          <w:szCs w:val="24"/>
+          <w:shd w:val="clear" w:color="auto" w:fill="FFFFFF"/>
+        </w:rPr>
+        <w:t>К.Маркс</w:t>
+      </w:r>
+      <w:proofErr w:type="spellEnd"/>
+      <w:r>
+        <w:rPr>
+          <w:color w:val="000000"/>
+          <w:szCs w:val="24"/>
+          <w:shd w:val="clear" w:color="auto" w:fill="FFFFFF"/>
+        </w:rPr>
+        <w:t xml:space="preserve"> сформулировал «всеобщий закон капиталистического накопления»: накопление богатства на одном полюсе, у класса капиталистов, сопровождается накоплением нищеты, ухудшением положения рабочего класса на другом полюсе.</w:t>
       </w:r>
     </w:p>
     <w:p>
@@ -2243,7 +3130,7 @@
           <w:shd w:val="clear" w:color="auto" w:fill="FFFFFF"/>
         </w:rPr>
       </w:pPr>
-      <w:bookmarkStart w:id="3" w:name="_Toc500190808"/>
+      <w:bookmarkStart w:id="4" w:name="_Toc500190808"/>
       <w:r>
         <w:rPr>
           <w:shd w:val="clear" w:color="auto" w:fill="FFFFFF"/>
@@ -2251,7 +3138,7 @@
         <w:lastRenderedPageBreak/>
         <w:t>4. Реализация идей, их последствия для экономики, социума (положительные, негативные).</w:t>
       </w:r>
-      <w:bookmarkEnd w:id="3"/>
+      <w:bookmarkEnd w:id="4"/>
     </w:p>
     <w:p>
       <w:pPr>
@@ -2557,7 +3444,7 @@
           <w:shd w:val="clear" w:color="auto" w:fill="FFFFFF"/>
         </w:rPr>
       </w:pPr>
-      <w:bookmarkStart w:id="4" w:name="_Toc500190809"/>
+      <w:bookmarkStart w:id="5" w:name="_Toc500190809"/>
       <w:r>
         <w:rPr>
           <w:shd w:val="clear" w:color="auto" w:fill="FFFFFF"/>
@@ -2565,7 +3452,7 @@
         <w:lastRenderedPageBreak/>
         <w:t>5. Ваше личное отношение к идеям данной экономической школы (можно с точки зрения современных экономических проблем).</w:t>
       </w:r>
-      <w:bookmarkEnd w:id="4"/>
+      <w:bookmarkEnd w:id="5"/>
     </w:p>
     <w:p>
       <w:pPr>
@@ -2678,10 +3565,26 @@
           <w:szCs w:val="24"/>
           <w:shd w:val="clear" w:color="auto" w:fill="FFFFFF"/>
         </w:rPr>
-        <w:t xml:space="preserve"> и половины того, о чём грезил Маркс. Также мы можем обратиться к писателям-антиутопистам, описавшим коммунистическое общество будущего (О. Хаксли, Д. Оруэлл). Их мысленные эксперименты кажутся мне достаточно логичными. И последствия прихода к коммунизму мне категорически не нравятся. Поэтому в общем и целом моя оценка марксизма отрицательная.</w:t>
-      </w:r>
-      <w:bookmarkStart w:id="5" w:name="_GoBack"/>
-      <w:bookmarkEnd w:id="5"/>
+        <w:t xml:space="preserve"> и половины того, о чём грезил Маркс. Также мы можем обратиться к писателям-</w:t>
+      </w:r>
+      <w:proofErr w:type="spellStart"/>
+      <w:r>
+        <w:rPr>
+          <w:color w:val="000000"/>
+          <w:szCs w:val="24"/>
+          <w:shd w:val="clear" w:color="auto" w:fill="FFFFFF"/>
+        </w:rPr>
+        <w:t>антиутопистам</w:t>
+      </w:r>
+      <w:proofErr w:type="spellEnd"/>
+      <w:r>
+        <w:rPr>
+          <w:color w:val="000000"/>
+          <w:szCs w:val="24"/>
+          <w:shd w:val="clear" w:color="auto" w:fill="FFFFFF"/>
+        </w:rPr>
+        <w:t>, описавшим коммунистическое общество будущего (О. Хаксли, Д. Оруэлл). Их мысленные эксперименты кажутся мне достаточно логичными. И последствия прихода к коммунизму мне категорически не нравятся. Поэтому в общем и целом моя оценка марксизма отрицательная.</w:t>
+      </w:r>
       <w:r>
         <w:rPr>
           <w:color w:val="000000"/>
@@ -2731,6 +3634,7 @@
           <w:lang w:eastAsia="ru-RU"/>
         </w:rPr>
       </w:pPr>
+      <w:proofErr w:type="spellStart"/>
       <w:r>
         <w:rPr>
           <w:rFonts w:ascii="Georgia" w:eastAsia="Times New Roman" w:hAnsi="Georgia"/>
@@ -2738,7 +3642,77 @@
           <w:szCs w:val="24"/>
           <w:lang w:eastAsia="ru-RU"/>
         </w:rPr>
-        <w:t>Баскин, А. С. Основы экономической теории / А. С. Баскин, О. И. Боткина, М. С. Ишманова. – Ижевск : Издательский дом "Удмуртский университет", 2000. – c.</w:t>
+        <w:t>Баскин</w:t>
+      </w:r>
+      <w:proofErr w:type="spellEnd"/>
+      <w:r>
+        <w:rPr>
+          <w:rFonts w:ascii="Georgia" w:eastAsia="Times New Roman" w:hAnsi="Georgia"/>
+          <w:color w:val="666666"/>
+          <w:szCs w:val="24"/>
+          <w:lang w:eastAsia="ru-RU"/>
+        </w:rPr>
+        <w:t xml:space="preserve">, А. С. Основы экономической теории / А. С. </w:t>
+      </w:r>
+      <w:proofErr w:type="spellStart"/>
+      <w:r>
+        <w:rPr>
+          <w:rFonts w:ascii="Georgia" w:eastAsia="Times New Roman" w:hAnsi="Georgia"/>
+          <w:color w:val="666666"/>
+          <w:szCs w:val="24"/>
+          <w:lang w:eastAsia="ru-RU"/>
+        </w:rPr>
+        <w:t>Баскин</w:t>
+      </w:r>
+      <w:proofErr w:type="spellEnd"/>
+      <w:r>
+        <w:rPr>
+          <w:rFonts w:ascii="Georgia" w:eastAsia="Times New Roman" w:hAnsi="Georgia"/>
+          <w:color w:val="666666"/>
+          <w:szCs w:val="24"/>
+          <w:lang w:eastAsia="ru-RU"/>
+        </w:rPr>
+        <w:t xml:space="preserve">, О. И. Боткина, М. С. </w:t>
+      </w:r>
+      <w:proofErr w:type="spellStart"/>
+      <w:r>
+        <w:rPr>
+          <w:rFonts w:ascii="Georgia" w:eastAsia="Times New Roman" w:hAnsi="Georgia"/>
+          <w:color w:val="666666"/>
+          <w:szCs w:val="24"/>
+          <w:lang w:eastAsia="ru-RU"/>
+        </w:rPr>
+        <w:t>Ишманова</w:t>
+      </w:r>
+      <w:proofErr w:type="spellEnd"/>
+      <w:r>
+        <w:rPr>
+          <w:rFonts w:ascii="Georgia" w:eastAsia="Times New Roman" w:hAnsi="Georgia"/>
+          <w:color w:val="666666"/>
+          <w:szCs w:val="24"/>
+          <w:lang w:eastAsia="ru-RU"/>
+        </w:rPr>
+        <w:t xml:space="preserve">. – </w:t>
+      </w:r>
+      <w:proofErr w:type="gramStart"/>
+      <w:r>
+        <w:rPr>
+          <w:rFonts w:ascii="Georgia" w:eastAsia="Times New Roman" w:hAnsi="Georgia"/>
+          <w:color w:val="666666"/>
+          <w:szCs w:val="24"/>
+          <w:lang w:eastAsia="ru-RU"/>
+        </w:rPr>
+        <w:t>Ижевск :</w:t>
+      </w:r>
+      <w:proofErr w:type="gramEnd"/>
+      <w:r>
+        <w:rPr>
+          <w:rFonts w:ascii="Georgia" w:eastAsia="Times New Roman" w:hAnsi="Georgia"/>
+          <w:color w:val="666666"/>
+          <w:szCs w:val="24"/>
+          <w:lang w:eastAsia="ru-RU"/>
+        </w:rPr>
+        <w:t xml:space="preserve"> Издательский дом "Удмуртский университет", 2000. – c.</w:t>
       </w:r>
     </w:p>
     <w:p>
@@ -2763,7 +3737,47 @@
           <w:szCs w:val="24"/>
           <w:lang w:eastAsia="ru-RU"/>
         </w:rPr>
-        <w:t>История [Электронный ресурс]. – Режим доступа : https://www.istoriya.org/polozhenia-2/, свободный. – Загл. с экрана.</w:t>
+        <w:t xml:space="preserve">История [Электронный ресурс]. – Режим </w:t>
+      </w:r>
+      <w:proofErr w:type="gramStart"/>
+      <w:r>
+        <w:rPr>
+          <w:rFonts w:ascii="Georgia" w:eastAsia="Times New Roman" w:hAnsi="Georgia"/>
+          <w:color w:val="666666"/>
+          <w:szCs w:val="24"/>
+          <w:lang w:eastAsia="ru-RU"/>
+        </w:rPr>
+        <w:t>доступа :</w:t>
+      </w:r>
+      <w:proofErr w:type="gramEnd"/>
+      <w:r>
+        <w:rPr>
+          <w:rFonts w:ascii="Georgia" w:eastAsia="Times New Roman" w:hAnsi="Georgia"/>
+          <w:color w:val="666666"/>
+          <w:szCs w:val="24"/>
+          <w:lang w:eastAsia="ru-RU"/>
+        </w:rPr>
+        <w:t xml:space="preserve"> https://www.istoriya.org/polozhenia-2/, свободный. – </w:t>
+      </w:r>
+      <w:proofErr w:type="spellStart"/>
+      <w:r>
+        <w:rPr>
+          <w:rFonts w:ascii="Georgia" w:eastAsia="Times New Roman" w:hAnsi="Georgia"/>
+          <w:color w:val="666666"/>
+          <w:szCs w:val="24"/>
+          <w:lang w:eastAsia="ru-RU"/>
+        </w:rPr>
+        <w:t>Загл</w:t>
+      </w:r>
+      <w:proofErr w:type="spellEnd"/>
+      <w:r>
+        <w:rPr>
+          <w:rFonts w:ascii="Georgia" w:eastAsia="Times New Roman" w:hAnsi="Georgia"/>
+          <w:color w:val="666666"/>
+          <w:szCs w:val="24"/>
+          <w:lang w:eastAsia="ru-RU"/>
+        </w:rPr>
+        <w:t>. с экрана.</w:t>
       </w:r>
     </w:p>
     <w:p>
@@ -2788,7 +3802,27 @@
           <w:szCs w:val="24"/>
           <w:lang w:eastAsia="ru-RU"/>
         </w:rPr>
-        <w:t>Каутский, К. Экономическое учение Карла Маркса / К. Каутский. – : , . – c.</w:t>
+        <w:t xml:space="preserve">Каутский, К. Экономическое учение Карла Маркса / К. Каутский. </w:t>
+      </w:r>
+      <w:proofErr w:type="gramStart"/>
+      <w:r>
+        <w:rPr>
+          <w:rFonts w:ascii="Georgia" w:eastAsia="Times New Roman" w:hAnsi="Georgia"/>
+          <w:color w:val="666666"/>
+          <w:szCs w:val="24"/>
+          <w:lang w:eastAsia="ru-RU"/>
+        </w:rPr>
+        <w:t>– :</w:t>
+      </w:r>
+      <w:proofErr w:type="gramEnd"/>
+      <w:r>
+        <w:rPr>
+          <w:rFonts w:ascii="Georgia" w:eastAsia="Times New Roman" w:hAnsi="Georgia"/>
+          <w:color w:val="666666"/>
+          <w:szCs w:val="24"/>
+          <w:lang w:eastAsia="ru-RU"/>
+        </w:rPr>
+        <w:t xml:space="preserve"> , . – c.</w:t>
       </w:r>
     </w:p>
     <w:p>
@@ -2813,7 +3847,47 @@
           <w:szCs w:val="24"/>
           <w:lang w:eastAsia="ru-RU"/>
         </w:rPr>
-        <w:t>Макроэкономика и финансы [Электронный ресурс]. – Режим доступа : http://www.macro-econom.ru/economs-157-1.html, свободный. – Загл. с экрана.</w:t>
+        <w:t xml:space="preserve">Макроэкономика и финансы [Электронный ресурс]. – Режим </w:t>
+      </w:r>
+      <w:proofErr w:type="gramStart"/>
+      <w:r>
+        <w:rPr>
+          <w:rFonts w:ascii="Georgia" w:eastAsia="Times New Roman" w:hAnsi="Georgia"/>
+          <w:color w:val="666666"/>
+          <w:szCs w:val="24"/>
+          <w:lang w:eastAsia="ru-RU"/>
+        </w:rPr>
+        <w:t>доступа :</w:t>
+      </w:r>
+      <w:proofErr w:type="gramEnd"/>
+      <w:r>
+        <w:rPr>
+          <w:rFonts w:ascii="Georgia" w:eastAsia="Times New Roman" w:hAnsi="Georgia"/>
+          <w:color w:val="666666"/>
+          <w:szCs w:val="24"/>
+          <w:lang w:eastAsia="ru-RU"/>
+        </w:rPr>
+        <w:t xml:space="preserve"> http://www.macro-econom.ru/economs-157-1.html, свободный. – </w:t>
+      </w:r>
+      <w:proofErr w:type="spellStart"/>
+      <w:r>
+        <w:rPr>
+          <w:rFonts w:ascii="Georgia" w:eastAsia="Times New Roman" w:hAnsi="Georgia"/>
+          <w:color w:val="666666"/>
+          <w:szCs w:val="24"/>
+          <w:lang w:eastAsia="ru-RU"/>
+        </w:rPr>
+        <w:t>Загл</w:t>
+      </w:r>
+      <w:proofErr w:type="spellEnd"/>
+      <w:r>
+        <w:rPr>
+          <w:rFonts w:ascii="Georgia" w:eastAsia="Times New Roman" w:hAnsi="Georgia"/>
+          <w:color w:val="666666"/>
+          <w:szCs w:val="24"/>
+          <w:lang w:eastAsia="ru-RU"/>
+        </w:rPr>
+        <w:t>. с экрана.</w:t>
       </w:r>
     </w:p>
     <w:p>
@@ -2838,7 +3912,27 @@
           <w:szCs w:val="24"/>
           <w:lang w:eastAsia="ru-RU"/>
         </w:rPr>
-        <w:t>Маркс, К. Капитал / К. Маркс, Ф. Энгельс. – : , 1885. – c.</w:t>
+        <w:t xml:space="preserve">Маркс, К. Капитал / К. Маркс, Ф. Энгельс. </w:t>
+      </w:r>
+      <w:proofErr w:type="gramStart"/>
+      <w:r>
+        <w:rPr>
+          <w:rFonts w:ascii="Georgia" w:eastAsia="Times New Roman" w:hAnsi="Georgia"/>
+          <w:color w:val="666666"/>
+          <w:szCs w:val="24"/>
+          <w:lang w:eastAsia="ru-RU"/>
+        </w:rPr>
+        <w:t>– :</w:t>
+      </w:r>
+      <w:proofErr w:type="gramEnd"/>
+      <w:r>
+        <w:rPr>
+          <w:rFonts w:ascii="Georgia" w:eastAsia="Times New Roman" w:hAnsi="Georgia"/>
+          <w:color w:val="666666"/>
+          <w:szCs w:val="24"/>
+          <w:lang w:eastAsia="ru-RU"/>
+        </w:rPr>
+        <w:t xml:space="preserve"> , 1885. – c.</w:t>
       </w:r>
     </w:p>
     <w:p>
@@ -2863,7 +3957,27 @@
           <w:szCs w:val="24"/>
           <w:lang w:eastAsia="ru-RU"/>
         </w:rPr>
-        <w:t>Маркс, К. Капитал / К. Маркс, Ф. Энгельс. – : , 1894. – 1078 c.</w:t>
+        <w:t xml:space="preserve">Маркс, К. Капитал / К. Маркс, Ф. Энгельс. </w:t>
+      </w:r>
+      <w:proofErr w:type="gramStart"/>
+      <w:r>
+        <w:rPr>
+          <w:rFonts w:ascii="Georgia" w:eastAsia="Times New Roman" w:hAnsi="Georgia"/>
+          <w:color w:val="666666"/>
+          <w:szCs w:val="24"/>
+          <w:lang w:eastAsia="ru-RU"/>
+        </w:rPr>
+        <w:t>– :</w:t>
+      </w:r>
+      <w:proofErr w:type="gramEnd"/>
+      <w:r>
+        <w:rPr>
+          <w:rFonts w:ascii="Georgia" w:eastAsia="Times New Roman" w:hAnsi="Georgia"/>
+          <w:color w:val="666666"/>
+          <w:szCs w:val="24"/>
+          <w:lang w:eastAsia="ru-RU"/>
+        </w:rPr>
+        <w:t xml:space="preserve"> , 1894. – 1078 c.</w:t>
       </w:r>
     </w:p>
     <w:p>
@@ -2888,7 +4002,27 @@
           <w:szCs w:val="24"/>
           <w:lang w:eastAsia="ru-RU"/>
         </w:rPr>
-        <w:t>Маркс, К. Капитал / К. Маркс. – : , 1867. – c.</w:t>
+        <w:t xml:space="preserve">Маркс, К. Капитал / К. Маркс. </w:t>
+      </w:r>
+      <w:proofErr w:type="gramStart"/>
+      <w:r>
+        <w:rPr>
+          <w:rFonts w:ascii="Georgia" w:eastAsia="Times New Roman" w:hAnsi="Georgia"/>
+          <w:color w:val="666666"/>
+          <w:szCs w:val="24"/>
+          <w:lang w:eastAsia="ru-RU"/>
+        </w:rPr>
+        <w:t>– :</w:t>
+      </w:r>
+      <w:proofErr w:type="gramEnd"/>
+      <w:r>
+        <w:rPr>
+          <w:rFonts w:ascii="Georgia" w:eastAsia="Times New Roman" w:hAnsi="Georgia"/>
+          <w:color w:val="666666"/>
+          <w:szCs w:val="24"/>
+          <w:lang w:eastAsia="ru-RU"/>
+        </w:rPr>
+        <w:t xml:space="preserve"> , 1867. – c.</w:t>
       </w:r>
     </w:p>
     <w:p>
@@ -2913,8 +4047,19 @@
           <w:szCs w:val="24"/>
           <w:lang w:eastAsia="ru-RU"/>
         </w:rPr>
-        <w:t>Усов, А. Критика "Капитала" Маркса / А. Усов. // . – . – . – С. .</w:t>
-      </w:r>
+        <w:t xml:space="preserve">Усов, А. Критика "Капитала" Маркса / А. Усов. // . – . – . – </w:t>
+      </w:r>
+      <w:proofErr w:type="gramStart"/>
+      <w:r>
+        <w:rPr>
+          <w:rFonts w:ascii="Georgia" w:eastAsia="Times New Roman" w:hAnsi="Georgia"/>
+          <w:color w:val="666666"/>
+          <w:szCs w:val="24"/>
+          <w:lang w:eastAsia="ru-RU"/>
+        </w:rPr>
+        <w:t>С. .</w:t>
+      </w:r>
+      <w:proofErr w:type="gramEnd"/>
     </w:p>
     <w:p>
       <w:pPr>
@@ -2971,6 +4116,7 @@
         <w:docPartUnique/>
       </w:docPartObj>
     </w:sdtPr>
+    <w:sdtEndPr/>
     <w:sdtContent>
       <w:p>
         <w:pPr>
@@ -2990,7 +4136,7 @@
           <w:rPr>
             <w:noProof/>
           </w:rPr>
-          <w:t>2</w:t>
+          <w:t>7</w:t>
         </w:r>
         <w:r>
           <w:fldChar w:fldCharType="end"/>
@@ -4252,7 +5398,7 @@
 </file>
 
 <file path=customXml/itemProps1.xml><?xml version="1.0" encoding="utf-8"?>
-<ds:datastoreItem xmlns:ds="http://schemas.openxmlformats.org/officeDocument/2006/customXml" ds:itemID="{0C4E19DD-9963-4065-8A15-32C994EE65A2}">
+<ds:datastoreItem xmlns:ds="http://schemas.openxmlformats.org/officeDocument/2006/customXml" ds:itemID="{22863207-ED44-40E0-BC9F-E01C97E78F2A}">
   <ds:schemaRefs>
     <ds:schemaRef ds:uri="http://schemas.openxmlformats.org/officeDocument/2006/bibliography"/>
   </ds:schemaRefs>

</xml_diff>